<commit_message>
Modelo de Dados revisado. Closed #16
</commit_message>
<xml_diff>
--- a/Requisitos/DD-DesapegAuto.docx
+++ b/Requisitos/DD-DesapegAuto.docx
@@ -317,7 +317,21 @@
                 <w:sz w:val="28"/>
                 <w:szCs w:val="28"/>
               </w:rPr>
-              <w:t>id_usuario</w:t>
+              <w:t>i</w:t>
+            </w:r>
+            <w:r>
+              <w:rPr>
+                <w:sz w:val="28"/>
+                <w:szCs w:val="28"/>
+              </w:rPr>
+              <w:t>d</w:t>
+            </w:r>
+            <w:r>
+              <w:rPr>
+                <w:sz w:val="28"/>
+                <w:szCs w:val="28"/>
+              </w:rPr>
+              <w:t>Usuario</w:t>
             </w:r>
             <w:proofErr w:type="spellEnd"/>
           </w:p>
@@ -1053,8 +1067,25 @@
               <w:rPr>
                 <w:sz w:val="28"/>
                 <w:szCs w:val="28"/>
-              </w:rPr>
-              <w:t>tipo_usuario</w:t>
+                <w:u w:val="single"/>
+              </w:rPr>
+              <w:t>tipo</w:t>
+            </w:r>
+            <w:r>
+              <w:rPr>
+                <w:sz w:val="28"/>
+                <w:szCs w:val="28"/>
+                <w:u w:val="single"/>
+              </w:rPr>
+              <w:t>U</w:t>
+            </w:r>
+            <w:r>
+              <w:rPr>
+                <w:sz w:val="28"/>
+                <w:szCs w:val="28"/>
+                <w:u w:val="single"/>
+              </w:rPr>
+              <w:t>suario</w:t>
             </w:r>
             <w:proofErr w:type="spellEnd"/>
           </w:p>
@@ -1273,7 +1304,76 @@
                 <w:sz w:val="28"/>
                 <w:szCs w:val="28"/>
               </w:rPr>
-              <w:t>Cliente', 'Concessionária', 'Administrador' ``</w:t>
+              <w:t>Cliente', '</w:t>
+            </w:r>
+            <w:proofErr w:type="spellStart"/>
+            <w:r>
+              <w:rPr>
+                <w:sz w:val="28"/>
+                <w:szCs w:val="28"/>
+              </w:rPr>
+              <w:t>Gestor</w:t>
+            </w:r>
+            <w:r>
+              <w:rPr>
+                <w:sz w:val="28"/>
+                <w:szCs w:val="28"/>
+              </w:rPr>
+              <w:t>Concessionária</w:t>
+            </w:r>
+            <w:proofErr w:type="spellEnd"/>
+            <w:r>
+              <w:rPr>
+                <w:sz w:val="28"/>
+                <w:szCs w:val="28"/>
+              </w:rPr>
+              <w:t>', '</w:t>
+            </w:r>
+            <w:proofErr w:type="spellStart"/>
+            <w:r>
+              <w:rPr>
+                <w:sz w:val="28"/>
+                <w:szCs w:val="28"/>
+              </w:rPr>
+              <w:t>Administrador</w:t>
+            </w:r>
+            <w:r>
+              <w:rPr>
+                <w:sz w:val="28"/>
+                <w:szCs w:val="28"/>
+              </w:rPr>
+              <w:t>Sistema</w:t>
+            </w:r>
+            <w:proofErr w:type="spellEnd"/>
+            <w:r>
+              <w:rPr>
+                <w:sz w:val="28"/>
+                <w:szCs w:val="28"/>
+              </w:rPr>
+              <w:t>'</w:t>
+            </w:r>
+            <w:r>
+              <w:rPr>
+                <w:sz w:val="28"/>
+                <w:szCs w:val="28"/>
+              </w:rPr>
+              <w:t>,’</w:t>
+            </w:r>
+            <w:proofErr w:type="spellStart"/>
+            <w:r>
+              <w:rPr>
+                <w:sz w:val="28"/>
+                <w:szCs w:val="28"/>
+              </w:rPr>
+              <w:t>FuncionarioConcessionaria</w:t>
+            </w:r>
+            <w:proofErr w:type="spellEnd"/>
+            <w:r>
+              <w:rPr>
+                <w:sz w:val="28"/>
+                <w:szCs w:val="28"/>
+              </w:rPr>
+              <w:t>’.</w:t>
             </w:r>
           </w:p>
         </w:tc>
@@ -1380,7 +1480,14 @@
                 <w:sz w:val="28"/>
                 <w:szCs w:val="28"/>
               </w:rPr>
-              <w:t>id_concessionaria</w:t>
+              <w:t>id</w:t>
+            </w:r>
+            <w:r>
+              <w:rPr>
+                <w:sz w:val="28"/>
+                <w:szCs w:val="28"/>
+              </w:rPr>
+              <w:t>Concessionaria</w:t>
             </w:r>
             <w:proofErr w:type="spellEnd"/>
           </w:p>
@@ -1559,7 +1666,21 @@
                 <w:sz w:val="28"/>
                 <w:szCs w:val="28"/>
               </w:rPr>
-              <w:t>id_usuario</w:t>
+              <w:t>i</w:t>
+            </w:r>
+            <w:r>
+              <w:rPr>
+                <w:sz w:val="28"/>
+                <w:szCs w:val="28"/>
+              </w:rPr>
+              <w:t>d</w:t>
+            </w:r>
+            <w:r>
+              <w:rPr>
+                <w:sz w:val="28"/>
+                <w:szCs w:val="28"/>
+              </w:rPr>
+              <w:t>Usuario</w:t>
             </w:r>
             <w:proofErr w:type="spellEnd"/>
           </w:p>
@@ -1761,7 +1882,21 @@
                 <w:sz w:val="28"/>
                 <w:szCs w:val="28"/>
               </w:rPr>
-              <w:t>id_usuario</w:t>
+              <w:t>id</w:t>
+            </w:r>
+            <w:r>
+              <w:rPr>
+                <w:sz w:val="28"/>
+                <w:szCs w:val="28"/>
+              </w:rPr>
+              <w:t>U</w:t>
+            </w:r>
+            <w:r>
+              <w:rPr>
+                <w:sz w:val="28"/>
+                <w:szCs w:val="28"/>
+              </w:rPr>
+              <w:t>suario</w:t>
             </w:r>
             <w:proofErr w:type="spellEnd"/>
             <w:r>
@@ -1945,13 +2080,6 @@
                 <w:szCs w:val="28"/>
               </w:rPr>
             </w:pPr>
-            <w:r>
-              <w:rPr>
-                <w:sz w:val="28"/>
-                <w:szCs w:val="28"/>
-              </w:rPr>
-              <w:t>``</w:t>
-            </w:r>
           </w:p>
         </w:tc>
       </w:tr>
@@ -2128,13 +2256,6 @@
                 <w:szCs w:val="28"/>
               </w:rPr>
             </w:pPr>
-            <w:r>
-              <w:rPr>
-                <w:sz w:val="28"/>
-                <w:szCs w:val="28"/>
-              </w:rPr>
-              <w:t>``</w:t>
-            </w:r>
           </w:p>
         </w:tc>
       </w:tr>
@@ -2309,13 +2430,6 @@
                 <w:szCs w:val="28"/>
               </w:rPr>
             </w:pPr>
-            <w:r>
-              <w:rPr>
-                <w:sz w:val="28"/>
-                <w:szCs w:val="28"/>
-              </w:rPr>
-              <w:t>``</w:t>
-            </w:r>
           </w:p>
         </w:tc>
       </w:tr>
@@ -2485,13 +2599,6 @@
                 <w:szCs w:val="28"/>
               </w:rPr>
             </w:pPr>
-            <w:r>
-              <w:rPr>
-                <w:sz w:val="28"/>
-                <w:szCs w:val="28"/>
-              </w:rPr>
-              <w:t>``</w:t>
-            </w:r>
           </w:p>
         </w:tc>
       </w:tr>
@@ -2539,7 +2646,7 @@
                 <w:sz w:val="28"/>
                 <w:szCs w:val="28"/>
               </w:rPr>
-              <w:t>S</w:t>
+              <w:t>s</w:t>
             </w:r>
             <w:r>
               <w:rPr>
@@ -2709,7 +2816,7 @@
                 <w:sz w:val="28"/>
                 <w:szCs w:val="28"/>
               </w:rPr>
-              <w:t>Verificada', 'Não Verificada' ``</w:t>
+              <w:t>Verificada', 'Não Verificada'</w:t>
             </w:r>
           </w:p>
         </w:tc>
@@ -2785,7 +2892,14 @@
                 <w:sz w:val="28"/>
                 <w:szCs w:val="28"/>
               </w:rPr>
-              <w:t>id_marca</w:t>
+              <w:t>id</w:t>
+            </w:r>
+            <w:r>
+              <w:rPr>
+                <w:sz w:val="28"/>
+                <w:szCs w:val="28"/>
+              </w:rPr>
+              <w:t>Marca</w:t>
             </w:r>
             <w:proofErr w:type="spellEnd"/>
           </w:p>
@@ -3096,13 +3210,6 @@
                 <w:szCs w:val="28"/>
               </w:rPr>
             </w:pPr>
-            <w:r>
-              <w:rPr>
-                <w:sz w:val="28"/>
-                <w:szCs w:val="28"/>
-              </w:rPr>
-              <w:t>``</w:t>
-            </w:r>
           </w:p>
         </w:tc>
       </w:tr>
@@ -3182,7 +3289,14 @@
                 <w:sz w:val="28"/>
                 <w:szCs w:val="28"/>
               </w:rPr>
-              <w:t>id_modelo</w:t>
+              <w:t>id</w:t>
+            </w:r>
+            <w:r>
+              <w:rPr>
+                <w:sz w:val="28"/>
+                <w:szCs w:val="28"/>
+              </w:rPr>
+              <w:t>Modelo</w:t>
             </w:r>
             <w:proofErr w:type="spellEnd"/>
           </w:p>
@@ -3356,7 +3470,14 @@
                 <w:sz w:val="28"/>
                 <w:szCs w:val="28"/>
               </w:rPr>
-              <w:t>id_marca</w:t>
+              <w:t>id</w:t>
+            </w:r>
+            <w:r>
+              <w:rPr>
+                <w:sz w:val="28"/>
+                <w:szCs w:val="28"/>
+              </w:rPr>
+              <w:t>Marca</w:t>
             </w:r>
             <w:proofErr w:type="spellEnd"/>
           </w:p>
@@ -3518,6 +3639,7 @@
               </w:rPr>
             </w:pPr>
             <w:proofErr w:type="spellStart"/>
+            <w:proofErr w:type="gramStart"/>
             <w:r>
               <w:rPr>
                 <w:sz w:val="28"/>
@@ -3526,6 +3648,7 @@
               <w:t>Referencia</w:t>
             </w:r>
             <w:proofErr w:type="spellEnd"/>
+            <w:proofErr w:type="gramEnd"/>
             <w:r>
               <w:rPr>
                 <w:sz w:val="28"/>
@@ -3539,7 +3662,21 @@
                 <w:sz w:val="28"/>
                 <w:szCs w:val="28"/>
               </w:rPr>
-              <w:t>id_marca</w:t>
+              <w:t>id</w:t>
+            </w:r>
+            <w:r>
+              <w:rPr>
+                <w:sz w:val="28"/>
+                <w:szCs w:val="28"/>
+              </w:rPr>
+              <w:t>M</w:t>
+            </w:r>
+            <w:r>
+              <w:rPr>
+                <w:sz w:val="28"/>
+                <w:szCs w:val="28"/>
+              </w:rPr>
+              <w:t>arca</w:t>
             </w:r>
             <w:proofErr w:type="spellEnd"/>
             <w:r>
@@ -3723,13 +3860,6 @@
                 <w:szCs w:val="28"/>
               </w:rPr>
             </w:pPr>
-            <w:r>
-              <w:rPr>
-                <w:sz w:val="28"/>
-                <w:szCs w:val="28"/>
-              </w:rPr>
-              <w:t>``</w:t>
-            </w:r>
           </w:p>
         </w:tc>
       </w:tr>
@@ -3897,13 +4027,6 @@
                 <w:szCs w:val="28"/>
               </w:rPr>
             </w:pPr>
-            <w:r>
-              <w:rPr>
-                <w:sz w:val="28"/>
-                <w:szCs w:val="28"/>
-              </w:rPr>
-              <w:t>``</w:t>
-            </w:r>
           </w:p>
         </w:tc>
       </w:tr>
@@ -4074,13 +4197,6 @@
                 <w:szCs w:val="28"/>
               </w:rPr>
             </w:pPr>
-            <w:r>
-              <w:rPr>
-                <w:sz w:val="28"/>
-                <w:szCs w:val="28"/>
-              </w:rPr>
-              <w:t>``</w:t>
-            </w:r>
           </w:p>
         </w:tc>
       </w:tr>
@@ -4103,6 +4219,7 @@
                 <w:szCs w:val="28"/>
               </w:rPr>
             </w:pPr>
+            <w:proofErr w:type="gramStart"/>
             <w:r>
               <w:rPr>
                 <w:sz w:val="28"/>
@@ -4110,6 +4227,23 @@
               </w:rPr>
               <w:t>Veiculo</w:t>
             </w:r>
+            <w:proofErr w:type="gramEnd"/>
+          </w:p>
+          <w:p>
+            <w:pPr>
+              <w:rPr>
+                <w:sz w:val="28"/>
+                <w:szCs w:val="28"/>
+              </w:rPr>
+            </w:pPr>
+          </w:p>
+          <w:p>
+            <w:pPr>
+              <w:rPr>
+                <w:sz w:val="28"/>
+                <w:szCs w:val="28"/>
+              </w:rPr>
+            </w:pPr>
           </w:p>
         </w:tc>
         <w:tc>
@@ -4136,7 +4270,14 @@
                 <w:sz w:val="28"/>
                 <w:szCs w:val="28"/>
               </w:rPr>
-              <w:t>id_veiculo</w:t>
+              <w:t>id</w:t>
+            </w:r>
+            <w:r>
+              <w:rPr>
+                <w:sz w:val="28"/>
+                <w:szCs w:val="28"/>
+              </w:rPr>
+              <w:t>Veiculo</w:t>
             </w:r>
             <w:proofErr w:type="spellEnd"/>
           </w:p>
@@ -4304,13 +4445,42 @@
                 <w:szCs w:val="28"/>
               </w:rPr>
             </w:pPr>
+          </w:p>
+          <w:p>
+            <w:pPr>
+              <w:rPr>
+                <w:sz w:val="28"/>
+                <w:szCs w:val="28"/>
+              </w:rPr>
+            </w:pPr>
             <w:proofErr w:type="spellStart"/>
             <w:r>
               <w:rPr>
                 <w:sz w:val="28"/>
                 <w:szCs w:val="28"/>
               </w:rPr>
-              <w:t>id_concessionaria</w:t>
+              <w:t>i</w:t>
+            </w:r>
+            <w:r>
+              <w:rPr>
+                <w:sz w:val="28"/>
+                <w:szCs w:val="28"/>
+              </w:rPr>
+              <w:t>d</w:t>
+            </w:r>
+            <w:r>
+              <w:rPr>
+                <w:sz w:val="28"/>
+                <w:szCs w:val="28"/>
+              </w:rPr>
+              <w:t>C</w:t>
+            </w:r>
+            <w:r>
+              <w:rPr>
+                <w:sz w:val="28"/>
+                <w:szCs w:val="28"/>
+              </w:rPr>
+              <w:t>oncessionaria</w:t>
             </w:r>
             <w:proofErr w:type="spellEnd"/>
           </w:p>
@@ -4322,6 +4492,14 @@
               </w:rPr>
             </w:pPr>
           </w:p>
+          <w:p>
+            <w:pPr>
+              <w:rPr>
+                <w:sz w:val="28"/>
+                <w:szCs w:val="28"/>
+              </w:rPr>
+            </w:pPr>
+          </w:p>
         </w:tc>
         <w:tc>
           <w:tcPr>
@@ -4346,6 +4524,7 @@
                 <w:sz w:val="28"/>
                 <w:szCs w:val="28"/>
               </w:rPr>
+              <w:lastRenderedPageBreak/>
               <w:t>Inteiro</w:t>
             </w:r>
           </w:p>
@@ -4498,6 +4677,7 @@
               </w:rPr>
             </w:pPr>
             <w:proofErr w:type="spellStart"/>
+            <w:proofErr w:type="gramStart"/>
             <w:r>
               <w:rPr>
                 <w:sz w:val="28"/>
@@ -4506,6 +4686,7 @@
               <w:t>Referencia</w:t>
             </w:r>
             <w:proofErr w:type="spellEnd"/>
+            <w:proofErr w:type="gramEnd"/>
             <w:r>
               <w:rPr>
                 <w:sz w:val="28"/>
@@ -4519,7 +4700,21 @@
                 <w:sz w:val="28"/>
                 <w:szCs w:val="28"/>
               </w:rPr>
-              <w:t>id_concessionaria</w:t>
+              <w:t>id</w:t>
+            </w:r>
+            <w:r>
+              <w:rPr>
+                <w:sz w:val="28"/>
+                <w:szCs w:val="28"/>
+              </w:rPr>
+              <w:t>C</w:t>
+            </w:r>
+            <w:r>
+              <w:rPr>
+                <w:sz w:val="28"/>
+                <w:szCs w:val="28"/>
+              </w:rPr>
+              <w:t>oncessionaria</w:t>
             </w:r>
             <w:proofErr w:type="spellEnd"/>
             <w:r>
@@ -4527,7 +4722,7 @@
                 <w:sz w:val="28"/>
                 <w:szCs w:val="28"/>
               </w:rPr>
-              <w:t>) ``</w:t>
+              <w:t xml:space="preserve">) </w:t>
             </w:r>
           </w:p>
         </w:tc>
@@ -4576,7 +4771,14 @@
                 <w:sz w:val="28"/>
                 <w:szCs w:val="28"/>
               </w:rPr>
-              <w:t>id_modelo</w:t>
+              <w:t>id</w:t>
+            </w:r>
+            <w:r>
+              <w:rPr>
+                <w:sz w:val="28"/>
+                <w:szCs w:val="28"/>
+              </w:rPr>
+              <w:t>Modelo</w:t>
             </w:r>
             <w:proofErr w:type="spellEnd"/>
           </w:p>
@@ -4738,6 +4940,7 @@
               </w:rPr>
             </w:pPr>
             <w:proofErr w:type="spellStart"/>
+            <w:proofErr w:type="gramStart"/>
             <w:r>
               <w:rPr>
                 <w:sz w:val="28"/>
@@ -4746,6 +4949,7 @@
               <w:t>Referencia</w:t>
             </w:r>
             <w:proofErr w:type="spellEnd"/>
+            <w:proofErr w:type="gramEnd"/>
             <w:r>
               <w:rPr>
                 <w:sz w:val="28"/>
@@ -4759,7 +4963,21 @@
                 <w:sz w:val="28"/>
                 <w:szCs w:val="28"/>
               </w:rPr>
-              <w:t>id_modelo</w:t>
+              <w:t>id</w:t>
+            </w:r>
+            <w:r>
+              <w:rPr>
+                <w:sz w:val="28"/>
+                <w:szCs w:val="28"/>
+              </w:rPr>
+              <w:t>M</w:t>
+            </w:r>
+            <w:r>
+              <w:rPr>
+                <w:sz w:val="28"/>
+                <w:szCs w:val="28"/>
+              </w:rPr>
+              <w:t>odelo</w:t>
             </w:r>
             <w:proofErr w:type="spellEnd"/>
             <w:r>
@@ -4767,7 +4985,7 @@
                 <w:sz w:val="28"/>
                 <w:szCs w:val="28"/>
               </w:rPr>
-              <w:t>) ``</w:t>
+              <w:t xml:space="preserve">) </w:t>
             </w:r>
           </w:p>
         </w:tc>
@@ -5115,13 +5333,6 @@
                 <w:szCs w:val="28"/>
               </w:rPr>
             </w:pPr>
-            <w:r>
-              <w:rPr>
-                <w:sz w:val="28"/>
-                <w:szCs w:val="28"/>
-              </w:rPr>
-              <w:t>``</w:t>
-            </w:r>
           </w:p>
         </w:tc>
       </w:tr>
@@ -5442,13 +5653,6 @@
                 <w:szCs w:val="28"/>
               </w:rPr>
             </w:pPr>
-            <w:r>
-              <w:rPr>
-                <w:sz w:val="28"/>
-                <w:szCs w:val="28"/>
-              </w:rPr>
-              <w:t>``</w:t>
-            </w:r>
           </w:p>
         </w:tc>
       </w:tr>
@@ -5490,13 +5694,15 @@
                 <w:szCs w:val="28"/>
               </w:rPr>
             </w:pPr>
-            <w:r>
-              <w:rPr>
-                <w:sz w:val="28"/>
-                <w:szCs w:val="28"/>
-              </w:rPr>
-              <w:t>opcionais</w:t>
-            </w:r>
+            <w:proofErr w:type="spellStart"/>
+            <w:r>
+              <w:rPr>
+                <w:sz w:val="28"/>
+                <w:szCs w:val="28"/>
+              </w:rPr>
+              <w:t>renavam</w:t>
+            </w:r>
+            <w:proofErr w:type="spellEnd"/>
           </w:p>
         </w:tc>
         <w:tc>
@@ -5609,13 +5815,6 @@
                 <w:szCs w:val="28"/>
               </w:rPr>
             </w:pPr>
-            <w:r>
-              <w:rPr>
-                <w:sz w:val="28"/>
-                <w:szCs w:val="28"/>
-              </w:rPr>
-              <w:t>``</w:t>
-            </w:r>
           </w:p>
         </w:tc>
       </w:tr>
@@ -5662,7 +5861,7 @@
                 <w:sz w:val="28"/>
                 <w:szCs w:val="28"/>
               </w:rPr>
-              <w:t>fotos</w:t>
+              <w:t>cor</w:t>
             </w:r>
           </w:p>
         </w:tc>
@@ -5690,7 +5889,7 @@
                 <w:sz w:val="28"/>
                 <w:szCs w:val="28"/>
               </w:rPr>
-              <w:t>Text</w:t>
+              <w:t>Varchar</w:t>
             </w:r>
             <w:proofErr w:type="spellEnd"/>
           </w:p>
@@ -5776,13 +5975,6 @@
                 <w:szCs w:val="28"/>
               </w:rPr>
             </w:pPr>
-            <w:r>
-              <w:rPr>
-                <w:sz w:val="28"/>
-                <w:szCs w:val="28"/>
-              </w:rPr>
-              <w:t>``</w:t>
-            </w:r>
           </w:p>
         </w:tc>
       </w:tr>
@@ -5831,7 +6023,21 @@
                 <w:sz w:val="28"/>
                 <w:szCs w:val="28"/>
               </w:rPr>
-              <w:t>status_venda</w:t>
+              <w:t>status</w:t>
+            </w:r>
+            <w:r>
+              <w:rPr>
+                <w:sz w:val="28"/>
+                <w:szCs w:val="28"/>
+              </w:rPr>
+              <w:t>V</w:t>
+            </w:r>
+            <w:r>
+              <w:rPr>
+                <w:sz w:val="28"/>
+                <w:szCs w:val="28"/>
+              </w:rPr>
+              <w:t>enda</w:t>
             </w:r>
             <w:proofErr w:type="spellEnd"/>
           </w:p>
@@ -5965,7 +6171,7 @@
                 <w:sz w:val="28"/>
                 <w:szCs w:val="28"/>
               </w:rPr>
-              <w:t>Disponível', 'Vendido' ``</w:t>
+              <w:t xml:space="preserve">Disponível', 'Vendido' </w:t>
             </w:r>
           </w:p>
         </w:tc>
@@ -5989,6 +6195,7 @@
                 <w:szCs w:val="28"/>
               </w:rPr>
             </w:pPr>
+            <w:proofErr w:type="gramStart"/>
             <w:r>
               <w:rPr>
                 <w:sz w:val="28"/>
@@ -5996,6 +6203,7 @@
               </w:rPr>
               <w:t>Anuncio</w:t>
             </w:r>
+            <w:proofErr w:type="gramEnd"/>
           </w:p>
           <w:p>
             <w:pPr>
@@ -6062,7 +6270,21 @@
                 <w:sz w:val="28"/>
                 <w:szCs w:val="28"/>
               </w:rPr>
-              <w:t>id_anuncio</w:t>
+              <w:t>i</w:t>
+            </w:r>
+            <w:r>
+              <w:rPr>
+                <w:sz w:val="28"/>
+                <w:szCs w:val="28"/>
+              </w:rPr>
+              <w:t>d</w:t>
+            </w:r>
+            <w:r>
+              <w:rPr>
+                <w:sz w:val="28"/>
+                <w:szCs w:val="28"/>
+              </w:rPr>
+              <w:t>Anuncio</w:t>
             </w:r>
             <w:proofErr w:type="spellEnd"/>
           </w:p>
@@ -6236,7 +6458,14 @@
                 <w:sz w:val="28"/>
                 <w:szCs w:val="28"/>
               </w:rPr>
-              <w:t>id_veiculo</w:t>
+              <w:t>id</w:t>
+            </w:r>
+            <w:r>
+              <w:rPr>
+                <w:sz w:val="28"/>
+                <w:szCs w:val="28"/>
+              </w:rPr>
+              <w:t>Veiculo</w:t>
             </w:r>
             <w:proofErr w:type="spellEnd"/>
           </w:p>
@@ -6398,6 +6627,7 @@
               </w:rPr>
             </w:pPr>
             <w:proofErr w:type="spellStart"/>
+            <w:proofErr w:type="gramStart"/>
             <w:r>
               <w:rPr>
                 <w:sz w:val="28"/>
@@ -6406,12 +6636,29 @@
               <w:t>Referencia</w:t>
             </w:r>
             <w:proofErr w:type="spellEnd"/>
-            <w:r>
-              <w:rPr>
-                <w:sz w:val="28"/>
-                <w:szCs w:val="28"/>
-              </w:rPr>
-              <w:t xml:space="preserve"> Veiculo(</w:t>
+            <w:proofErr w:type="gramEnd"/>
+            <w:r>
+              <w:rPr>
+                <w:sz w:val="28"/>
+                <w:szCs w:val="28"/>
+              </w:rPr>
+              <w:t xml:space="preserve"> </w:t>
+            </w:r>
+            <w:proofErr w:type="gramStart"/>
+            <w:r>
+              <w:rPr>
+                <w:sz w:val="28"/>
+                <w:szCs w:val="28"/>
+              </w:rPr>
+              <w:t>Veiculo</w:t>
+            </w:r>
+            <w:proofErr w:type="gramEnd"/>
+            <w:r>
+              <w:rPr>
+                <w:sz w:val="28"/>
+                <w:szCs w:val="28"/>
+              </w:rPr>
+              <w:t>(</w:t>
             </w:r>
             <w:proofErr w:type="spellStart"/>
             <w:r>
@@ -6419,7 +6666,21 @@
                 <w:sz w:val="28"/>
                 <w:szCs w:val="28"/>
               </w:rPr>
-              <w:t>id_veiculo</w:t>
+              <w:t>id</w:t>
+            </w:r>
+            <w:r>
+              <w:rPr>
+                <w:sz w:val="28"/>
+                <w:szCs w:val="28"/>
+              </w:rPr>
+              <w:t>V</w:t>
+            </w:r>
+            <w:r>
+              <w:rPr>
+                <w:sz w:val="28"/>
+                <w:szCs w:val="28"/>
+              </w:rPr>
+              <w:t>eiculo</w:t>
             </w:r>
             <w:proofErr w:type="spellEnd"/>
             <w:r>
@@ -6427,7 +6688,7 @@
                 <w:sz w:val="28"/>
                 <w:szCs w:val="28"/>
               </w:rPr>
-              <w:t>) ``</w:t>
+              <w:t xml:space="preserve">) </w:t>
             </w:r>
           </w:p>
         </w:tc>
@@ -6476,7 +6737,21 @@
                 <w:sz w:val="28"/>
                 <w:szCs w:val="28"/>
               </w:rPr>
-              <w:t>data_publicacao</w:t>
+              <w:t>data</w:t>
+            </w:r>
+            <w:r>
+              <w:rPr>
+                <w:sz w:val="28"/>
+                <w:szCs w:val="28"/>
+              </w:rPr>
+              <w:t>P</w:t>
+            </w:r>
+            <w:r>
+              <w:rPr>
+                <w:sz w:val="28"/>
+                <w:szCs w:val="28"/>
+              </w:rPr>
+              <w:t>ublicacao</w:t>
             </w:r>
             <w:proofErr w:type="spellEnd"/>
           </w:p>
@@ -6645,7 +6920,21 @@
                 <w:sz w:val="28"/>
                 <w:szCs w:val="28"/>
               </w:rPr>
-              <w:t>status_anuncio</w:t>
+              <w:t>status</w:t>
+            </w:r>
+            <w:r>
+              <w:rPr>
+                <w:sz w:val="28"/>
+                <w:szCs w:val="28"/>
+              </w:rPr>
+              <w:t>A</w:t>
+            </w:r>
+            <w:r>
+              <w:rPr>
+                <w:sz w:val="28"/>
+                <w:szCs w:val="28"/>
+              </w:rPr>
+              <w:t>nuncio</w:t>
             </w:r>
             <w:proofErr w:type="spellEnd"/>
           </w:p>
@@ -6955,2665 +7244,6 @@
                 <w:szCs w:val="28"/>
               </w:rPr>
             </w:pPr>
-          </w:p>
-        </w:tc>
-        <w:tc>
-          <w:tcPr>
-            <w:tcW w:w="1984" w:type="dxa"/>
-            <w:tcBorders>
-              <w:top w:val="single" w:sz="4" w:space="0" w:color="auto"/>
-              <w:left w:val="single" w:sz="4" w:space="0" w:color="auto"/>
-              <w:bottom w:val="single" w:sz="4" w:space="0" w:color="auto"/>
-              <w:right w:val="single" w:sz="4" w:space="0" w:color="auto"/>
-            </w:tcBorders>
-            <w:vAlign w:val="bottom"/>
-          </w:tcPr>
-          <w:p>
-            <w:pPr>
-              <w:rPr>
-                <w:sz w:val="28"/>
-                <w:szCs w:val="28"/>
-              </w:rPr>
-            </w:pPr>
-            <w:r>
-              <w:rPr>
-                <w:sz w:val="28"/>
-                <w:szCs w:val="28"/>
-              </w:rPr>
-              <w:t>``</w:t>
-            </w:r>
-          </w:p>
-        </w:tc>
-      </w:tr>
-      <w:tr>
-        <w:tc>
-          <w:tcPr>
-            <w:tcW w:w="2084" w:type="dxa"/>
-            <w:vMerge/>
-            <w:tcBorders>
-              <w:left w:val="single" w:sz="4" w:space="0" w:color="auto"/>
-              <w:right w:val="single" w:sz="4" w:space="0" w:color="auto"/>
-            </w:tcBorders>
-            <w:vAlign w:val="bottom"/>
-          </w:tcPr>
-          <w:p>
-            <w:pPr>
-              <w:rPr>
-                <w:sz w:val="28"/>
-                <w:szCs w:val="28"/>
-              </w:rPr>
-            </w:pPr>
-          </w:p>
-        </w:tc>
-        <w:tc>
-          <w:tcPr>
-            <w:tcW w:w="1985" w:type="dxa"/>
-            <w:tcBorders>
-              <w:top w:val="single" w:sz="4" w:space="0" w:color="auto"/>
-              <w:left w:val="single" w:sz="4" w:space="0" w:color="auto"/>
-              <w:bottom w:val="single" w:sz="4" w:space="0" w:color="auto"/>
-              <w:right w:val="single" w:sz="4" w:space="0" w:color="auto"/>
-            </w:tcBorders>
-            <w:vAlign w:val="bottom"/>
-          </w:tcPr>
-          <w:p>
-            <w:pPr>
-              <w:rPr>
-                <w:sz w:val="28"/>
-                <w:szCs w:val="28"/>
-              </w:rPr>
-            </w:pPr>
-            <w:proofErr w:type="spellStart"/>
-            <w:r>
-              <w:rPr>
-                <w:sz w:val="28"/>
-                <w:szCs w:val="28"/>
-              </w:rPr>
-              <w:t>interacoes</w:t>
-            </w:r>
-            <w:proofErr w:type="spellEnd"/>
-          </w:p>
-        </w:tc>
-        <w:tc>
-          <w:tcPr>
-            <w:tcW w:w="1134" w:type="dxa"/>
-            <w:tcBorders>
-              <w:top w:val="single" w:sz="4" w:space="0" w:color="auto"/>
-              <w:left w:val="single" w:sz="4" w:space="0" w:color="auto"/>
-              <w:bottom w:val="single" w:sz="4" w:space="0" w:color="auto"/>
-              <w:right w:val="single" w:sz="4" w:space="0" w:color="auto"/>
-            </w:tcBorders>
-            <w:vAlign w:val="bottom"/>
-          </w:tcPr>
-          <w:p>
-            <w:pPr>
-              <w:rPr>
-                <w:sz w:val="28"/>
-                <w:szCs w:val="28"/>
-              </w:rPr>
-            </w:pPr>
-            <w:r>
-              <w:rPr>
-                <w:sz w:val="28"/>
-                <w:szCs w:val="28"/>
-              </w:rPr>
-              <w:t>Inteiro</w:t>
-            </w:r>
-          </w:p>
-        </w:tc>
-        <w:tc>
-          <w:tcPr>
-            <w:tcW w:w="1417" w:type="dxa"/>
-            <w:tcBorders>
-              <w:top w:val="single" w:sz="4" w:space="0" w:color="auto"/>
-              <w:left w:val="single" w:sz="4" w:space="0" w:color="auto"/>
-              <w:bottom w:val="single" w:sz="4" w:space="0" w:color="auto"/>
-              <w:right w:val="single" w:sz="4" w:space="0" w:color="auto"/>
-            </w:tcBorders>
-            <w:vAlign w:val="bottom"/>
-          </w:tcPr>
-          <w:p>
-            <w:pPr>
-              <w:jc w:val="center"/>
-              <w:rPr>
-                <w:sz w:val="28"/>
-                <w:szCs w:val="28"/>
-              </w:rPr>
-            </w:pPr>
-          </w:p>
-        </w:tc>
-        <w:tc>
-          <w:tcPr>
-            <w:tcW w:w="1070" w:type="dxa"/>
-            <w:tcBorders>
-              <w:top w:val="single" w:sz="4" w:space="0" w:color="auto"/>
-              <w:left w:val="single" w:sz="4" w:space="0" w:color="auto"/>
-              <w:bottom w:val="single" w:sz="4" w:space="0" w:color="auto"/>
-              <w:right w:val="single" w:sz="4" w:space="0" w:color="auto"/>
-            </w:tcBorders>
-            <w:vAlign w:val="bottom"/>
-          </w:tcPr>
-          <w:p>
-            <w:pPr>
-              <w:jc w:val="center"/>
-              <w:rPr>
-                <w:sz w:val="28"/>
-                <w:szCs w:val="28"/>
-              </w:rPr>
-            </w:pPr>
-          </w:p>
-        </w:tc>
-        <w:tc>
-          <w:tcPr>
-            <w:tcW w:w="915" w:type="dxa"/>
-            <w:tcBorders>
-              <w:top w:val="single" w:sz="4" w:space="0" w:color="auto"/>
-              <w:left w:val="single" w:sz="4" w:space="0" w:color="auto"/>
-              <w:bottom w:val="single" w:sz="4" w:space="0" w:color="auto"/>
-              <w:right w:val="single" w:sz="4" w:space="0" w:color="auto"/>
-            </w:tcBorders>
-            <w:vAlign w:val="bottom"/>
-          </w:tcPr>
-          <w:p>
-            <w:pPr>
-              <w:jc w:val="center"/>
-              <w:rPr>
-                <w:sz w:val="28"/>
-                <w:szCs w:val="28"/>
-              </w:rPr>
-            </w:pPr>
-          </w:p>
-        </w:tc>
-        <w:tc>
-          <w:tcPr>
-            <w:tcW w:w="1984" w:type="dxa"/>
-            <w:tcBorders>
-              <w:top w:val="single" w:sz="4" w:space="0" w:color="auto"/>
-              <w:left w:val="single" w:sz="4" w:space="0" w:color="auto"/>
-              <w:bottom w:val="single" w:sz="4" w:space="0" w:color="auto"/>
-              <w:right w:val="single" w:sz="4" w:space="0" w:color="auto"/>
-            </w:tcBorders>
-            <w:vAlign w:val="bottom"/>
-          </w:tcPr>
-          <w:p>
-            <w:pPr>
-              <w:rPr>
-                <w:sz w:val="28"/>
-                <w:szCs w:val="28"/>
-              </w:rPr>
-            </w:pPr>
-            <w:r>
-              <w:rPr>
-                <w:sz w:val="28"/>
-                <w:szCs w:val="28"/>
-              </w:rPr>
-              <w:t>``</w:t>
-            </w:r>
-          </w:p>
-        </w:tc>
-      </w:tr>
-      <w:tr>
-        <w:tc>
-          <w:tcPr>
-            <w:tcW w:w="2084" w:type="dxa"/>
-            <w:vMerge w:val="restart"/>
-            <w:tcBorders>
-              <w:left w:val="single" w:sz="4" w:space="0" w:color="auto"/>
-              <w:right w:val="single" w:sz="4" w:space="0" w:color="auto"/>
-            </w:tcBorders>
-            <w:vAlign w:val="bottom"/>
-          </w:tcPr>
-          <w:p>
-            <w:pPr>
-              <w:rPr>
-                <w:sz w:val="28"/>
-                <w:szCs w:val="28"/>
-              </w:rPr>
-            </w:pPr>
-            <w:proofErr w:type="spellStart"/>
-            <w:r>
-              <w:rPr>
-                <w:sz w:val="28"/>
-                <w:szCs w:val="28"/>
-              </w:rPr>
-              <w:t>Avaliacao</w:t>
-            </w:r>
-            <w:proofErr w:type="spellEnd"/>
-          </w:p>
-          <w:p>
-            <w:pPr>
-              <w:rPr>
-                <w:sz w:val="28"/>
-                <w:szCs w:val="28"/>
-              </w:rPr>
-            </w:pPr>
-          </w:p>
-          <w:p>
-            <w:pPr>
-              <w:rPr>
-                <w:sz w:val="28"/>
-                <w:szCs w:val="28"/>
-              </w:rPr>
-            </w:pPr>
-          </w:p>
-          <w:p>
-            <w:pPr>
-              <w:rPr>
-                <w:sz w:val="28"/>
-                <w:szCs w:val="28"/>
-              </w:rPr>
-            </w:pPr>
-          </w:p>
-          <w:p>
-            <w:pPr>
-              <w:rPr>
-                <w:sz w:val="28"/>
-                <w:szCs w:val="28"/>
-              </w:rPr>
-            </w:pPr>
-          </w:p>
-          <w:p>
-            <w:pPr>
-              <w:rPr>
-                <w:sz w:val="28"/>
-                <w:szCs w:val="28"/>
-              </w:rPr>
-            </w:pPr>
-          </w:p>
-        </w:tc>
-        <w:tc>
-          <w:tcPr>
-            <w:tcW w:w="1985" w:type="dxa"/>
-            <w:tcBorders>
-              <w:top w:val="single" w:sz="4" w:space="0" w:color="auto"/>
-              <w:left w:val="single" w:sz="4" w:space="0" w:color="auto"/>
-              <w:bottom w:val="single" w:sz="4" w:space="0" w:color="auto"/>
-              <w:right w:val="single" w:sz="4" w:space="0" w:color="auto"/>
-            </w:tcBorders>
-            <w:vAlign w:val="bottom"/>
-          </w:tcPr>
-          <w:p>
-            <w:pPr>
-              <w:rPr>
-                <w:sz w:val="28"/>
-                <w:szCs w:val="28"/>
-              </w:rPr>
-            </w:pPr>
-            <w:proofErr w:type="spellStart"/>
-            <w:r>
-              <w:rPr>
-                <w:sz w:val="28"/>
-                <w:szCs w:val="28"/>
-              </w:rPr>
-              <w:t>id_avaliacao</w:t>
-            </w:r>
-            <w:proofErr w:type="spellEnd"/>
-          </w:p>
-        </w:tc>
-        <w:tc>
-          <w:tcPr>
-            <w:tcW w:w="1134" w:type="dxa"/>
-            <w:tcBorders>
-              <w:top w:val="single" w:sz="4" w:space="0" w:color="auto"/>
-              <w:left w:val="single" w:sz="4" w:space="0" w:color="auto"/>
-              <w:bottom w:val="single" w:sz="4" w:space="0" w:color="auto"/>
-              <w:right w:val="single" w:sz="4" w:space="0" w:color="auto"/>
-            </w:tcBorders>
-            <w:vAlign w:val="bottom"/>
-          </w:tcPr>
-          <w:p>
-            <w:pPr>
-              <w:rPr>
-                <w:sz w:val="28"/>
-                <w:szCs w:val="28"/>
-              </w:rPr>
-            </w:pPr>
-            <w:r>
-              <w:rPr>
-                <w:sz w:val="28"/>
-                <w:szCs w:val="28"/>
-              </w:rPr>
-              <w:t>Inteiro</w:t>
-            </w:r>
-          </w:p>
-        </w:tc>
-        <w:tc>
-          <w:tcPr>
-            <w:tcW w:w="1417" w:type="dxa"/>
-            <w:tcBorders>
-              <w:top w:val="single" w:sz="4" w:space="0" w:color="auto"/>
-              <w:left w:val="single" w:sz="4" w:space="0" w:color="auto"/>
-              <w:bottom w:val="single" w:sz="4" w:space="0" w:color="auto"/>
-              <w:right w:val="single" w:sz="4" w:space="0" w:color="auto"/>
-            </w:tcBorders>
-            <w:vAlign w:val="bottom"/>
-          </w:tcPr>
-          <w:p>
-            <w:pPr>
-              <w:jc w:val="center"/>
-              <w:rPr>
-                <w:sz w:val="28"/>
-                <w:szCs w:val="28"/>
-              </w:rPr>
-            </w:pPr>
-          </w:p>
-        </w:tc>
-        <w:tc>
-          <w:tcPr>
-            <w:tcW w:w="1070" w:type="dxa"/>
-            <w:tcBorders>
-              <w:top w:val="single" w:sz="4" w:space="0" w:color="auto"/>
-              <w:left w:val="single" w:sz="4" w:space="0" w:color="auto"/>
-              <w:bottom w:val="single" w:sz="4" w:space="0" w:color="auto"/>
-              <w:right w:val="single" w:sz="4" w:space="0" w:color="auto"/>
-            </w:tcBorders>
-            <w:vAlign w:val="bottom"/>
-          </w:tcPr>
-          <w:p>
-            <w:pPr>
-              <w:jc w:val="center"/>
-              <w:rPr>
-                <w:sz w:val="28"/>
-                <w:szCs w:val="28"/>
-              </w:rPr>
-            </w:pPr>
-            <w:r>
-              <w:rPr>
-                <w:sz w:val="28"/>
-                <w:szCs w:val="28"/>
-              </w:rPr>
-              <w:t>* (PK)</w:t>
-            </w:r>
-          </w:p>
-        </w:tc>
-        <w:tc>
-          <w:tcPr>
-            <w:tcW w:w="915" w:type="dxa"/>
-            <w:tcBorders>
-              <w:top w:val="single" w:sz="4" w:space="0" w:color="auto"/>
-              <w:left w:val="single" w:sz="4" w:space="0" w:color="auto"/>
-              <w:bottom w:val="single" w:sz="4" w:space="0" w:color="auto"/>
-              <w:right w:val="single" w:sz="4" w:space="0" w:color="auto"/>
-            </w:tcBorders>
-            <w:vAlign w:val="bottom"/>
-          </w:tcPr>
-          <w:p>
-            <w:pPr>
-              <w:jc w:val="center"/>
-              <w:rPr>
-                <w:sz w:val="28"/>
-                <w:szCs w:val="28"/>
-              </w:rPr>
-            </w:pPr>
-            <w:r>
-              <w:rPr>
-                <w:sz w:val="28"/>
-                <w:szCs w:val="28"/>
-              </w:rPr>
-              <w:t>*</w:t>
-            </w:r>
-          </w:p>
-        </w:tc>
-        <w:tc>
-          <w:tcPr>
-            <w:tcW w:w="1984" w:type="dxa"/>
-            <w:tcBorders>
-              <w:top w:val="single" w:sz="4" w:space="0" w:color="auto"/>
-              <w:left w:val="single" w:sz="4" w:space="0" w:color="auto"/>
-              <w:bottom w:val="single" w:sz="4" w:space="0" w:color="auto"/>
-              <w:right w:val="single" w:sz="4" w:space="0" w:color="auto"/>
-            </w:tcBorders>
-            <w:vAlign w:val="bottom"/>
-          </w:tcPr>
-          <w:p>
-            <w:pPr>
-              <w:rPr>
-                <w:sz w:val="28"/>
-                <w:szCs w:val="28"/>
-              </w:rPr>
-            </w:pPr>
-          </w:p>
-        </w:tc>
-      </w:tr>
-      <w:tr>
-        <w:tc>
-          <w:tcPr>
-            <w:tcW w:w="2084" w:type="dxa"/>
-            <w:vMerge/>
-            <w:tcBorders>
-              <w:left w:val="single" w:sz="4" w:space="0" w:color="auto"/>
-              <w:right w:val="single" w:sz="4" w:space="0" w:color="auto"/>
-            </w:tcBorders>
-            <w:vAlign w:val="bottom"/>
-          </w:tcPr>
-          <w:p>
-            <w:pPr>
-              <w:rPr>
-                <w:sz w:val="28"/>
-                <w:szCs w:val="28"/>
-              </w:rPr>
-            </w:pPr>
-          </w:p>
-        </w:tc>
-        <w:tc>
-          <w:tcPr>
-            <w:tcW w:w="1985" w:type="dxa"/>
-            <w:tcBorders>
-              <w:top w:val="single" w:sz="4" w:space="0" w:color="auto"/>
-              <w:left w:val="single" w:sz="4" w:space="0" w:color="auto"/>
-              <w:bottom w:val="single" w:sz="4" w:space="0" w:color="auto"/>
-              <w:right w:val="single" w:sz="4" w:space="0" w:color="auto"/>
-            </w:tcBorders>
-            <w:vAlign w:val="bottom"/>
-          </w:tcPr>
-          <w:p>
-            <w:pPr>
-              <w:rPr>
-                <w:sz w:val="28"/>
-                <w:szCs w:val="28"/>
-              </w:rPr>
-            </w:pPr>
-            <w:proofErr w:type="spellStart"/>
-            <w:r>
-              <w:rPr>
-                <w:sz w:val="28"/>
-                <w:szCs w:val="28"/>
-              </w:rPr>
-              <w:t>id_concessionaria</w:t>
-            </w:r>
-            <w:proofErr w:type="spellEnd"/>
-          </w:p>
-          <w:p>
-            <w:pPr>
-              <w:rPr>
-                <w:sz w:val="28"/>
-                <w:szCs w:val="28"/>
-              </w:rPr>
-            </w:pPr>
-          </w:p>
-        </w:tc>
-        <w:tc>
-          <w:tcPr>
-            <w:tcW w:w="1134" w:type="dxa"/>
-            <w:tcBorders>
-              <w:top w:val="single" w:sz="4" w:space="0" w:color="auto"/>
-              <w:left w:val="single" w:sz="4" w:space="0" w:color="auto"/>
-              <w:bottom w:val="single" w:sz="4" w:space="0" w:color="auto"/>
-              <w:right w:val="single" w:sz="4" w:space="0" w:color="auto"/>
-            </w:tcBorders>
-            <w:vAlign w:val="bottom"/>
-          </w:tcPr>
-          <w:p>
-            <w:pPr>
-              <w:rPr>
-                <w:sz w:val="28"/>
-                <w:szCs w:val="28"/>
-              </w:rPr>
-            </w:pPr>
-            <w:r>
-              <w:rPr>
-                <w:sz w:val="28"/>
-                <w:szCs w:val="28"/>
-              </w:rPr>
-              <w:t>Inteiro</w:t>
-            </w:r>
-          </w:p>
-          <w:p>
-            <w:pPr>
-              <w:rPr>
-                <w:sz w:val="28"/>
-                <w:szCs w:val="28"/>
-              </w:rPr>
-            </w:pPr>
-          </w:p>
-          <w:p>
-            <w:pPr>
-              <w:rPr>
-                <w:sz w:val="28"/>
-                <w:szCs w:val="28"/>
-              </w:rPr>
-            </w:pPr>
-          </w:p>
-        </w:tc>
-        <w:tc>
-          <w:tcPr>
-            <w:tcW w:w="1417" w:type="dxa"/>
-            <w:tcBorders>
-              <w:top w:val="single" w:sz="4" w:space="0" w:color="auto"/>
-              <w:left w:val="single" w:sz="4" w:space="0" w:color="auto"/>
-              <w:bottom w:val="single" w:sz="4" w:space="0" w:color="auto"/>
-              <w:right w:val="single" w:sz="4" w:space="0" w:color="auto"/>
-            </w:tcBorders>
-            <w:vAlign w:val="bottom"/>
-          </w:tcPr>
-          <w:p>
-            <w:pPr>
-              <w:jc w:val="center"/>
-              <w:rPr>
-                <w:sz w:val="28"/>
-                <w:szCs w:val="28"/>
-              </w:rPr>
-            </w:pPr>
-          </w:p>
-        </w:tc>
-        <w:tc>
-          <w:tcPr>
-            <w:tcW w:w="1070" w:type="dxa"/>
-            <w:tcBorders>
-              <w:top w:val="single" w:sz="4" w:space="0" w:color="auto"/>
-              <w:left w:val="single" w:sz="4" w:space="0" w:color="auto"/>
-              <w:bottom w:val="single" w:sz="4" w:space="0" w:color="auto"/>
-              <w:right w:val="single" w:sz="4" w:space="0" w:color="auto"/>
-            </w:tcBorders>
-            <w:vAlign w:val="bottom"/>
-          </w:tcPr>
-          <w:p>
-            <w:pPr>
-              <w:jc w:val="center"/>
-              <w:rPr>
-                <w:sz w:val="28"/>
-                <w:szCs w:val="28"/>
-              </w:rPr>
-            </w:pPr>
-            <w:r>
-              <w:rPr>
-                <w:sz w:val="28"/>
-                <w:szCs w:val="28"/>
-              </w:rPr>
-              <w:t>* (FK)</w:t>
-            </w:r>
-          </w:p>
-          <w:p>
-            <w:pPr>
-              <w:jc w:val="center"/>
-              <w:rPr>
-                <w:sz w:val="28"/>
-                <w:szCs w:val="28"/>
-              </w:rPr>
-            </w:pPr>
-          </w:p>
-          <w:p>
-            <w:pPr>
-              <w:jc w:val="center"/>
-              <w:rPr>
-                <w:sz w:val="28"/>
-                <w:szCs w:val="28"/>
-              </w:rPr>
-            </w:pPr>
-          </w:p>
-        </w:tc>
-        <w:tc>
-          <w:tcPr>
-            <w:tcW w:w="915" w:type="dxa"/>
-            <w:tcBorders>
-              <w:top w:val="single" w:sz="4" w:space="0" w:color="auto"/>
-              <w:left w:val="single" w:sz="4" w:space="0" w:color="auto"/>
-              <w:bottom w:val="single" w:sz="4" w:space="0" w:color="auto"/>
-              <w:right w:val="single" w:sz="4" w:space="0" w:color="auto"/>
-            </w:tcBorders>
-            <w:vAlign w:val="bottom"/>
-          </w:tcPr>
-          <w:p>
-            <w:pPr>
-              <w:jc w:val="center"/>
-              <w:rPr>
-                <w:sz w:val="28"/>
-                <w:szCs w:val="28"/>
-              </w:rPr>
-            </w:pPr>
-            <w:r>
-              <w:rPr>
-                <w:sz w:val="28"/>
-                <w:szCs w:val="28"/>
-              </w:rPr>
-              <w:t>*</w:t>
-            </w:r>
-          </w:p>
-          <w:p>
-            <w:pPr>
-              <w:jc w:val="center"/>
-              <w:rPr>
-                <w:sz w:val="28"/>
-                <w:szCs w:val="28"/>
-              </w:rPr>
-            </w:pPr>
-          </w:p>
-          <w:p>
-            <w:pPr>
-              <w:jc w:val="center"/>
-              <w:rPr>
-                <w:sz w:val="28"/>
-                <w:szCs w:val="28"/>
-              </w:rPr>
-            </w:pPr>
-          </w:p>
-        </w:tc>
-        <w:tc>
-          <w:tcPr>
-            <w:tcW w:w="1984" w:type="dxa"/>
-            <w:tcBorders>
-              <w:top w:val="single" w:sz="4" w:space="0" w:color="auto"/>
-              <w:left w:val="single" w:sz="4" w:space="0" w:color="auto"/>
-              <w:bottom w:val="single" w:sz="4" w:space="0" w:color="auto"/>
-              <w:right w:val="single" w:sz="4" w:space="0" w:color="auto"/>
-            </w:tcBorders>
-            <w:vAlign w:val="bottom"/>
-          </w:tcPr>
-          <w:p>
-            <w:pPr>
-              <w:rPr>
-                <w:sz w:val="28"/>
-                <w:szCs w:val="28"/>
-              </w:rPr>
-            </w:pPr>
-            <w:proofErr w:type="spellStart"/>
-            <w:r>
-              <w:rPr>
-                <w:sz w:val="28"/>
-                <w:szCs w:val="28"/>
-              </w:rPr>
-              <w:t>Referencia</w:t>
-            </w:r>
-            <w:proofErr w:type="spellEnd"/>
-            <w:r>
-              <w:rPr>
-                <w:sz w:val="28"/>
-                <w:szCs w:val="28"/>
-              </w:rPr>
-              <w:t xml:space="preserve"> Concessionaria(</w:t>
-            </w:r>
-            <w:proofErr w:type="spellStart"/>
-            <w:r>
-              <w:rPr>
-                <w:sz w:val="28"/>
-                <w:szCs w:val="28"/>
-              </w:rPr>
-              <w:t>id_concessionaria</w:t>
-            </w:r>
-            <w:proofErr w:type="spellEnd"/>
-            <w:r>
-              <w:rPr>
-                <w:sz w:val="28"/>
-                <w:szCs w:val="28"/>
-              </w:rPr>
-              <w:t>) ``</w:t>
-            </w:r>
-          </w:p>
-        </w:tc>
-      </w:tr>
-      <w:tr>
-        <w:tc>
-          <w:tcPr>
-            <w:tcW w:w="2084" w:type="dxa"/>
-            <w:vMerge/>
-            <w:tcBorders>
-              <w:left w:val="single" w:sz="4" w:space="0" w:color="auto"/>
-              <w:right w:val="single" w:sz="4" w:space="0" w:color="auto"/>
-            </w:tcBorders>
-            <w:vAlign w:val="bottom"/>
-          </w:tcPr>
-          <w:p>
-            <w:pPr>
-              <w:rPr>
-                <w:sz w:val="28"/>
-                <w:szCs w:val="28"/>
-              </w:rPr>
-            </w:pPr>
-          </w:p>
-        </w:tc>
-        <w:tc>
-          <w:tcPr>
-            <w:tcW w:w="1985" w:type="dxa"/>
-            <w:tcBorders>
-              <w:top w:val="single" w:sz="4" w:space="0" w:color="auto"/>
-              <w:left w:val="single" w:sz="4" w:space="0" w:color="auto"/>
-              <w:bottom w:val="single" w:sz="4" w:space="0" w:color="auto"/>
-              <w:right w:val="single" w:sz="4" w:space="0" w:color="auto"/>
-            </w:tcBorders>
-            <w:vAlign w:val="bottom"/>
-          </w:tcPr>
-          <w:p>
-            <w:pPr>
-              <w:rPr>
-                <w:sz w:val="28"/>
-                <w:szCs w:val="28"/>
-              </w:rPr>
-            </w:pPr>
-            <w:proofErr w:type="spellStart"/>
-            <w:r>
-              <w:rPr>
-                <w:sz w:val="28"/>
-                <w:szCs w:val="28"/>
-              </w:rPr>
-              <w:t>id_cliente</w:t>
-            </w:r>
-            <w:proofErr w:type="spellEnd"/>
-          </w:p>
-          <w:p>
-            <w:pPr>
-              <w:rPr>
-                <w:sz w:val="28"/>
-                <w:szCs w:val="28"/>
-              </w:rPr>
-            </w:pPr>
-          </w:p>
-        </w:tc>
-        <w:tc>
-          <w:tcPr>
-            <w:tcW w:w="1134" w:type="dxa"/>
-            <w:tcBorders>
-              <w:top w:val="single" w:sz="4" w:space="0" w:color="auto"/>
-              <w:left w:val="single" w:sz="4" w:space="0" w:color="auto"/>
-              <w:bottom w:val="single" w:sz="4" w:space="0" w:color="auto"/>
-              <w:right w:val="single" w:sz="4" w:space="0" w:color="auto"/>
-            </w:tcBorders>
-            <w:vAlign w:val="bottom"/>
-          </w:tcPr>
-          <w:p>
-            <w:pPr>
-              <w:rPr>
-                <w:sz w:val="28"/>
-                <w:szCs w:val="28"/>
-              </w:rPr>
-            </w:pPr>
-            <w:r>
-              <w:rPr>
-                <w:sz w:val="28"/>
-                <w:szCs w:val="28"/>
-              </w:rPr>
-              <w:t>Inteiro</w:t>
-            </w:r>
-          </w:p>
-          <w:p>
-            <w:pPr>
-              <w:rPr>
-                <w:sz w:val="28"/>
-                <w:szCs w:val="28"/>
-              </w:rPr>
-            </w:pPr>
-          </w:p>
-        </w:tc>
-        <w:tc>
-          <w:tcPr>
-            <w:tcW w:w="1417" w:type="dxa"/>
-            <w:tcBorders>
-              <w:top w:val="single" w:sz="4" w:space="0" w:color="auto"/>
-              <w:left w:val="single" w:sz="4" w:space="0" w:color="auto"/>
-              <w:bottom w:val="single" w:sz="4" w:space="0" w:color="auto"/>
-              <w:right w:val="single" w:sz="4" w:space="0" w:color="auto"/>
-            </w:tcBorders>
-            <w:vAlign w:val="bottom"/>
-          </w:tcPr>
-          <w:p>
-            <w:pPr>
-              <w:jc w:val="center"/>
-              <w:rPr>
-                <w:sz w:val="28"/>
-                <w:szCs w:val="28"/>
-              </w:rPr>
-            </w:pPr>
-          </w:p>
-        </w:tc>
-        <w:tc>
-          <w:tcPr>
-            <w:tcW w:w="1070" w:type="dxa"/>
-            <w:tcBorders>
-              <w:top w:val="single" w:sz="4" w:space="0" w:color="auto"/>
-              <w:left w:val="single" w:sz="4" w:space="0" w:color="auto"/>
-              <w:bottom w:val="single" w:sz="4" w:space="0" w:color="auto"/>
-              <w:right w:val="single" w:sz="4" w:space="0" w:color="auto"/>
-            </w:tcBorders>
-            <w:vAlign w:val="bottom"/>
-          </w:tcPr>
-          <w:p>
-            <w:pPr>
-              <w:jc w:val="center"/>
-              <w:rPr>
-                <w:sz w:val="28"/>
-                <w:szCs w:val="28"/>
-              </w:rPr>
-            </w:pPr>
-            <w:r>
-              <w:rPr>
-                <w:sz w:val="28"/>
-                <w:szCs w:val="28"/>
-              </w:rPr>
-              <w:t>* (FK)</w:t>
-            </w:r>
-          </w:p>
-          <w:p>
-            <w:pPr>
-              <w:jc w:val="center"/>
-              <w:rPr>
-                <w:sz w:val="28"/>
-                <w:szCs w:val="28"/>
-              </w:rPr>
-            </w:pPr>
-          </w:p>
-        </w:tc>
-        <w:tc>
-          <w:tcPr>
-            <w:tcW w:w="915" w:type="dxa"/>
-            <w:tcBorders>
-              <w:top w:val="single" w:sz="4" w:space="0" w:color="auto"/>
-              <w:left w:val="single" w:sz="4" w:space="0" w:color="auto"/>
-              <w:bottom w:val="single" w:sz="4" w:space="0" w:color="auto"/>
-              <w:right w:val="single" w:sz="4" w:space="0" w:color="auto"/>
-            </w:tcBorders>
-            <w:vAlign w:val="bottom"/>
-          </w:tcPr>
-          <w:p>
-            <w:pPr>
-              <w:jc w:val="center"/>
-              <w:rPr>
-                <w:sz w:val="28"/>
-                <w:szCs w:val="28"/>
-              </w:rPr>
-            </w:pPr>
-            <w:r>
-              <w:rPr>
-                <w:sz w:val="28"/>
-                <w:szCs w:val="28"/>
-              </w:rPr>
-              <w:t>*</w:t>
-            </w:r>
-          </w:p>
-          <w:p>
-            <w:pPr>
-              <w:jc w:val="center"/>
-              <w:rPr>
-                <w:sz w:val="28"/>
-                <w:szCs w:val="28"/>
-              </w:rPr>
-            </w:pPr>
-          </w:p>
-        </w:tc>
-        <w:tc>
-          <w:tcPr>
-            <w:tcW w:w="1984" w:type="dxa"/>
-            <w:tcBorders>
-              <w:top w:val="single" w:sz="4" w:space="0" w:color="auto"/>
-              <w:left w:val="single" w:sz="4" w:space="0" w:color="auto"/>
-              <w:bottom w:val="single" w:sz="4" w:space="0" w:color="auto"/>
-              <w:right w:val="single" w:sz="4" w:space="0" w:color="auto"/>
-            </w:tcBorders>
-            <w:vAlign w:val="bottom"/>
-          </w:tcPr>
-          <w:p>
-            <w:pPr>
-              <w:rPr>
-                <w:sz w:val="28"/>
-                <w:szCs w:val="28"/>
-              </w:rPr>
-            </w:pPr>
-            <w:r>
-              <w:rPr>
-                <w:sz w:val="28"/>
-                <w:szCs w:val="28"/>
-              </w:rPr>
-              <w:t>Referencia Usuario(</w:t>
-            </w:r>
-            <w:proofErr w:type="spellStart"/>
-            <w:r>
-              <w:rPr>
-                <w:sz w:val="28"/>
-                <w:szCs w:val="28"/>
-              </w:rPr>
-              <w:t>id_usuario</w:t>
-            </w:r>
-            <w:proofErr w:type="spellEnd"/>
-            <w:r>
-              <w:rPr>
-                <w:sz w:val="28"/>
-                <w:szCs w:val="28"/>
-              </w:rPr>
-              <w:t>)</w:t>
-            </w:r>
-          </w:p>
-        </w:tc>
-      </w:tr>
-      <w:tr>
-        <w:tc>
-          <w:tcPr>
-            <w:tcW w:w="2084" w:type="dxa"/>
-            <w:vMerge/>
-            <w:tcBorders>
-              <w:left w:val="single" w:sz="4" w:space="0" w:color="auto"/>
-              <w:right w:val="single" w:sz="4" w:space="0" w:color="auto"/>
-            </w:tcBorders>
-            <w:vAlign w:val="bottom"/>
-          </w:tcPr>
-          <w:p>
-            <w:pPr>
-              <w:rPr>
-                <w:sz w:val="28"/>
-                <w:szCs w:val="28"/>
-              </w:rPr>
-            </w:pPr>
-          </w:p>
-        </w:tc>
-        <w:tc>
-          <w:tcPr>
-            <w:tcW w:w="1985" w:type="dxa"/>
-            <w:tcBorders>
-              <w:top w:val="single" w:sz="4" w:space="0" w:color="auto"/>
-              <w:left w:val="single" w:sz="4" w:space="0" w:color="auto"/>
-              <w:bottom w:val="single" w:sz="4" w:space="0" w:color="auto"/>
-              <w:right w:val="single" w:sz="4" w:space="0" w:color="auto"/>
-            </w:tcBorders>
-            <w:vAlign w:val="bottom"/>
-          </w:tcPr>
-          <w:p>
-            <w:pPr>
-              <w:rPr>
-                <w:sz w:val="28"/>
-                <w:szCs w:val="28"/>
-              </w:rPr>
-            </w:pPr>
-            <w:r>
-              <w:rPr>
-                <w:sz w:val="28"/>
-                <w:szCs w:val="28"/>
-              </w:rPr>
-              <w:t>nota</w:t>
-            </w:r>
-          </w:p>
-        </w:tc>
-        <w:tc>
-          <w:tcPr>
-            <w:tcW w:w="1134" w:type="dxa"/>
-            <w:tcBorders>
-              <w:top w:val="single" w:sz="4" w:space="0" w:color="auto"/>
-              <w:left w:val="single" w:sz="4" w:space="0" w:color="auto"/>
-              <w:bottom w:val="single" w:sz="4" w:space="0" w:color="auto"/>
-              <w:right w:val="single" w:sz="4" w:space="0" w:color="auto"/>
-            </w:tcBorders>
-            <w:vAlign w:val="bottom"/>
-          </w:tcPr>
-          <w:p>
-            <w:pPr>
-              <w:rPr>
-                <w:sz w:val="28"/>
-                <w:szCs w:val="28"/>
-              </w:rPr>
-            </w:pPr>
-            <w:r>
-              <w:rPr>
-                <w:sz w:val="28"/>
-                <w:szCs w:val="28"/>
-              </w:rPr>
-              <w:t>Inteiro</w:t>
-            </w:r>
-          </w:p>
-        </w:tc>
-        <w:tc>
-          <w:tcPr>
-            <w:tcW w:w="1417" w:type="dxa"/>
-            <w:tcBorders>
-              <w:top w:val="single" w:sz="4" w:space="0" w:color="auto"/>
-              <w:left w:val="single" w:sz="4" w:space="0" w:color="auto"/>
-              <w:bottom w:val="single" w:sz="4" w:space="0" w:color="auto"/>
-              <w:right w:val="single" w:sz="4" w:space="0" w:color="auto"/>
-            </w:tcBorders>
-            <w:vAlign w:val="bottom"/>
-          </w:tcPr>
-          <w:p>
-            <w:pPr>
-              <w:jc w:val="center"/>
-              <w:rPr>
-                <w:sz w:val="28"/>
-                <w:szCs w:val="28"/>
-              </w:rPr>
-            </w:pPr>
-            <w:r>
-              <w:rPr>
-                <w:sz w:val="28"/>
-                <w:szCs w:val="28"/>
-              </w:rPr>
-              <w:t>1</w:t>
-            </w:r>
-          </w:p>
-        </w:tc>
-        <w:tc>
-          <w:tcPr>
-            <w:tcW w:w="1070" w:type="dxa"/>
-            <w:tcBorders>
-              <w:top w:val="single" w:sz="4" w:space="0" w:color="auto"/>
-              <w:left w:val="single" w:sz="4" w:space="0" w:color="auto"/>
-              <w:bottom w:val="single" w:sz="4" w:space="0" w:color="auto"/>
-              <w:right w:val="single" w:sz="4" w:space="0" w:color="auto"/>
-            </w:tcBorders>
-            <w:vAlign w:val="bottom"/>
-          </w:tcPr>
-          <w:p>
-            <w:pPr>
-              <w:jc w:val="center"/>
-              <w:rPr>
-                <w:sz w:val="28"/>
-                <w:szCs w:val="28"/>
-              </w:rPr>
-            </w:pPr>
-          </w:p>
-        </w:tc>
-        <w:tc>
-          <w:tcPr>
-            <w:tcW w:w="915" w:type="dxa"/>
-            <w:tcBorders>
-              <w:top w:val="single" w:sz="4" w:space="0" w:color="auto"/>
-              <w:left w:val="single" w:sz="4" w:space="0" w:color="auto"/>
-              <w:bottom w:val="single" w:sz="4" w:space="0" w:color="auto"/>
-              <w:right w:val="single" w:sz="4" w:space="0" w:color="auto"/>
-            </w:tcBorders>
-            <w:vAlign w:val="bottom"/>
-          </w:tcPr>
-          <w:p>
-            <w:pPr>
-              <w:jc w:val="center"/>
-              <w:rPr>
-                <w:sz w:val="28"/>
-                <w:szCs w:val="28"/>
-              </w:rPr>
-            </w:pPr>
-            <w:r>
-              <w:rPr>
-                <w:sz w:val="28"/>
-                <w:szCs w:val="28"/>
-              </w:rPr>
-              <w:t>*</w:t>
-            </w:r>
-          </w:p>
-        </w:tc>
-        <w:tc>
-          <w:tcPr>
-            <w:tcW w:w="1984" w:type="dxa"/>
-            <w:tcBorders>
-              <w:top w:val="single" w:sz="4" w:space="0" w:color="auto"/>
-              <w:left w:val="single" w:sz="4" w:space="0" w:color="auto"/>
-              <w:bottom w:val="single" w:sz="4" w:space="0" w:color="auto"/>
-              <w:right w:val="single" w:sz="4" w:space="0" w:color="auto"/>
-            </w:tcBorders>
-            <w:vAlign w:val="bottom"/>
-          </w:tcPr>
-          <w:p>
-            <w:pPr>
-              <w:rPr>
-                <w:sz w:val="28"/>
-                <w:szCs w:val="28"/>
-              </w:rPr>
-            </w:pPr>
-            <w:r>
-              <w:rPr>
-                <w:sz w:val="28"/>
-                <w:szCs w:val="28"/>
-              </w:rPr>
-              <w:t>1 a 5 ``</w:t>
-            </w:r>
-          </w:p>
-        </w:tc>
-      </w:tr>
-      <w:tr>
-        <w:tc>
-          <w:tcPr>
-            <w:tcW w:w="2084" w:type="dxa"/>
-            <w:vMerge/>
-            <w:tcBorders>
-              <w:left w:val="single" w:sz="4" w:space="0" w:color="auto"/>
-              <w:right w:val="single" w:sz="4" w:space="0" w:color="auto"/>
-            </w:tcBorders>
-            <w:vAlign w:val="bottom"/>
-          </w:tcPr>
-          <w:p>
-            <w:pPr>
-              <w:rPr>
-                <w:sz w:val="28"/>
-                <w:szCs w:val="28"/>
-              </w:rPr>
-            </w:pPr>
-          </w:p>
-        </w:tc>
-        <w:tc>
-          <w:tcPr>
-            <w:tcW w:w="1985" w:type="dxa"/>
-            <w:tcBorders>
-              <w:top w:val="single" w:sz="4" w:space="0" w:color="auto"/>
-              <w:left w:val="single" w:sz="4" w:space="0" w:color="auto"/>
-              <w:bottom w:val="single" w:sz="4" w:space="0" w:color="auto"/>
-              <w:right w:val="single" w:sz="4" w:space="0" w:color="auto"/>
-            </w:tcBorders>
-            <w:vAlign w:val="bottom"/>
-          </w:tcPr>
-          <w:p>
-            <w:pPr>
-              <w:rPr>
-                <w:sz w:val="28"/>
-                <w:szCs w:val="28"/>
-              </w:rPr>
-            </w:pPr>
-            <w:proofErr w:type="spellStart"/>
-            <w:r>
-              <w:rPr>
-                <w:sz w:val="28"/>
-                <w:szCs w:val="28"/>
-              </w:rPr>
-              <w:t>comentario</w:t>
-            </w:r>
-            <w:proofErr w:type="spellEnd"/>
-          </w:p>
-        </w:tc>
-        <w:tc>
-          <w:tcPr>
-            <w:tcW w:w="1134" w:type="dxa"/>
-            <w:tcBorders>
-              <w:top w:val="single" w:sz="4" w:space="0" w:color="auto"/>
-              <w:left w:val="single" w:sz="4" w:space="0" w:color="auto"/>
-              <w:bottom w:val="single" w:sz="4" w:space="0" w:color="auto"/>
-              <w:right w:val="single" w:sz="4" w:space="0" w:color="auto"/>
-            </w:tcBorders>
-            <w:vAlign w:val="bottom"/>
-          </w:tcPr>
-          <w:p>
-            <w:pPr>
-              <w:rPr>
-                <w:sz w:val="28"/>
-                <w:szCs w:val="28"/>
-              </w:rPr>
-            </w:pPr>
-            <w:proofErr w:type="spellStart"/>
-            <w:r>
-              <w:rPr>
-                <w:sz w:val="28"/>
-                <w:szCs w:val="28"/>
-              </w:rPr>
-              <w:t>Text</w:t>
-            </w:r>
-            <w:proofErr w:type="spellEnd"/>
-          </w:p>
-        </w:tc>
-        <w:tc>
-          <w:tcPr>
-            <w:tcW w:w="1417" w:type="dxa"/>
-            <w:tcBorders>
-              <w:top w:val="single" w:sz="4" w:space="0" w:color="auto"/>
-              <w:left w:val="single" w:sz="4" w:space="0" w:color="auto"/>
-              <w:bottom w:val="single" w:sz="4" w:space="0" w:color="auto"/>
-              <w:right w:val="single" w:sz="4" w:space="0" w:color="auto"/>
-            </w:tcBorders>
-            <w:vAlign w:val="bottom"/>
-          </w:tcPr>
-          <w:p>
-            <w:pPr>
-              <w:jc w:val="center"/>
-              <w:rPr>
-                <w:sz w:val="28"/>
-                <w:szCs w:val="28"/>
-              </w:rPr>
-            </w:pPr>
-          </w:p>
-        </w:tc>
-        <w:tc>
-          <w:tcPr>
-            <w:tcW w:w="1070" w:type="dxa"/>
-            <w:tcBorders>
-              <w:top w:val="single" w:sz="4" w:space="0" w:color="auto"/>
-              <w:left w:val="single" w:sz="4" w:space="0" w:color="auto"/>
-              <w:bottom w:val="single" w:sz="4" w:space="0" w:color="auto"/>
-              <w:right w:val="single" w:sz="4" w:space="0" w:color="auto"/>
-            </w:tcBorders>
-            <w:vAlign w:val="bottom"/>
-          </w:tcPr>
-          <w:p>
-            <w:pPr>
-              <w:jc w:val="center"/>
-              <w:rPr>
-                <w:sz w:val="28"/>
-                <w:szCs w:val="28"/>
-              </w:rPr>
-            </w:pPr>
-          </w:p>
-        </w:tc>
-        <w:tc>
-          <w:tcPr>
-            <w:tcW w:w="915" w:type="dxa"/>
-            <w:tcBorders>
-              <w:top w:val="single" w:sz="4" w:space="0" w:color="auto"/>
-              <w:left w:val="single" w:sz="4" w:space="0" w:color="auto"/>
-              <w:bottom w:val="single" w:sz="4" w:space="0" w:color="auto"/>
-              <w:right w:val="single" w:sz="4" w:space="0" w:color="auto"/>
-            </w:tcBorders>
-            <w:vAlign w:val="bottom"/>
-          </w:tcPr>
-          <w:p>
-            <w:pPr>
-              <w:jc w:val="center"/>
-              <w:rPr>
-                <w:sz w:val="28"/>
-                <w:szCs w:val="28"/>
-              </w:rPr>
-            </w:pPr>
-          </w:p>
-        </w:tc>
-        <w:tc>
-          <w:tcPr>
-            <w:tcW w:w="1984" w:type="dxa"/>
-            <w:tcBorders>
-              <w:top w:val="single" w:sz="4" w:space="0" w:color="auto"/>
-              <w:left w:val="single" w:sz="4" w:space="0" w:color="auto"/>
-              <w:bottom w:val="single" w:sz="4" w:space="0" w:color="auto"/>
-              <w:right w:val="single" w:sz="4" w:space="0" w:color="auto"/>
-            </w:tcBorders>
-            <w:vAlign w:val="bottom"/>
-          </w:tcPr>
-          <w:p>
-            <w:pPr>
-              <w:rPr>
-                <w:sz w:val="28"/>
-                <w:szCs w:val="28"/>
-              </w:rPr>
-            </w:pPr>
-            <w:r>
-              <w:rPr>
-                <w:sz w:val="28"/>
-                <w:szCs w:val="28"/>
-              </w:rPr>
-              <w:t>``</w:t>
-            </w:r>
-          </w:p>
-        </w:tc>
-      </w:tr>
-      <w:tr>
-        <w:tc>
-          <w:tcPr>
-            <w:tcW w:w="2084" w:type="dxa"/>
-            <w:vMerge/>
-            <w:tcBorders>
-              <w:left w:val="single" w:sz="4" w:space="0" w:color="auto"/>
-              <w:right w:val="single" w:sz="4" w:space="0" w:color="auto"/>
-            </w:tcBorders>
-            <w:vAlign w:val="bottom"/>
-          </w:tcPr>
-          <w:p>
-            <w:pPr>
-              <w:rPr>
-                <w:sz w:val="28"/>
-                <w:szCs w:val="28"/>
-              </w:rPr>
-            </w:pPr>
-          </w:p>
-        </w:tc>
-        <w:tc>
-          <w:tcPr>
-            <w:tcW w:w="1985" w:type="dxa"/>
-            <w:tcBorders>
-              <w:top w:val="single" w:sz="4" w:space="0" w:color="auto"/>
-              <w:left w:val="single" w:sz="4" w:space="0" w:color="auto"/>
-              <w:bottom w:val="single" w:sz="4" w:space="0" w:color="auto"/>
-              <w:right w:val="single" w:sz="4" w:space="0" w:color="auto"/>
-            </w:tcBorders>
-            <w:vAlign w:val="bottom"/>
-          </w:tcPr>
-          <w:p>
-            <w:pPr>
-              <w:rPr>
-                <w:sz w:val="28"/>
-                <w:szCs w:val="28"/>
-              </w:rPr>
-            </w:pPr>
-            <w:proofErr w:type="spellStart"/>
-            <w:r>
-              <w:rPr>
-                <w:sz w:val="28"/>
-                <w:szCs w:val="28"/>
-              </w:rPr>
-              <w:t>data_avaliacao</w:t>
-            </w:r>
-            <w:proofErr w:type="spellEnd"/>
-          </w:p>
-        </w:tc>
-        <w:tc>
-          <w:tcPr>
-            <w:tcW w:w="1134" w:type="dxa"/>
-            <w:tcBorders>
-              <w:top w:val="single" w:sz="4" w:space="0" w:color="auto"/>
-              <w:left w:val="single" w:sz="4" w:space="0" w:color="auto"/>
-              <w:bottom w:val="single" w:sz="4" w:space="0" w:color="auto"/>
-              <w:right w:val="single" w:sz="4" w:space="0" w:color="auto"/>
-            </w:tcBorders>
-            <w:vAlign w:val="bottom"/>
-          </w:tcPr>
-          <w:p>
-            <w:pPr>
-              <w:rPr>
-                <w:sz w:val="28"/>
-                <w:szCs w:val="28"/>
-              </w:rPr>
-            </w:pPr>
-            <w:proofErr w:type="spellStart"/>
-            <w:r>
-              <w:rPr>
-                <w:sz w:val="28"/>
-                <w:szCs w:val="28"/>
-              </w:rPr>
-              <w:t>Timestamp</w:t>
-            </w:r>
-            <w:proofErr w:type="spellEnd"/>
-          </w:p>
-        </w:tc>
-        <w:tc>
-          <w:tcPr>
-            <w:tcW w:w="1417" w:type="dxa"/>
-            <w:tcBorders>
-              <w:top w:val="single" w:sz="4" w:space="0" w:color="auto"/>
-              <w:left w:val="single" w:sz="4" w:space="0" w:color="auto"/>
-              <w:bottom w:val="single" w:sz="4" w:space="0" w:color="auto"/>
-              <w:right w:val="single" w:sz="4" w:space="0" w:color="auto"/>
-            </w:tcBorders>
-            <w:vAlign w:val="bottom"/>
-          </w:tcPr>
-          <w:p>
-            <w:pPr>
-              <w:jc w:val="center"/>
-              <w:rPr>
-                <w:sz w:val="28"/>
-                <w:szCs w:val="28"/>
-              </w:rPr>
-            </w:pPr>
-          </w:p>
-        </w:tc>
-        <w:tc>
-          <w:tcPr>
-            <w:tcW w:w="1070" w:type="dxa"/>
-            <w:tcBorders>
-              <w:top w:val="single" w:sz="4" w:space="0" w:color="auto"/>
-              <w:left w:val="single" w:sz="4" w:space="0" w:color="auto"/>
-              <w:bottom w:val="single" w:sz="4" w:space="0" w:color="auto"/>
-              <w:right w:val="single" w:sz="4" w:space="0" w:color="auto"/>
-            </w:tcBorders>
-            <w:vAlign w:val="bottom"/>
-          </w:tcPr>
-          <w:p>
-            <w:pPr>
-              <w:jc w:val="center"/>
-              <w:rPr>
-                <w:sz w:val="28"/>
-                <w:szCs w:val="28"/>
-              </w:rPr>
-            </w:pPr>
-          </w:p>
-        </w:tc>
-        <w:tc>
-          <w:tcPr>
-            <w:tcW w:w="915" w:type="dxa"/>
-            <w:tcBorders>
-              <w:top w:val="single" w:sz="4" w:space="0" w:color="auto"/>
-              <w:left w:val="single" w:sz="4" w:space="0" w:color="auto"/>
-              <w:bottom w:val="single" w:sz="4" w:space="0" w:color="auto"/>
-              <w:right w:val="single" w:sz="4" w:space="0" w:color="auto"/>
-            </w:tcBorders>
-            <w:vAlign w:val="bottom"/>
-          </w:tcPr>
-          <w:p>
-            <w:pPr>
-              <w:jc w:val="center"/>
-              <w:rPr>
-                <w:sz w:val="28"/>
-                <w:szCs w:val="28"/>
-              </w:rPr>
-            </w:pPr>
-            <w:r>
-              <w:rPr>
-                <w:sz w:val="28"/>
-                <w:szCs w:val="28"/>
-              </w:rPr>
-              <w:t>*</w:t>
-            </w:r>
-          </w:p>
-        </w:tc>
-        <w:tc>
-          <w:tcPr>
-            <w:tcW w:w="1984" w:type="dxa"/>
-            <w:tcBorders>
-              <w:top w:val="single" w:sz="4" w:space="0" w:color="auto"/>
-              <w:left w:val="single" w:sz="4" w:space="0" w:color="auto"/>
-              <w:bottom w:val="single" w:sz="4" w:space="0" w:color="auto"/>
-              <w:right w:val="single" w:sz="4" w:space="0" w:color="auto"/>
-            </w:tcBorders>
-            <w:vAlign w:val="bottom"/>
-          </w:tcPr>
-          <w:p>
-            <w:pPr>
-              <w:rPr>
-                <w:sz w:val="28"/>
-                <w:szCs w:val="28"/>
-              </w:rPr>
-            </w:pPr>
-          </w:p>
-        </w:tc>
-      </w:tr>
-      <w:tr>
-        <w:tc>
-          <w:tcPr>
-            <w:tcW w:w="2084" w:type="dxa"/>
-            <w:vMerge w:val="restart"/>
-            <w:tcBorders>
-              <w:left w:val="single" w:sz="4" w:space="0" w:color="auto"/>
-              <w:right w:val="single" w:sz="4" w:space="0" w:color="auto"/>
-            </w:tcBorders>
-            <w:vAlign w:val="bottom"/>
-          </w:tcPr>
-          <w:p>
-            <w:pPr>
-              <w:rPr>
-                <w:sz w:val="28"/>
-                <w:szCs w:val="28"/>
-              </w:rPr>
-            </w:pPr>
-            <w:proofErr w:type="spellStart"/>
-            <w:r>
-              <w:rPr>
-                <w:sz w:val="28"/>
-                <w:szCs w:val="28"/>
-              </w:rPr>
-              <w:t>ChatMensagem</w:t>
-            </w:r>
-            <w:proofErr w:type="spellEnd"/>
-          </w:p>
-          <w:p>
-            <w:pPr>
-              <w:rPr>
-                <w:sz w:val="28"/>
-                <w:szCs w:val="28"/>
-              </w:rPr>
-            </w:pPr>
-          </w:p>
-          <w:p>
-            <w:pPr>
-              <w:rPr>
-                <w:sz w:val="28"/>
-                <w:szCs w:val="28"/>
-              </w:rPr>
-            </w:pPr>
-          </w:p>
-          <w:p>
-            <w:pPr>
-              <w:rPr>
-                <w:sz w:val="28"/>
-                <w:szCs w:val="28"/>
-              </w:rPr>
-            </w:pPr>
-          </w:p>
-        </w:tc>
-        <w:tc>
-          <w:tcPr>
-            <w:tcW w:w="1985" w:type="dxa"/>
-            <w:tcBorders>
-              <w:top w:val="single" w:sz="4" w:space="0" w:color="auto"/>
-              <w:left w:val="single" w:sz="4" w:space="0" w:color="auto"/>
-              <w:bottom w:val="single" w:sz="4" w:space="0" w:color="auto"/>
-              <w:right w:val="single" w:sz="4" w:space="0" w:color="auto"/>
-            </w:tcBorders>
-            <w:vAlign w:val="bottom"/>
-          </w:tcPr>
-          <w:p>
-            <w:pPr>
-              <w:rPr>
-                <w:sz w:val="28"/>
-                <w:szCs w:val="28"/>
-              </w:rPr>
-            </w:pPr>
-            <w:proofErr w:type="spellStart"/>
-            <w:r>
-              <w:rPr>
-                <w:sz w:val="28"/>
-                <w:szCs w:val="28"/>
-              </w:rPr>
-              <w:t>id_mensagem</w:t>
-            </w:r>
-            <w:proofErr w:type="spellEnd"/>
-          </w:p>
-        </w:tc>
-        <w:tc>
-          <w:tcPr>
-            <w:tcW w:w="1134" w:type="dxa"/>
-            <w:tcBorders>
-              <w:top w:val="single" w:sz="4" w:space="0" w:color="auto"/>
-              <w:left w:val="single" w:sz="4" w:space="0" w:color="auto"/>
-              <w:bottom w:val="single" w:sz="4" w:space="0" w:color="auto"/>
-              <w:right w:val="single" w:sz="4" w:space="0" w:color="auto"/>
-            </w:tcBorders>
-            <w:vAlign w:val="bottom"/>
-          </w:tcPr>
-          <w:p>
-            <w:pPr>
-              <w:rPr>
-                <w:sz w:val="28"/>
-                <w:szCs w:val="28"/>
-              </w:rPr>
-            </w:pPr>
-            <w:r>
-              <w:rPr>
-                <w:sz w:val="28"/>
-                <w:szCs w:val="28"/>
-              </w:rPr>
-              <w:t>Inteiro</w:t>
-            </w:r>
-          </w:p>
-        </w:tc>
-        <w:tc>
-          <w:tcPr>
-            <w:tcW w:w="1417" w:type="dxa"/>
-            <w:tcBorders>
-              <w:top w:val="single" w:sz="4" w:space="0" w:color="auto"/>
-              <w:left w:val="single" w:sz="4" w:space="0" w:color="auto"/>
-              <w:bottom w:val="single" w:sz="4" w:space="0" w:color="auto"/>
-              <w:right w:val="single" w:sz="4" w:space="0" w:color="auto"/>
-            </w:tcBorders>
-            <w:vAlign w:val="bottom"/>
-          </w:tcPr>
-          <w:p>
-            <w:pPr>
-              <w:jc w:val="center"/>
-              <w:rPr>
-                <w:sz w:val="28"/>
-                <w:szCs w:val="28"/>
-              </w:rPr>
-            </w:pPr>
-          </w:p>
-        </w:tc>
-        <w:tc>
-          <w:tcPr>
-            <w:tcW w:w="1070" w:type="dxa"/>
-            <w:tcBorders>
-              <w:top w:val="single" w:sz="4" w:space="0" w:color="auto"/>
-              <w:left w:val="single" w:sz="4" w:space="0" w:color="auto"/>
-              <w:bottom w:val="single" w:sz="4" w:space="0" w:color="auto"/>
-              <w:right w:val="single" w:sz="4" w:space="0" w:color="auto"/>
-            </w:tcBorders>
-            <w:vAlign w:val="bottom"/>
-          </w:tcPr>
-          <w:p>
-            <w:pPr>
-              <w:jc w:val="center"/>
-              <w:rPr>
-                <w:sz w:val="28"/>
-                <w:szCs w:val="28"/>
-              </w:rPr>
-            </w:pPr>
-            <w:r>
-              <w:rPr>
-                <w:sz w:val="28"/>
-                <w:szCs w:val="28"/>
-              </w:rPr>
-              <w:t>* (PK)</w:t>
-            </w:r>
-          </w:p>
-        </w:tc>
-        <w:tc>
-          <w:tcPr>
-            <w:tcW w:w="915" w:type="dxa"/>
-            <w:tcBorders>
-              <w:top w:val="single" w:sz="4" w:space="0" w:color="auto"/>
-              <w:left w:val="single" w:sz="4" w:space="0" w:color="auto"/>
-              <w:bottom w:val="single" w:sz="4" w:space="0" w:color="auto"/>
-              <w:right w:val="single" w:sz="4" w:space="0" w:color="auto"/>
-            </w:tcBorders>
-            <w:vAlign w:val="bottom"/>
-          </w:tcPr>
-          <w:p>
-            <w:pPr>
-              <w:jc w:val="center"/>
-              <w:rPr>
-                <w:sz w:val="28"/>
-                <w:szCs w:val="28"/>
-              </w:rPr>
-            </w:pPr>
-            <w:r>
-              <w:rPr>
-                <w:sz w:val="28"/>
-                <w:szCs w:val="28"/>
-              </w:rPr>
-              <w:t>*</w:t>
-            </w:r>
-          </w:p>
-        </w:tc>
-        <w:tc>
-          <w:tcPr>
-            <w:tcW w:w="1984" w:type="dxa"/>
-            <w:tcBorders>
-              <w:top w:val="single" w:sz="4" w:space="0" w:color="auto"/>
-              <w:left w:val="single" w:sz="4" w:space="0" w:color="auto"/>
-              <w:bottom w:val="single" w:sz="4" w:space="0" w:color="auto"/>
-              <w:right w:val="single" w:sz="4" w:space="0" w:color="auto"/>
-            </w:tcBorders>
-            <w:vAlign w:val="bottom"/>
-          </w:tcPr>
-          <w:p>
-            <w:pPr>
-              <w:rPr>
-                <w:sz w:val="28"/>
-                <w:szCs w:val="28"/>
-              </w:rPr>
-            </w:pPr>
-          </w:p>
-        </w:tc>
-      </w:tr>
-      <w:tr>
-        <w:tc>
-          <w:tcPr>
-            <w:tcW w:w="2084" w:type="dxa"/>
-            <w:vMerge/>
-            <w:tcBorders>
-              <w:left w:val="single" w:sz="4" w:space="0" w:color="auto"/>
-              <w:right w:val="single" w:sz="4" w:space="0" w:color="auto"/>
-            </w:tcBorders>
-            <w:vAlign w:val="bottom"/>
-          </w:tcPr>
-          <w:p>
-            <w:pPr>
-              <w:rPr>
-                <w:sz w:val="28"/>
-                <w:szCs w:val="28"/>
-              </w:rPr>
-            </w:pPr>
-          </w:p>
-        </w:tc>
-        <w:tc>
-          <w:tcPr>
-            <w:tcW w:w="1985" w:type="dxa"/>
-            <w:tcBorders>
-              <w:top w:val="single" w:sz="4" w:space="0" w:color="auto"/>
-              <w:left w:val="single" w:sz="4" w:space="0" w:color="auto"/>
-              <w:bottom w:val="single" w:sz="4" w:space="0" w:color="auto"/>
-              <w:right w:val="single" w:sz="4" w:space="0" w:color="auto"/>
-            </w:tcBorders>
-            <w:vAlign w:val="bottom"/>
-          </w:tcPr>
-          <w:p>
-            <w:pPr>
-              <w:rPr>
-                <w:sz w:val="28"/>
-                <w:szCs w:val="28"/>
-              </w:rPr>
-            </w:pPr>
-            <w:proofErr w:type="spellStart"/>
-            <w:r>
-              <w:rPr>
-                <w:sz w:val="28"/>
-                <w:szCs w:val="28"/>
-              </w:rPr>
-              <w:t>id_anuncio</w:t>
-            </w:r>
-            <w:proofErr w:type="spellEnd"/>
-          </w:p>
-          <w:p>
-            <w:pPr>
-              <w:rPr>
-                <w:sz w:val="28"/>
-                <w:szCs w:val="28"/>
-              </w:rPr>
-            </w:pPr>
-          </w:p>
-        </w:tc>
-        <w:tc>
-          <w:tcPr>
-            <w:tcW w:w="1134" w:type="dxa"/>
-            <w:tcBorders>
-              <w:top w:val="single" w:sz="4" w:space="0" w:color="auto"/>
-              <w:left w:val="single" w:sz="4" w:space="0" w:color="auto"/>
-              <w:bottom w:val="single" w:sz="4" w:space="0" w:color="auto"/>
-              <w:right w:val="single" w:sz="4" w:space="0" w:color="auto"/>
-            </w:tcBorders>
-            <w:vAlign w:val="bottom"/>
-          </w:tcPr>
-          <w:p>
-            <w:pPr>
-              <w:rPr>
-                <w:sz w:val="28"/>
-                <w:szCs w:val="28"/>
-              </w:rPr>
-            </w:pPr>
-            <w:r>
-              <w:rPr>
-                <w:sz w:val="28"/>
-                <w:szCs w:val="28"/>
-              </w:rPr>
-              <w:t>Inteiro</w:t>
-            </w:r>
-          </w:p>
-          <w:p>
-            <w:pPr>
-              <w:rPr>
-                <w:sz w:val="28"/>
-                <w:szCs w:val="28"/>
-              </w:rPr>
-            </w:pPr>
-          </w:p>
-        </w:tc>
-        <w:tc>
-          <w:tcPr>
-            <w:tcW w:w="1417" w:type="dxa"/>
-            <w:tcBorders>
-              <w:top w:val="single" w:sz="4" w:space="0" w:color="auto"/>
-              <w:left w:val="single" w:sz="4" w:space="0" w:color="auto"/>
-              <w:bottom w:val="single" w:sz="4" w:space="0" w:color="auto"/>
-              <w:right w:val="single" w:sz="4" w:space="0" w:color="auto"/>
-            </w:tcBorders>
-            <w:vAlign w:val="bottom"/>
-          </w:tcPr>
-          <w:p>
-            <w:pPr>
-              <w:jc w:val="center"/>
-              <w:rPr>
-                <w:sz w:val="28"/>
-                <w:szCs w:val="28"/>
-              </w:rPr>
-            </w:pPr>
-          </w:p>
-        </w:tc>
-        <w:tc>
-          <w:tcPr>
-            <w:tcW w:w="1070" w:type="dxa"/>
-            <w:tcBorders>
-              <w:top w:val="single" w:sz="4" w:space="0" w:color="auto"/>
-              <w:left w:val="single" w:sz="4" w:space="0" w:color="auto"/>
-              <w:bottom w:val="single" w:sz="4" w:space="0" w:color="auto"/>
-              <w:right w:val="single" w:sz="4" w:space="0" w:color="auto"/>
-            </w:tcBorders>
-            <w:vAlign w:val="bottom"/>
-          </w:tcPr>
-          <w:p>
-            <w:pPr>
-              <w:jc w:val="center"/>
-              <w:rPr>
-                <w:sz w:val="28"/>
-                <w:szCs w:val="28"/>
-              </w:rPr>
-            </w:pPr>
-            <w:r>
-              <w:rPr>
-                <w:sz w:val="28"/>
-                <w:szCs w:val="28"/>
-              </w:rPr>
-              <w:t>* (FK)</w:t>
-            </w:r>
-          </w:p>
-          <w:p>
-            <w:pPr>
-              <w:jc w:val="center"/>
-              <w:rPr>
-                <w:sz w:val="28"/>
-                <w:szCs w:val="28"/>
-              </w:rPr>
-            </w:pPr>
-          </w:p>
-        </w:tc>
-        <w:tc>
-          <w:tcPr>
-            <w:tcW w:w="915" w:type="dxa"/>
-            <w:tcBorders>
-              <w:top w:val="single" w:sz="4" w:space="0" w:color="auto"/>
-              <w:left w:val="single" w:sz="4" w:space="0" w:color="auto"/>
-              <w:bottom w:val="single" w:sz="4" w:space="0" w:color="auto"/>
-              <w:right w:val="single" w:sz="4" w:space="0" w:color="auto"/>
-            </w:tcBorders>
-            <w:vAlign w:val="bottom"/>
-          </w:tcPr>
-          <w:p>
-            <w:pPr>
-              <w:jc w:val="center"/>
-              <w:rPr>
-                <w:sz w:val="28"/>
-                <w:szCs w:val="28"/>
-              </w:rPr>
-            </w:pPr>
-            <w:r>
-              <w:rPr>
-                <w:sz w:val="28"/>
-                <w:szCs w:val="28"/>
-              </w:rPr>
-              <w:t>*</w:t>
-            </w:r>
-          </w:p>
-          <w:p>
-            <w:pPr>
-              <w:jc w:val="center"/>
-              <w:rPr>
-                <w:sz w:val="28"/>
-                <w:szCs w:val="28"/>
-              </w:rPr>
-            </w:pPr>
-          </w:p>
-        </w:tc>
-        <w:tc>
-          <w:tcPr>
-            <w:tcW w:w="1984" w:type="dxa"/>
-            <w:tcBorders>
-              <w:top w:val="single" w:sz="4" w:space="0" w:color="auto"/>
-              <w:left w:val="single" w:sz="4" w:space="0" w:color="auto"/>
-              <w:bottom w:val="single" w:sz="4" w:space="0" w:color="auto"/>
-              <w:right w:val="single" w:sz="4" w:space="0" w:color="auto"/>
-            </w:tcBorders>
-            <w:vAlign w:val="bottom"/>
-          </w:tcPr>
-          <w:p>
-            <w:pPr>
-              <w:rPr>
-                <w:sz w:val="28"/>
-                <w:szCs w:val="28"/>
-              </w:rPr>
-            </w:pPr>
-            <w:proofErr w:type="spellStart"/>
-            <w:r>
-              <w:rPr>
-                <w:sz w:val="28"/>
-                <w:szCs w:val="28"/>
-              </w:rPr>
-              <w:t>Referencia</w:t>
-            </w:r>
-            <w:proofErr w:type="spellEnd"/>
-            <w:r>
-              <w:rPr>
-                <w:sz w:val="28"/>
-                <w:szCs w:val="28"/>
-              </w:rPr>
-              <w:t xml:space="preserve"> Anuncio(</w:t>
-            </w:r>
-            <w:proofErr w:type="spellStart"/>
-            <w:r>
-              <w:rPr>
-                <w:sz w:val="28"/>
-                <w:szCs w:val="28"/>
-              </w:rPr>
-              <w:t>id_anuncio</w:t>
-            </w:r>
-            <w:proofErr w:type="spellEnd"/>
-            <w:r>
-              <w:rPr>
-                <w:sz w:val="28"/>
-                <w:szCs w:val="28"/>
-              </w:rPr>
-              <w:t>)</w:t>
-            </w:r>
-          </w:p>
-        </w:tc>
-      </w:tr>
-      <w:tr>
-        <w:tc>
-          <w:tcPr>
-            <w:tcW w:w="2084" w:type="dxa"/>
-            <w:vMerge/>
-            <w:tcBorders>
-              <w:left w:val="single" w:sz="4" w:space="0" w:color="auto"/>
-              <w:right w:val="single" w:sz="4" w:space="0" w:color="auto"/>
-            </w:tcBorders>
-            <w:vAlign w:val="bottom"/>
-          </w:tcPr>
-          <w:p>
-            <w:pPr>
-              <w:rPr>
-                <w:sz w:val="28"/>
-                <w:szCs w:val="28"/>
-              </w:rPr>
-            </w:pPr>
-          </w:p>
-        </w:tc>
-        <w:tc>
-          <w:tcPr>
-            <w:tcW w:w="1985" w:type="dxa"/>
-            <w:tcBorders>
-              <w:top w:val="single" w:sz="4" w:space="0" w:color="auto"/>
-              <w:left w:val="single" w:sz="4" w:space="0" w:color="auto"/>
-              <w:bottom w:val="single" w:sz="4" w:space="0" w:color="auto"/>
-              <w:right w:val="single" w:sz="4" w:space="0" w:color="auto"/>
-            </w:tcBorders>
-            <w:vAlign w:val="bottom"/>
-          </w:tcPr>
-          <w:p>
-            <w:pPr>
-              <w:rPr>
-                <w:sz w:val="28"/>
-                <w:szCs w:val="28"/>
-              </w:rPr>
-            </w:pPr>
-            <w:proofErr w:type="spellStart"/>
-            <w:r>
-              <w:rPr>
-                <w:sz w:val="28"/>
-                <w:szCs w:val="28"/>
-              </w:rPr>
-              <w:t>id_remetente</w:t>
-            </w:r>
-            <w:proofErr w:type="spellEnd"/>
-          </w:p>
-          <w:p>
-            <w:pPr>
-              <w:rPr>
-                <w:sz w:val="28"/>
-                <w:szCs w:val="28"/>
-              </w:rPr>
-            </w:pPr>
-          </w:p>
-        </w:tc>
-        <w:tc>
-          <w:tcPr>
-            <w:tcW w:w="1134" w:type="dxa"/>
-            <w:tcBorders>
-              <w:top w:val="single" w:sz="4" w:space="0" w:color="auto"/>
-              <w:left w:val="single" w:sz="4" w:space="0" w:color="auto"/>
-              <w:bottom w:val="single" w:sz="4" w:space="0" w:color="auto"/>
-              <w:right w:val="single" w:sz="4" w:space="0" w:color="auto"/>
-            </w:tcBorders>
-            <w:vAlign w:val="bottom"/>
-          </w:tcPr>
-          <w:p>
-            <w:pPr>
-              <w:rPr>
-                <w:sz w:val="28"/>
-                <w:szCs w:val="28"/>
-              </w:rPr>
-            </w:pPr>
-            <w:r>
-              <w:rPr>
-                <w:sz w:val="28"/>
-                <w:szCs w:val="28"/>
-              </w:rPr>
-              <w:t>Inteiro</w:t>
-            </w:r>
-          </w:p>
-          <w:p>
-            <w:pPr>
-              <w:rPr>
-                <w:sz w:val="28"/>
-                <w:szCs w:val="28"/>
-              </w:rPr>
-            </w:pPr>
-          </w:p>
-        </w:tc>
-        <w:tc>
-          <w:tcPr>
-            <w:tcW w:w="1417" w:type="dxa"/>
-            <w:tcBorders>
-              <w:top w:val="single" w:sz="4" w:space="0" w:color="auto"/>
-              <w:left w:val="single" w:sz="4" w:space="0" w:color="auto"/>
-              <w:bottom w:val="single" w:sz="4" w:space="0" w:color="auto"/>
-              <w:right w:val="single" w:sz="4" w:space="0" w:color="auto"/>
-            </w:tcBorders>
-            <w:vAlign w:val="bottom"/>
-          </w:tcPr>
-          <w:p>
-            <w:pPr>
-              <w:jc w:val="center"/>
-              <w:rPr>
-                <w:sz w:val="28"/>
-                <w:szCs w:val="28"/>
-              </w:rPr>
-            </w:pPr>
-          </w:p>
-        </w:tc>
-        <w:tc>
-          <w:tcPr>
-            <w:tcW w:w="1070" w:type="dxa"/>
-            <w:tcBorders>
-              <w:top w:val="single" w:sz="4" w:space="0" w:color="auto"/>
-              <w:left w:val="single" w:sz="4" w:space="0" w:color="auto"/>
-              <w:bottom w:val="single" w:sz="4" w:space="0" w:color="auto"/>
-              <w:right w:val="single" w:sz="4" w:space="0" w:color="auto"/>
-            </w:tcBorders>
-            <w:vAlign w:val="bottom"/>
-          </w:tcPr>
-          <w:p>
-            <w:pPr>
-              <w:jc w:val="center"/>
-              <w:rPr>
-                <w:sz w:val="28"/>
-                <w:szCs w:val="28"/>
-              </w:rPr>
-            </w:pPr>
-            <w:r>
-              <w:rPr>
-                <w:sz w:val="28"/>
-                <w:szCs w:val="28"/>
-              </w:rPr>
-              <w:t>* (FK)</w:t>
-            </w:r>
-          </w:p>
-          <w:p>
-            <w:pPr>
-              <w:jc w:val="center"/>
-              <w:rPr>
-                <w:sz w:val="28"/>
-                <w:szCs w:val="28"/>
-              </w:rPr>
-            </w:pPr>
-          </w:p>
-        </w:tc>
-        <w:tc>
-          <w:tcPr>
-            <w:tcW w:w="915" w:type="dxa"/>
-            <w:tcBorders>
-              <w:top w:val="single" w:sz="4" w:space="0" w:color="auto"/>
-              <w:left w:val="single" w:sz="4" w:space="0" w:color="auto"/>
-              <w:bottom w:val="single" w:sz="4" w:space="0" w:color="auto"/>
-              <w:right w:val="single" w:sz="4" w:space="0" w:color="auto"/>
-            </w:tcBorders>
-            <w:vAlign w:val="bottom"/>
-          </w:tcPr>
-          <w:p>
-            <w:pPr>
-              <w:jc w:val="center"/>
-              <w:rPr>
-                <w:sz w:val="28"/>
-                <w:szCs w:val="28"/>
-              </w:rPr>
-            </w:pPr>
-            <w:r>
-              <w:rPr>
-                <w:sz w:val="28"/>
-                <w:szCs w:val="28"/>
-              </w:rPr>
-              <w:t>*</w:t>
-            </w:r>
-          </w:p>
-          <w:p>
-            <w:pPr>
-              <w:jc w:val="center"/>
-              <w:rPr>
-                <w:sz w:val="28"/>
-                <w:szCs w:val="28"/>
-              </w:rPr>
-            </w:pPr>
-          </w:p>
-        </w:tc>
-        <w:tc>
-          <w:tcPr>
-            <w:tcW w:w="1984" w:type="dxa"/>
-            <w:tcBorders>
-              <w:top w:val="single" w:sz="4" w:space="0" w:color="auto"/>
-              <w:left w:val="single" w:sz="4" w:space="0" w:color="auto"/>
-              <w:bottom w:val="single" w:sz="4" w:space="0" w:color="auto"/>
-              <w:right w:val="single" w:sz="4" w:space="0" w:color="auto"/>
-            </w:tcBorders>
-            <w:vAlign w:val="bottom"/>
-          </w:tcPr>
-          <w:p>
-            <w:pPr>
-              <w:rPr>
-                <w:sz w:val="28"/>
-                <w:szCs w:val="28"/>
-              </w:rPr>
-            </w:pPr>
-            <w:r>
-              <w:rPr>
-                <w:sz w:val="28"/>
-                <w:szCs w:val="28"/>
-              </w:rPr>
-              <w:t>Referencia Usuario(</w:t>
-            </w:r>
-            <w:proofErr w:type="spellStart"/>
-            <w:r>
-              <w:rPr>
-                <w:sz w:val="28"/>
-                <w:szCs w:val="28"/>
-              </w:rPr>
-              <w:t>id_usuario</w:t>
-            </w:r>
-            <w:proofErr w:type="spellEnd"/>
-            <w:r>
-              <w:rPr>
-                <w:sz w:val="28"/>
-                <w:szCs w:val="28"/>
-              </w:rPr>
-              <w:t>) ``</w:t>
-            </w:r>
-          </w:p>
-        </w:tc>
-      </w:tr>
-      <w:tr>
-        <w:tc>
-          <w:tcPr>
-            <w:tcW w:w="2084" w:type="dxa"/>
-            <w:vMerge/>
-            <w:tcBorders>
-              <w:left w:val="single" w:sz="4" w:space="0" w:color="auto"/>
-              <w:right w:val="single" w:sz="4" w:space="0" w:color="auto"/>
-            </w:tcBorders>
-            <w:vAlign w:val="bottom"/>
-          </w:tcPr>
-          <w:p>
-            <w:pPr>
-              <w:rPr>
-                <w:sz w:val="28"/>
-                <w:szCs w:val="28"/>
-              </w:rPr>
-            </w:pPr>
-          </w:p>
-        </w:tc>
-        <w:tc>
-          <w:tcPr>
-            <w:tcW w:w="1985" w:type="dxa"/>
-            <w:tcBorders>
-              <w:top w:val="single" w:sz="4" w:space="0" w:color="auto"/>
-              <w:left w:val="single" w:sz="4" w:space="0" w:color="auto"/>
-              <w:bottom w:val="single" w:sz="4" w:space="0" w:color="auto"/>
-              <w:right w:val="single" w:sz="4" w:space="0" w:color="auto"/>
-            </w:tcBorders>
-            <w:vAlign w:val="bottom"/>
-          </w:tcPr>
-          <w:p>
-            <w:pPr>
-              <w:rPr>
-                <w:sz w:val="28"/>
-                <w:szCs w:val="28"/>
-              </w:rPr>
-            </w:pPr>
-            <w:proofErr w:type="spellStart"/>
-            <w:r>
-              <w:rPr>
-                <w:sz w:val="28"/>
-                <w:szCs w:val="28"/>
-              </w:rPr>
-              <w:t>id_destinatario</w:t>
-            </w:r>
-            <w:proofErr w:type="spellEnd"/>
-          </w:p>
-          <w:p>
-            <w:pPr>
-              <w:rPr>
-                <w:sz w:val="28"/>
-                <w:szCs w:val="28"/>
-              </w:rPr>
-            </w:pPr>
-          </w:p>
-        </w:tc>
-        <w:tc>
-          <w:tcPr>
-            <w:tcW w:w="1134" w:type="dxa"/>
-            <w:tcBorders>
-              <w:top w:val="single" w:sz="4" w:space="0" w:color="auto"/>
-              <w:left w:val="single" w:sz="4" w:space="0" w:color="auto"/>
-              <w:bottom w:val="single" w:sz="4" w:space="0" w:color="auto"/>
-              <w:right w:val="single" w:sz="4" w:space="0" w:color="auto"/>
-            </w:tcBorders>
-            <w:vAlign w:val="bottom"/>
-          </w:tcPr>
-          <w:p>
-            <w:pPr>
-              <w:rPr>
-                <w:sz w:val="28"/>
-                <w:szCs w:val="28"/>
-              </w:rPr>
-            </w:pPr>
-            <w:r>
-              <w:rPr>
-                <w:sz w:val="28"/>
-                <w:szCs w:val="28"/>
-              </w:rPr>
-              <w:t>Inteiro</w:t>
-            </w:r>
-          </w:p>
-          <w:p>
-            <w:pPr>
-              <w:rPr>
-                <w:sz w:val="28"/>
-                <w:szCs w:val="28"/>
-              </w:rPr>
-            </w:pPr>
-          </w:p>
-        </w:tc>
-        <w:tc>
-          <w:tcPr>
-            <w:tcW w:w="1417" w:type="dxa"/>
-            <w:tcBorders>
-              <w:top w:val="single" w:sz="4" w:space="0" w:color="auto"/>
-              <w:left w:val="single" w:sz="4" w:space="0" w:color="auto"/>
-              <w:bottom w:val="single" w:sz="4" w:space="0" w:color="auto"/>
-              <w:right w:val="single" w:sz="4" w:space="0" w:color="auto"/>
-            </w:tcBorders>
-            <w:vAlign w:val="bottom"/>
-          </w:tcPr>
-          <w:p>
-            <w:pPr>
-              <w:jc w:val="center"/>
-              <w:rPr>
-                <w:sz w:val="28"/>
-                <w:szCs w:val="28"/>
-              </w:rPr>
-            </w:pPr>
-          </w:p>
-        </w:tc>
-        <w:tc>
-          <w:tcPr>
-            <w:tcW w:w="1070" w:type="dxa"/>
-            <w:tcBorders>
-              <w:top w:val="single" w:sz="4" w:space="0" w:color="auto"/>
-              <w:left w:val="single" w:sz="4" w:space="0" w:color="auto"/>
-              <w:bottom w:val="single" w:sz="4" w:space="0" w:color="auto"/>
-              <w:right w:val="single" w:sz="4" w:space="0" w:color="auto"/>
-            </w:tcBorders>
-            <w:vAlign w:val="bottom"/>
-          </w:tcPr>
-          <w:p>
-            <w:pPr>
-              <w:jc w:val="center"/>
-              <w:rPr>
-                <w:sz w:val="28"/>
-                <w:szCs w:val="28"/>
-              </w:rPr>
-            </w:pPr>
-            <w:r>
-              <w:rPr>
-                <w:sz w:val="28"/>
-                <w:szCs w:val="28"/>
-              </w:rPr>
-              <w:t>* (FK)</w:t>
-            </w:r>
-          </w:p>
-          <w:p>
-            <w:pPr>
-              <w:jc w:val="center"/>
-              <w:rPr>
-                <w:sz w:val="28"/>
-                <w:szCs w:val="28"/>
-              </w:rPr>
-            </w:pPr>
-          </w:p>
-        </w:tc>
-        <w:tc>
-          <w:tcPr>
-            <w:tcW w:w="915" w:type="dxa"/>
-            <w:tcBorders>
-              <w:top w:val="single" w:sz="4" w:space="0" w:color="auto"/>
-              <w:left w:val="single" w:sz="4" w:space="0" w:color="auto"/>
-              <w:bottom w:val="single" w:sz="4" w:space="0" w:color="auto"/>
-              <w:right w:val="single" w:sz="4" w:space="0" w:color="auto"/>
-            </w:tcBorders>
-            <w:vAlign w:val="bottom"/>
-          </w:tcPr>
-          <w:p>
-            <w:pPr>
-              <w:jc w:val="center"/>
-              <w:rPr>
-                <w:sz w:val="28"/>
-                <w:szCs w:val="28"/>
-              </w:rPr>
-            </w:pPr>
-            <w:r>
-              <w:rPr>
-                <w:sz w:val="28"/>
-                <w:szCs w:val="28"/>
-              </w:rPr>
-              <w:t>*</w:t>
-            </w:r>
-          </w:p>
-          <w:p>
-            <w:pPr>
-              <w:jc w:val="center"/>
-              <w:rPr>
-                <w:sz w:val="28"/>
-                <w:szCs w:val="28"/>
-              </w:rPr>
-            </w:pPr>
-          </w:p>
-        </w:tc>
-        <w:tc>
-          <w:tcPr>
-            <w:tcW w:w="1984" w:type="dxa"/>
-            <w:tcBorders>
-              <w:top w:val="single" w:sz="4" w:space="0" w:color="auto"/>
-              <w:left w:val="single" w:sz="4" w:space="0" w:color="auto"/>
-              <w:bottom w:val="single" w:sz="4" w:space="0" w:color="auto"/>
-              <w:right w:val="single" w:sz="4" w:space="0" w:color="auto"/>
-            </w:tcBorders>
-            <w:vAlign w:val="bottom"/>
-          </w:tcPr>
-          <w:p>
-            <w:pPr>
-              <w:rPr>
-                <w:sz w:val="28"/>
-                <w:szCs w:val="28"/>
-              </w:rPr>
-            </w:pPr>
-            <w:r>
-              <w:rPr>
-                <w:sz w:val="28"/>
-                <w:szCs w:val="28"/>
-              </w:rPr>
-              <w:t>Referencia Usuario(</w:t>
-            </w:r>
-            <w:proofErr w:type="spellStart"/>
-            <w:r>
-              <w:rPr>
-                <w:sz w:val="28"/>
-                <w:szCs w:val="28"/>
-              </w:rPr>
-              <w:t>id_usuario</w:t>
-            </w:r>
-            <w:proofErr w:type="spellEnd"/>
-            <w:r>
-              <w:rPr>
-                <w:sz w:val="28"/>
-                <w:szCs w:val="28"/>
-              </w:rPr>
-              <w:t>) ``</w:t>
-            </w:r>
-          </w:p>
-        </w:tc>
-      </w:tr>
-      <w:tr>
-        <w:tc>
-          <w:tcPr>
-            <w:tcW w:w="2084" w:type="dxa"/>
-            <w:vMerge/>
-            <w:tcBorders>
-              <w:left w:val="single" w:sz="4" w:space="0" w:color="auto"/>
-              <w:right w:val="single" w:sz="4" w:space="0" w:color="auto"/>
-            </w:tcBorders>
-            <w:vAlign w:val="bottom"/>
-          </w:tcPr>
-          <w:p>
-            <w:pPr>
-              <w:rPr>
-                <w:sz w:val="28"/>
-                <w:szCs w:val="28"/>
-              </w:rPr>
-            </w:pPr>
-          </w:p>
-        </w:tc>
-        <w:tc>
-          <w:tcPr>
-            <w:tcW w:w="1985" w:type="dxa"/>
-            <w:tcBorders>
-              <w:top w:val="single" w:sz="4" w:space="0" w:color="auto"/>
-              <w:left w:val="single" w:sz="4" w:space="0" w:color="auto"/>
-              <w:bottom w:val="single" w:sz="4" w:space="0" w:color="auto"/>
-              <w:right w:val="single" w:sz="4" w:space="0" w:color="auto"/>
-            </w:tcBorders>
-            <w:vAlign w:val="bottom"/>
-          </w:tcPr>
-          <w:p>
-            <w:pPr>
-              <w:rPr>
-                <w:sz w:val="28"/>
-                <w:szCs w:val="28"/>
-              </w:rPr>
-            </w:pPr>
-            <w:proofErr w:type="spellStart"/>
-            <w:r>
-              <w:rPr>
-                <w:sz w:val="28"/>
-                <w:szCs w:val="28"/>
-              </w:rPr>
-              <w:t>conteudo</w:t>
-            </w:r>
-            <w:proofErr w:type="spellEnd"/>
-          </w:p>
-        </w:tc>
-        <w:tc>
-          <w:tcPr>
-            <w:tcW w:w="1134" w:type="dxa"/>
-            <w:tcBorders>
-              <w:top w:val="single" w:sz="4" w:space="0" w:color="auto"/>
-              <w:left w:val="single" w:sz="4" w:space="0" w:color="auto"/>
-              <w:bottom w:val="single" w:sz="4" w:space="0" w:color="auto"/>
-              <w:right w:val="single" w:sz="4" w:space="0" w:color="auto"/>
-            </w:tcBorders>
-            <w:vAlign w:val="bottom"/>
-          </w:tcPr>
-          <w:p>
-            <w:pPr>
-              <w:rPr>
-                <w:sz w:val="28"/>
-                <w:szCs w:val="28"/>
-              </w:rPr>
-            </w:pPr>
-            <w:proofErr w:type="spellStart"/>
-            <w:r>
-              <w:rPr>
-                <w:sz w:val="28"/>
-                <w:szCs w:val="28"/>
-              </w:rPr>
-              <w:t>Text</w:t>
-            </w:r>
-            <w:proofErr w:type="spellEnd"/>
-          </w:p>
-        </w:tc>
-        <w:tc>
-          <w:tcPr>
-            <w:tcW w:w="1417" w:type="dxa"/>
-            <w:tcBorders>
-              <w:top w:val="single" w:sz="4" w:space="0" w:color="auto"/>
-              <w:left w:val="single" w:sz="4" w:space="0" w:color="auto"/>
-              <w:bottom w:val="single" w:sz="4" w:space="0" w:color="auto"/>
-              <w:right w:val="single" w:sz="4" w:space="0" w:color="auto"/>
-            </w:tcBorders>
-            <w:vAlign w:val="bottom"/>
-          </w:tcPr>
-          <w:p>
-            <w:pPr>
-              <w:jc w:val="center"/>
-              <w:rPr>
-                <w:sz w:val="28"/>
-                <w:szCs w:val="28"/>
-              </w:rPr>
-            </w:pPr>
-          </w:p>
-        </w:tc>
-        <w:tc>
-          <w:tcPr>
-            <w:tcW w:w="1070" w:type="dxa"/>
-            <w:tcBorders>
-              <w:top w:val="single" w:sz="4" w:space="0" w:color="auto"/>
-              <w:left w:val="single" w:sz="4" w:space="0" w:color="auto"/>
-              <w:bottom w:val="single" w:sz="4" w:space="0" w:color="auto"/>
-              <w:right w:val="single" w:sz="4" w:space="0" w:color="auto"/>
-            </w:tcBorders>
-            <w:vAlign w:val="bottom"/>
-          </w:tcPr>
-          <w:p>
-            <w:pPr>
-              <w:jc w:val="center"/>
-              <w:rPr>
-                <w:sz w:val="28"/>
-                <w:szCs w:val="28"/>
-              </w:rPr>
-            </w:pPr>
-          </w:p>
-        </w:tc>
-        <w:tc>
-          <w:tcPr>
-            <w:tcW w:w="915" w:type="dxa"/>
-            <w:tcBorders>
-              <w:top w:val="single" w:sz="4" w:space="0" w:color="auto"/>
-              <w:left w:val="single" w:sz="4" w:space="0" w:color="auto"/>
-              <w:bottom w:val="single" w:sz="4" w:space="0" w:color="auto"/>
-              <w:right w:val="single" w:sz="4" w:space="0" w:color="auto"/>
-            </w:tcBorders>
-            <w:vAlign w:val="bottom"/>
-          </w:tcPr>
-          <w:p>
-            <w:pPr>
-              <w:jc w:val="center"/>
-              <w:rPr>
-                <w:sz w:val="28"/>
-                <w:szCs w:val="28"/>
-              </w:rPr>
-            </w:pPr>
-            <w:r>
-              <w:rPr>
-                <w:sz w:val="28"/>
-                <w:szCs w:val="28"/>
-              </w:rPr>
-              <w:t>*</w:t>
-            </w:r>
-          </w:p>
-        </w:tc>
-        <w:tc>
-          <w:tcPr>
-            <w:tcW w:w="1984" w:type="dxa"/>
-            <w:tcBorders>
-              <w:top w:val="single" w:sz="4" w:space="0" w:color="auto"/>
-              <w:left w:val="single" w:sz="4" w:space="0" w:color="auto"/>
-              <w:bottom w:val="single" w:sz="4" w:space="0" w:color="auto"/>
-              <w:right w:val="single" w:sz="4" w:space="0" w:color="auto"/>
-            </w:tcBorders>
-            <w:vAlign w:val="bottom"/>
-          </w:tcPr>
-          <w:p>
-            <w:pPr>
-              <w:rPr>
-                <w:sz w:val="28"/>
-                <w:szCs w:val="28"/>
-              </w:rPr>
-            </w:pPr>
-          </w:p>
-        </w:tc>
-      </w:tr>
-      <w:tr>
-        <w:tc>
-          <w:tcPr>
-            <w:tcW w:w="2084" w:type="dxa"/>
-            <w:vMerge/>
-            <w:tcBorders>
-              <w:left w:val="single" w:sz="4" w:space="0" w:color="auto"/>
-              <w:bottom w:val="single" w:sz="4" w:space="0" w:color="auto"/>
-              <w:right w:val="single" w:sz="4" w:space="0" w:color="auto"/>
-            </w:tcBorders>
-            <w:vAlign w:val="bottom"/>
-          </w:tcPr>
-          <w:p>
-            <w:pPr>
-              <w:rPr>
-                <w:sz w:val="28"/>
-                <w:szCs w:val="28"/>
-              </w:rPr>
-            </w:pPr>
-          </w:p>
-        </w:tc>
-        <w:tc>
-          <w:tcPr>
-            <w:tcW w:w="1985" w:type="dxa"/>
-            <w:tcBorders>
-              <w:top w:val="single" w:sz="4" w:space="0" w:color="auto"/>
-              <w:left w:val="single" w:sz="4" w:space="0" w:color="auto"/>
-              <w:bottom w:val="single" w:sz="4" w:space="0" w:color="auto"/>
-              <w:right w:val="single" w:sz="4" w:space="0" w:color="auto"/>
-            </w:tcBorders>
-            <w:vAlign w:val="bottom"/>
-          </w:tcPr>
-          <w:p>
-            <w:pPr>
-              <w:rPr>
-                <w:sz w:val="28"/>
-                <w:szCs w:val="28"/>
-              </w:rPr>
-            </w:pPr>
-            <w:proofErr w:type="spellStart"/>
-            <w:r>
-              <w:rPr>
-                <w:sz w:val="28"/>
-                <w:szCs w:val="28"/>
-              </w:rPr>
-              <w:t>data_envio</w:t>
-            </w:r>
-            <w:proofErr w:type="spellEnd"/>
-          </w:p>
-        </w:tc>
-        <w:tc>
-          <w:tcPr>
-            <w:tcW w:w="1134" w:type="dxa"/>
-            <w:tcBorders>
-              <w:top w:val="single" w:sz="4" w:space="0" w:color="auto"/>
-              <w:left w:val="single" w:sz="4" w:space="0" w:color="auto"/>
-              <w:bottom w:val="single" w:sz="4" w:space="0" w:color="auto"/>
-              <w:right w:val="single" w:sz="4" w:space="0" w:color="auto"/>
-            </w:tcBorders>
-            <w:vAlign w:val="bottom"/>
-          </w:tcPr>
-          <w:p>
-            <w:pPr>
-              <w:rPr>
-                <w:sz w:val="28"/>
-                <w:szCs w:val="28"/>
-              </w:rPr>
-            </w:pPr>
-            <w:proofErr w:type="spellStart"/>
-            <w:r>
-              <w:rPr>
-                <w:sz w:val="28"/>
-                <w:szCs w:val="28"/>
-              </w:rPr>
-              <w:t>Timestamp</w:t>
-            </w:r>
-            <w:proofErr w:type="spellEnd"/>
-          </w:p>
-        </w:tc>
-        <w:tc>
-          <w:tcPr>
-            <w:tcW w:w="1417" w:type="dxa"/>
-            <w:tcBorders>
-              <w:top w:val="single" w:sz="4" w:space="0" w:color="auto"/>
-              <w:left w:val="single" w:sz="4" w:space="0" w:color="auto"/>
-              <w:bottom w:val="single" w:sz="4" w:space="0" w:color="auto"/>
-              <w:right w:val="single" w:sz="4" w:space="0" w:color="auto"/>
-            </w:tcBorders>
-            <w:vAlign w:val="bottom"/>
-          </w:tcPr>
-          <w:p>
-            <w:pPr>
-              <w:jc w:val="center"/>
-              <w:rPr>
-                <w:sz w:val="28"/>
-                <w:szCs w:val="28"/>
-              </w:rPr>
-            </w:pPr>
-          </w:p>
-        </w:tc>
-        <w:tc>
-          <w:tcPr>
-            <w:tcW w:w="1070" w:type="dxa"/>
-            <w:tcBorders>
-              <w:top w:val="single" w:sz="4" w:space="0" w:color="auto"/>
-              <w:left w:val="single" w:sz="4" w:space="0" w:color="auto"/>
-              <w:bottom w:val="single" w:sz="4" w:space="0" w:color="auto"/>
-              <w:right w:val="single" w:sz="4" w:space="0" w:color="auto"/>
-            </w:tcBorders>
-            <w:vAlign w:val="bottom"/>
-          </w:tcPr>
-          <w:p>
-            <w:pPr>
-              <w:jc w:val="center"/>
-              <w:rPr>
-                <w:sz w:val="28"/>
-                <w:szCs w:val="28"/>
-              </w:rPr>
-            </w:pPr>
-          </w:p>
-        </w:tc>
-        <w:tc>
-          <w:tcPr>
-            <w:tcW w:w="915" w:type="dxa"/>
-            <w:tcBorders>
-              <w:top w:val="single" w:sz="4" w:space="0" w:color="auto"/>
-              <w:left w:val="single" w:sz="4" w:space="0" w:color="auto"/>
-              <w:bottom w:val="single" w:sz="4" w:space="0" w:color="auto"/>
-              <w:right w:val="single" w:sz="4" w:space="0" w:color="auto"/>
-            </w:tcBorders>
-            <w:vAlign w:val="bottom"/>
-          </w:tcPr>
-          <w:p>
-            <w:pPr>
-              <w:jc w:val="center"/>
-              <w:rPr>
-                <w:sz w:val="28"/>
-                <w:szCs w:val="28"/>
-              </w:rPr>
-            </w:pPr>
-            <w:r>
-              <w:rPr>
-                <w:sz w:val="28"/>
-                <w:szCs w:val="28"/>
-              </w:rPr>
-              <w:t>*</w:t>
-            </w:r>
           </w:p>
         </w:tc>
         <w:tc>
@@ -9652,6 +7282,7 @@
         </w:rPr>
       </w:pPr>
     </w:p>
+    <w:p/>
     <w:p/>
     <w:sectPr>
       <w:pgSz w:w="11906" w:h="16838"/>
@@ -10063,7 +7694,7 @@
   <w:style w:type="paragraph" w:default="1" w:styleId="Normal">
     <w:name w:val="Normal"/>
     <w:qFormat/>
-    <w:rsid w:val="00694786"/>
+    <w:rsid w:val="00671D11"/>
     <w:pPr>
       <w:spacing w:after="0" w:line="240" w:lineRule="auto"/>
     </w:pPr>
@@ -10081,7 +7712,7 @@
     <w:link w:val="Ttulo1Char"/>
     <w:uiPriority w:val="9"/>
     <w:qFormat/>
-    <w:rsid w:val="00694786"/>
+    <w:rsid w:val="00671D11"/>
     <w:pPr>
       <w:keepNext/>
       <w:keepLines/>
@@ -10107,7 +7738,7 @@
     <w:semiHidden/>
     <w:unhideWhenUsed/>
     <w:qFormat/>
-    <w:rsid w:val="00694786"/>
+    <w:rsid w:val="00671D11"/>
     <w:pPr>
       <w:keepNext/>
       <w:keepLines/>
@@ -10133,7 +7764,7 @@
     <w:semiHidden/>
     <w:unhideWhenUsed/>
     <w:qFormat/>
-    <w:rsid w:val="00694786"/>
+    <w:rsid w:val="00671D11"/>
     <w:pPr>
       <w:keepNext/>
       <w:keepLines/>
@@ -10159,7 +7790,7 @@
     <w:semiHidden/>
     <w:unhideWhenUsed/>
     <w:qFormat/>
-    <w:rsid w:val="00694786"/>
+    <w:rsid w:val="00671D11"/>
     <w:pPr>
       <w:keepNext/>
       <w:keepLines/>
@@ -10185,7 +7816,7 @@
     <w:semiHidden/>
     <w:unhideWhenUsed/>
     <w:qFormat/>
-    <w:rsid w:val="00694786"/>
+    <w:rsid w:val="00671D11"/>
     <w:pPr>
       <w:keepNext/>
       <w:keepLines/>
@@ -10209,7 +7840,7 @@
     <w:semiHidden/>
     <w:unhideWhenUsed/>
     <w:qFormat/>
-    <w:rsid w:val="00694786"/>
+    <w:rsid w:val="00671D11"/>
     <w:pPr>
       <w:keepNext/>
       <w:keepLines/>
@@ -10235,7 +7866,7 @@
     <w:semiHidden/>
     <w:unhideWhenUsed/>
     <w:qFormat/>
-    <w:rsid w:val="00694786"/>
+    <w:rsid w:val="00671D11"/>
     <w:pPr>
       <w:keepNext/>
       <w:keepLines/>
@@ -10259,7 +7890,7 @@
     <w:semiHidden/>
     <w:unhideWhenUsed/>
     <w:qFormat/>
-    <w:rsid w:val="00694786"/>
+    <w:rsid w:val="00671D11"/>
     <w:pPr>
       <w:keepNext/>
       <w:keepLines/>
@@ -10285,7 +7916,7 @@
     <w:semiHidden/>
     <w:unhideWhenUsed/>
     <w:qFormat/>
-    <w:rsid w:val="00694786"/>
+    <w:rsid w:val="00671D11"/>
     <w:pPr>
       <w:keepNext/>
       <w:keepLines/>
@@ -10332,7 +7963,7 @@
     <w:basedOn w:val="Fontepargpadro"/>
     <w:link w:val="Ttulo1"/>
     <w:uiPriority w:val="9"/>
-    <w:rsid w:val="00694786"/>
+    <w:rsid w:val="00671D11"/>
     <w:rPr>
       <w:rFonts w:asciiTheme="majorHAnsi" w:eastAsiaTheme="majorEastAsia" w:hAnsiTheme="majorHAnsi" w:cstheme="majorBidi"/>
       <w:color w:val="0F4761" w:themeColor="accent1" w:themeShade="BF"/>
@@ -10346,7 +7977,7 @@
     <w:link w:val="Ttulo2"/>
     <w:uiPriority w:val="9"/>
     <w:semiHidden/>
-    <w:rsid w:val="00694786"/>
+    <w:rsid w:val="00671D11"/>
     <w:rPr>
       <w:rFonts w:asciiTheme="majorHAnsi" w:eastAsiaTheme="majorEastAsia" w:hAnsiTheme="majorHAnsi" w:cstheme="majorBidi"/>
       <w:color w:val="0F4761" w:themeColor="accent1" w:themeShade="BF"/>
@@ -10360,7 +7991,7 @@
     <w:link w:val="Ttulo3"/>
     <w:uiPriority w:val="9"/>
     <w:semiHidden/>
-    <w:rsid w:val="00694786"/>
+    <w:rsid w:val="00671D11"/>
     <w:rPr>
       <w:rFonts w:eastAsiaTheme="majorEastAsia" w:cstheme="majorBidi"/>
       <w:color w:val="0F4761" w:themeColor="accent1" w:themeShade="BF"/>
@@ -10374,7 +8005,7 @@
     <w:link w:val="Ttulo4"/>
     <w:uiPriority w:val="9"/>
     <w:semiHidden/>
-    <w:rsid w:val="00694786"/>
+    <w:rsid w:val="00671D11"/>
     <w:rPr>
       <w:rFonts w:eastAsiaTheme="majorEastAsia" w:cstheme="majorBidi"/>
       <w:i/>
@@ -10388,7 +8019,7 @@
     <w:link w:val="Ttulo5"/>
     <w:uiPriority w:val="9"/>
     <w:semiHidden/>
-    <w:rsid w:val="00694786"/>
+    <w:rsid w:val="00671D11"/>
     <w:rPr>
       <w:rFonts w:eastAsiaTheme="majorEastAsia" w:cstheme="majorBidi"/>
       <w:color w:val="0F4761" w:themeColor="accent1" w:themeShade="BF"/>
@@ -10400,7 +8031,7 @@
     <w:link w:val="Ttulo6"/>
     <w:uiPriority w:val="9"/>
     <w:semiHidden/>
-    <w:rsid w:val="00694786"/>
+    <w:rsid w:val="00671D11"/>
     <w:rPr>
       <w:rFonts w:eastAsiaTheme="majorEastAsia" w:cstheme="majorBidi"/>
       <w:i/>
@@ -10414,7 +8045,7 @@
     <w:link w:val="Ttulo7"/>
     <w:uiPriority w:val="9"/>
     <w:semiHidden/>
-    <w:rsid w:val="00694786"/>
+    <w:rsid w:val="00671D11"/>
     <w:rPr>
       <w:rFonts w:eastAsiaTheme="majorEastAsia" w:cstheme="majorBidi"/>
       <w:color w:val="595959" w:themeColor="text1" w:themeTint="A6"/>
@@ -10426,7 +8057,7 @@
     <w:link w:val="Ttulo8"/>
     <w:uiPriority w:val="9"/>
     <w:semiHidden/>
-    <w:rsid w:val="00694786"/>
+    <w:rsid w:val="00671D11"/>
     <w:rPr>
       <w:rFonts w:eastAsiaTheme="majorEastAsia" w:cstheme="majorBidi"/>
       <w:i/>
@@ -10440,7 +8071,7 @@
     <w:link w:val="Ttulo9"/>
     <w:uiPriority w:val="9"/>
     <w:semiHidden/>
-    <w:rsid w:val="00694786"/>
+    <w:rsid w:val="00671D11"/>
     <w:rPr>
       <w:rFonts w:eastAsiaTheme="majorEastAsia" w:cstheme="majorBidi"/>
       <w:color w:val="272727" w:themeColor="text1" w:themeTint="D8"/>
@@ -10453,7 +8084,7 @@
     <w:link w:val="TtuloChar"/>
     <w:uiPriority w:val="10"/>
     <w:qFormat/>
-    <w:rsid w:val="00694786"/>
+    <w:rsid w:val="00671D11"/>
     <w:pPr>
       <w:spacing w:after="80"/>
       <w:contextualSpacing/>
@@ -10473,7 +8104,7 @@
     <w:basedOn w:val="Fontepargpadro"/>
     <w:link w:val="Ttulo"/>
     <w:uiPriority w:val="10"/>
-    <w:rsid w:val="00694786"/>
+    <w:rsid w:val="00671D11"/>
     <w:rPr>
       <w:rFonts w:asciiTheme="majorHAnsi" w:eastAsiaTheme="majorEastAsia" w:hAnsiTheme="majorHAnsi" w:cstheme="majorBidi"/>
       <w:spacing w:val="-10"/>
@@ -10489,18 +8120,22 @@
     <w:link w:val="SubttuloChar"/>
     <w:uiPriority w:val="11"/>
     <w:qFormat/>
-    <w:rsid w:val="00694786"/>
+    <w:rsid w:val="00671D11"/>
     <w:pPr>
       <w:numPr>
         <w:ilvl w:val="1"/>
       </w:numPr>
+      <w:spacing w:after="160" w:line="278" w:lineRule="auto"/>
     </w:pPr>
     <w:rPr>
-      <w:rFonts w:eastAsiaTheme="majorEastAsia" w:cstheme="majorBidi"/>
+      <w:rFonts w:asciiTheme="minorHAnsi" w:eastAsiaTheme="majorEastAsia" w:hAnsiTheme="minorHAnsi" w:cstheme="majorBidi"/>
       <w:color w:val="595959" w:themeColor="text1" w:themeTint="A6"/>
       <w:spacing w:val="15"/>
+      <w:kern w:val="2"/>
       <w:sz w:val="28"/>
       <w:szCs w:val="28"/>
+      <w:lang w:eastAsia="en-US"/>
+      <w14:ligatures w14:val="standardContextual"/>
     </w:rPr>
   </w:style>
   <w:style w:type="character" w:customStyle="1" w:styleId="SubttuloChar">
@@ -10508,7 +8143,7 @@
     <w:basedOn w:val="Fontepargpadro"/>
     <w:link w:val="Subttulo"/>
     <w:uiPriority w:val="11"/>
-    <w:rsid w:val="00694786"/>
+    <w:rsid w:val="00671D11"/>
     <w:rPr>
       <w:rFonts w:eastAsiaTheme="majorEastAsia" w:cstheme="majorBidi"/>
       <w:color w:val="595959" w:themeColor="text1" w:themeTint="A6"/>
@@ -10524,15 +8159,19 @@
     <w:link w:val="CitaoChar"/>
     <w:uiPriority w:val="29"/>
     <w:qFormat/>
-    <w:rsid w:val="00694786"/>
+    <w:rsid w:val="00671D11"/>
     <w:pPr>
-      <w:spacing w:before="160"/>
+      <w:spacing w:before="160" w:after="160" w:line="278" w:lineRule="auto"/>
       <w:jc w:val="center"/>
     </w:pPr>
     <w:rPr>
+      <w:rFonts w:asciiTheme="minorHAnsi" w:eastAsiaTheme="minorHAnsi" w:hAnsiTheme="minorHAnsi" w:cstheme="minorBidi"/>
       <w:i/>
       <w:iCs/>
       <w:color w:val="404040" w:themeColor="text1" w:themeTint="BF"/>
+      <w:kern w:val="2"/>
+      <w:lang w:eastAsia="en-US"/>
+      <w14:ligatures w14:val="standardContextual"/>
     </w:rPr>
   </w:style>
   <w:style w:type="character" w:customStyle="1" w:styleId="CitaoChar">
@@ -10540,7 +8179,7 @@
     <w:basedOn w:val="Fontepargpadro"/>
     <w:link w:val="Citao"/>
     <w:uiPriority w:val="29"/>
-    <w:rsid w:val="00694786"/>
+    <w:rsid w:val="00671D11"/>
     <w:rPr>
       <w:i/>
       <w:iCs/>
@@ -10552,18 +8191,25 @@
     <w:basedOn w:val="Normal"/>
     <w:uiPriority w:val="34"/>
     <w:qFormat/>
-    <w:rsid w:val="00694786"/>
+    <w:rsid w:val="00671D11"/>
     <w:pPr>
+      <w:spacing w:after="160" w:line="278" w:lineRule="auto"/>
       <w:ind w:left="720"/>
       <w:contextualSpacing/>
     </w:pPr>
+    <w:rPr>
+      <w:rFonts w:asciiTheme="minorHAnsi" w:eastAsiaTheme="minorHAnsi" w:hAnsiTheme="minorHAnsi" w:cstheme="minorBidi"/>
+      <w:kern w:val="2"/>
+      <w:lang w:eastAsia="en-US"/>
+      <w14:ligatures w14:val="standardContextual"/>
+    </w:rPr>
   </w:style>
   <w:style w:type="character" w:styleId="nfaseIntensa">
     <w:name w:val="Intense Emphasis"/>
     <w:basedOn w:val="Fontepargpadro"/>
     <w:uiPriority w:val="21"/>
     <w:qFormat/>
-    <w:rsid w:val="00694786"/>
+    <w:rsid w:val="00671D11"/>
     <w:rPr>
       <w:i/>
       <w:iCs/>
@@ -10577,20 +8223,24 @@
     <w:link w:val="CitaoIntensaChar"/>
     <w:uiPriority w:val="30"/>
     <w:qFormat/>
-    <w:rsid w:val="00694786"/>
+    <w:rsid w:val="00671D11"/>
     <w:pPr>
       <w:pBdr>
         <w:top w:val="single" w:sz="4" w:space="10" w:color="0F4761" w:themeColor="accent1" w:themeShade="BF"/>
         <w:bottom w:val="single" w:sz="4" w:space="10" w:color="0F4761" w:themeColor="accent1" w:themeShade="BF"/>
       </w:pBdr>
-      <w:spacing w:before="360" w:after="360"/>
+      <w:spacing w:before="360" w:after="360" w:line="278" w:lineRule="auto"/>
       <w:ind w:left="864" w:right="864"/>
       <w:jc w:val="center"/>
     </w:pPr>
     <w:rPr>
+      <w:rFonts w:asciiTheme="minorHAnsi" w:eastAsiaTheme="minorHAnsi" w:hAnsiTheme="minorHAnsi" w:cstheme="minorBidi"/>
       <w:i/>
       <w:iCs/>
       <w:color w:val="0F4761" w:themeColor="accent1" w:themeShade="BF"/>
+      <w:kern w:val="2"/>
+      <w:lang w:eastAsia="en-US"/>
+      <w14:ligatures w14:val="standardContextual"/>
     </w:rPr>
   </w:style>
   <w:style w:type="character" w:customStyle="1" w:styleId="CitaoIntensaChar">
@@ -10598,7 +8248,7 @@
     <w:basedOn w:val="Fontepargpadro"/>
     <w:link w:val="CitaoIntensa"/>
     <w:uiPriority w:val="30"/>
-    <w:rsid w:val="00694786"/>
+    <w:rsid w:val="00671D11"/>
     <w:rPr>
       <w:i/>
       <w:iCs/>
@@ -10610,7 +8260,7 @@
     <w:basedOn w:val="Fontepargpadro"/>
     <w:uiPriority w:val="32"/>
     <w:qFormat/>
-    <w:rsid w:val="00694786"/>
+    <w:rsid w:val="00671D11"/>
     <w:rPr>
       <w:b/>
       <w:bCs/>
@@ -10622,7 +8272,7 @@
   <w:style w:type="table" w:styleId="Tabelacomgrade">
     <w:name w:val="Table Grid"/>
     <w:basedOn w:val="Tabelanormal"/>
-    <w:rsid w:val="00694786"/>
+    <w:rsid w:val="00671D11"/>
     <w:pPr>
       <w:spacing w:after="0" w:line="240" w:lineRule="auto"/>
     </w:pPr>

</xml_diff>

<commit_message>
Modedelo de dados revisado e feito correções necessárias. Closed #16
</commit_message>
<xml_diff>
--- a/Requisitos/DD-DesapegAuto.docx
+++ b/Requisitos/DD-DesapegAuto.docx
@@ -317,7 +317,21 @@
                 <w:sz w:val="28"/>
                 <w:szCs w:val="28"/>
               </w:rPr>
-              <w:t>id_usuario</w:t>
+              <w:t>i</w:t>
+            </w:r>
+            <w:r>
+              <w:rPr>
+                <w:sz w:val="28"/>
+                <w:szCs w:val="28"/>
+              </w:rPr>
+              <w:t>d</w:t>
+            </w:r>
+            <w:r>
+              <w:rPr>
+                <w:sz w:val="28"/>
+                <w:szCs w:val="28"/>
+              </w:rPr>
+              <w:t>Usuario</w:t>
             </w:r>
             <w:proofErr w:type="spellEnd"/>
           </w:p>
@@ -1053,8 +1067,25 @@
               <w:rPr>
                 <w:sz w:val="28"/>
                 <w:szCs w:val="28"/>
-              </w:rPr>
-              <w:t>tipo_usuario</w:t>
+                <w:u w:val="single"/>
+              </w:rPr>
+              <w:t>tipo</w:t>
+            </w:r>
+            <w:r>
+              <w:rPr>
+                <w:sz w:val="28"/>
+                <w:szCs w:val="28"/>
+                <w:u w:val="single"/>
+              </w:rPr>
+              <w:t>U</w:t>
+            </w:r>
+            <w:r>
+              <w:rPr>
+                <w:sz w:val="28"/>
+                <w:szCs w:val="28"/>
+                <w:u w:val="single"/>
+              </w:rPr>
+              <w:t>suario</w:t>
             </w:r>
             <w:proofErr w:type="spellEnd"/>
           </w:p>
@@ -1273,7 +1304,76 @@
                 <w:sz w:val="28"/>
                 <w:szCs w:val="28"/>
               </w:rPr>
-              <w:t>Cliente', 'Concessionária', 'Administrador' ``</w:t>
+              <w:t>Cliente', '</w:t>
+            </w:r>
+            <w:proofErr w:type="spellStart"/>
+            <w:r>
+              <w:rPr>
+                <w:sz w:val="28"/>
+                <w:szCs w:val="28"/>
+              </w:rPr>
+              <w:t>Gestor</w:t>
+            </w:r>
+            <w:r>
+              <w:rPr>
+                <w:sz w:val="28"/>
+                <w:szCs w:val="28"/>
+              </w:rPr>
+              <w:t>Concessionária</w:t>
+            </w:r>
+            <w:proofErr w:type="spellEnd"/>
+            <w:r>
+              <w:rPr>
+                <w:sz w:val="28"/>
+                <w:szCs w:val="28"/>
+              </w:rPr>
+              <w:t>', '</w:t>
+            </w:r>
+            <w:proofErr w:type="spellStart"/>
+            <w:r>
+              <w:rPr>
+                <w:sz w:val="28"/>
+                <w:szCs w:val="28"/>
+              </w:rPr>
+              <w:t>Administrador</w:t>
+            </w:r>
+            <w:r>
+              <w:rPr>
+                <w:sz w:val="28"/>
+                <w:szCs w:val="28"/>
+              </w:rPr>
+              <w:t>Sistema</w:t>
+            </w:r>
+            <w:proofErr w:type="spellEnd"/>
+            <w:r>
+              <w:rPr>
+                <w:sz w:val="28"/>
+                <w:szCs w:val="28"/>
+              </w:rPr>
+              <w:t>'</w:t>
+            </w:r>
+            <w:r>
+              <w:rPr>
+                <w:sz w:val="28"/>
+                <w:szCs w:val="28"/>
+              </w:rPr>
+              <w:t>,’</w:t>
+            </w:r>
+            <w:proofErr w:type="spellStart"/>
+            <w:r>
+              <w:rPr>
+                <w:sz w:val="28"/>
+                <w:szCs w:val="28"/>
+              </w:rPr>
+              <w:t>FuncionarioConcessionaria</w:t>
+            </w:r>
+            <w:proofErr w:type="spellEnd"/>
+            <w:r>
+              <w:rPr>
+                <w:sz w:val="28"/>
+                <w:szCs w:val="28"/>
+              </w:rPr>
+              <w:t>’.</w:t>
             </w:r>
           </w:p>
         </w:tc>
@@ -1380,7 +1480,14 @@
                 <w:sz w:val="28"/>
                 <w:szCs w:val="28"/>
               </w:rPr>
-              <w:t>id_concessionaria</w:t>
+              <w:t>id</w:t>
+            </w:r>
+            <w:r>
+              <w:rPr>
+                <w:sz w:val="28"/>
+                <w:szCs w:val="28"/>
+              </w:rPr>
+              <w:t>Concessionaria</w:t>
             </w:r>
             <w:proofErr w:type="spellEnd"/>
           </w:p>
@@ -1559,7 +1666,21 @@
                 <w:sz w:val="28"/>
                 <w:szCs w:val="28"/>
               </w:rPr>
-              <w:t>id_usuario</w:t>
+              <w:t>i</w:t>
+            </w:r>
+            <w:r>
+              <w:rPr>
+                <w:sz w:val="28"/>
+                <w:szCs w:val="28"/>
+              </w:rPr>
+              <w:t>d</w:t>
+            </w:r>
+            <w:r>
+              <w:rPr>
+                <w:sz w:val="28"/>
+                <w:szCs w:val="28"/>
+              </w:rPr>
+              <w:t>Usuario</w:t>
             </w:r>
             <w:proofErr w:type="spellEnd"/>
           </w:p>
@@ -1761,7 +1882,21 @@
                 <w:sz w:val="28"/>
                 <w:szCs w:val="28"/>
               </w:rPr>
-              <w:t>id_usuario</w:t>
+              <w:t>id</w:t>
+            </w:r>
+            <w:r>
+              <w:rPr>
+                <w:sz w:val="28"/>
+                <w:szCs w:val="28"/>
+              </w:rPr>
+              <w:t>U</w:t>
+            </w:r>
+            <w:r>
+              <w:rPr>
+                <w:sz w:val="28"/>
+                <w:szCs w:val="28"/>
+              </w:rPr>
+              <w:t>suario</w:t>
             </w:r>
             <w:proofErr w:type="spellEnd"/>
             <w:r>
@@ -1945,13 +2080,6 @@
                 <w:szCs w:val="28"/>
               </w:rPr>
             </w:pPr>
-            <w:r>
-              <w:rPr>
-                <w:sz w:val="28"/>
-                <w:szCs w:val="28"/>
-              </w:rPr>
-              <w:t>``</w:t>
-            </w:r>
           </w:p>
         </w:tc>
       </w:tr>
@@ -2128,13 +2256,6 @@
                 <w:szCs w:val="28"/>
               </w:rPr>
             </w:pPr>
-            <w:r>
-              <w:rPr>
-                <w:sz w:val="28"/>
-                <w:szCs w:val="28"/>
-              </w:rPr>
-              <w:t>``</w:t>
-            </w:r>
           </w:p>
         </w:tc>
       </w:tr>
@@ -2309,13 +2430,6 @@
                 <w:szCs w:val="28"/>
               </w:rPr>
             </w:pPr>
-            <w:r>
-              <w:rPr>
-                <w:sz w:val="28"/>
-                <w:szCs w:val="28"/>
-              </w:rPr>
-              <w:t>``</w:t>
-            </w:r>
           </w:p>
         </w:tc>
       </w:tr>
@@ -2485,13 +2599,6 @@
                 <w:szCs w:val="28"/>
               </w:rPr>
             </w:pPr>
-            <w:r>
-              <w:rPr>
-                <w:sz w:val="28"/>
-                <w:szCs w:val="28"/>
-              </w:rPr>
-              <w:t>``</w:t>
-            </w:r>
           </w:p>
         </w:tc>
       </w:tr>
@@ -2539,7 +2646,7 @@
                 <w:sz w:val="28"/>
                 <w:szCs w:val="28"/>
               </w:rPr>
-              <w:t>S</w:t>
+              <w:t>s</w:t>
             </w:r>
             <w:r>
               <w:rPr>
@@ -2709,7 +2816,7 @@
                 <w:sz w:val="28"/>
                 <w:szCs w:val="28"/>
               </w:rPr>
-              <w:t>Verificada', 'Não Verificada' ``</w:t>
+              <w:t>Verificada', 'Não Verificada'</w:t>
             </w:r>
           </w:p>
         </w:tc>
@@ -2785,7 +2892,14 @@
                 <w:sz w:val="28"/>
                 <w:szCs w:val="28"/>
               </w:rPr>
-              <w:t>id_marca</w:t>
+              <w:t>id</w:t>
+            </w:r>
+            <w:r>
+              <w:rPr>
+                <w:sz w:val="28"/>
+                <w:szCs w:val="28"/>
+              </w:rPr>
+              <w:t>Marca</w:t>
             </w:r>
             <w:proofErr w:type="spellEnd"/>
           </w:p>
@@ -3096,13 +3210,6 @@
                 <w:szCs w:val="28"/>
               </w:rPr>
             </w:pPr>
-            <w:r>
-              <w:rPr>
-                <w:sz w:val="28"/>
-                <w:szCs w:val="28"/>
-              </w:rPr>
-              <w:t>``</w:t>
-            </w:r>
           </w:p>
         </w:tc>
       </w:tr>
@@ -3182,7 +3289,14 @@
                 <w:sz w:val="28"/>
                 <w:szCs w:val="28"/>
               </w:rPr>
-              <w:t>id_modelo</w:t>
+              <w:t>id</w:t>
+            </w:r>
+            <w:r>
+              <w:rPr>
+                <w:sz w:val="28"/>
+                <w:szCs w:val="28"/>
+              </w:rPr>
+              <w:t>Modelo</w:t>
             </w:r>
             <w:proofErr w:type="spellEnd"/>
           </w:p>
@@ -3356,7 +3470,14 @@
                 <w:sz w:val="28"/>
                 <w:szCs w:val="28"/>
               </w:rPr>
-              <w:t>id_marca</w:t>
+              <w:t>id</w:t>
+            </w:r>
+            <w:r>
+              <w:rPr>
+                <w:sz w:val="28"/>
+                <w:szCs w:val="28"/>
+              </w:rPr>
+              <w:t>Marca</w:t>
             </w:r>
             <w:proofErr w:type="spellEnd"/>
           </w:p>
@@ -3518,6 +3639,7 @@
               </w:rPr>
             </w:pPr>
             <w:proofErr w:type="spellStart"/>
+            <w:proofErr w:type="gramStart"/>
             <w:r>
               <w:rPr>
                 <w:sz w:val="28"/>
@@ -3526,6 +3648,7 @@
               <w:t>Referencia</w:t>
             </w:r>
             <w:proofErr w:type="spellEnd"/>
+            <w:proofErr w:type="gramEnd"/>
             <w:r>
               <w:rPr>
                 <w:sz w:val="28"/>
@@ -3539,7 +3662,21 @@
                 <w:sz w:val="28"/>
                 <w:szCs w:val="28"/>
               </w:rPr>
-              <w:t>id_marca</w:t>
+              <w:t>id</w:t>
+            </w:r>
+            <w:r>
+              <w:rPr>
+                <w:sz w:val="28"/>
+                <w:szCs w:val="28"/>
+              </w:rPr>
+              <w:t>M</w:t>
+            </w:r>
+            <w:r>
+              <w:rPr>
+                <w:sz w:val="28"/>
+                <w:szCs w:val="28"/>
+              </w:rPr>
+              <w:t>arca</w:t>
             </w:r>
             <w:proofErr w:type="spellEnd"/>
             <w:r>
@@ -3723,13 +3860,6 @@
                 <w:szCs w:val="28"/>
               </w:rPr>
             </w:pPr>
-            <w:r>
-              <w:rPr>
-                <w:sz w:val="28"/>
-                <w:szCs w:val="28"/>
-              </w:rPr>
-              <w:t>``</w:t>
-            </w:r>
           </w:p>
         </w:tc>
       </w:tr>
@@ -3897,13 +4027,6 @@
                 <w:szCs w:val="28"/>
               </w:rPr>
             </w:pPr>
-            <w:r>
-              <w:rPr>
-                <w:sz w:val="28"/>
-                <w:szCs w:val="28"/>
-              </w:rPr>
-              <w:t>``</w:t>
-            </w:r>
           </w:p>
         </w:tc>
       </w:tr>
@@ -4074,13 +4197,6 @@
                 <w:szCs w:val="28"/>
               </w:rPr>
             </w:pPr>
-            <w:r>
-              <w:rPr>
-                <w:sz w:val="28"/>
-                <w:szCs w:val="28"/>
-              </w:rPr>
-              <w:t>``</w:t>
-            </w:r>
           </w:p>
         </w:tc>
       </w:tr>
@@ -4103,6 +4219,7 @@
                 <w:szCs w:val="28"/>
               </w:rPr>
             </w:pPr>
+            <w:proofErr w:type="gramStart"/>
             <w:r>
               <w:rPr>
                 <w:sz w:val="28"/>
@@ -4110,6 +4227,23 @@
               </w:rPr>
               <w:t>Veiculo</w:t>
             </w:r>
+            <w:proofErr w:type="gramEnd"/>
+          </w:p>
+          <w:p>
+            <w:pPr>
+              <w:rPr>
+                <w:sz w:val="28"/>
+                <w:szCs w:val="28"/>
+              </w:rPr>
+            </w:pPr>
+          </w:p>
+          <w:p>
+            <w:pPr>
+              <w:rPr>
+                <w:sz w:val="28"/>
+                <w:szCs w:val="28"/>
+              </w:rPr>
+            </w:pPr>
           </w:p>
         </w:tc>
         <w:tc>
@@ -4136,7 +4270,14 @@
                 <w:sz w:val="28"/>
                 <w:szCs w:val="28"/>
               </w:rPr>
-              <w:t>id_veiculo</w:t>
+              <w:t>id</w:t>
+            </w:r>
+            <w:r>
+              <w:rPr>
+                <w:sz w:val="28"/>
+                <w:szCs w:val="28"/>
+              </w:rPr>
+              <w:t>Veiculo</w:t>
             </w:r>
             <w:proofErr w:type="spellEnd"/>
           </w:p>
@@ -4304,13 +4445,42 @@
                 <w:szCs w:val="28"/>
               </w:rPr>
             </w:pPr>
+          </w:p>
+          <w:p>
+            <w:pPr>
+              <w:rPr>
+                <w:sz w:val="28"/>
+                <w:szCs w:val="28"/>
+              </w:rPr>
+            </w:pPr>
             <w:proofErr w:type="spellStart"/>
             <w:r>
               <w:rPr>
                 <w:sz w:val="28"/>
                 <w:szCs w:val="28"/>
               </w:rPr>
-              <w:t>id_concessionaria</w:t>
+              <w:t>i</w:t>
+            </w:r>
+            <w:r>
+              <w:rPr>
+                <w:sz w:val="28"/>
+                <w:szCs w:val="28"/>
+              </w:rPr>
+              <w:t>d</w:t>
+            </w:r>
+            <w:r>
+              <w:rPr>
+                <w:sz w:val="28"/>
+                <w:szCs w:val="28"/>
+              </w:rPr>
+              <w:t>C</w:t>
+            </w:r>
+            <w:r>
+              <w:rPr>
+                <w:sz w:val="28"/>
+                <w:szCs w:val="28"/>
+              </w:rPr>
+              <w:t>oncessionaria</w:t>
             </w:r>
             <w:proofErr w:type="spellEnd"/>
           </w:p>
@@ -4322,6 +4492,14 @@
               </w:rPr>
             </w:pPr>
           </w:p>
+          <w:p>
+            <w:pPr>
+              <w:rPr>
+                <w:sz w:val="28"/>
+                <w:szCs w:val="28"/>
+              </w:rPr>
+            </w:pPr>
+          </w:p>
         </w:tc>
         <w:tc>
           <w:tcPr>
@@ -4346,6 +4524,7 @@
                 <w:sz w:val="28"/>
                 <w:szCs w:val="28"/>
               </w:rPr>
+              <w:lastRenderedPageBreak/>
               <w:t>Inteiro</w:t>
             </w:r>
           </w:p>
@@ -4498,6 +4677,7 @@
               </w:rPr>
             </w:pPr>
             <w:proofErr w:type="spellStart"/>
+            <w:proofErr w:type="gramStart"/>
             <w:r>
               <w:rPr>
                 <w:sz w:val="28"/>
@@ -4506,6 +4686,7 @@
               <w:t>Referencia</w:t>
             </w:r>
             <w:proofErr w:type="spellEnd"/>
+            <w:proofErr w:type="gramEnd"/>
             <w:r>
               <w:rPr>
                 <w:sz w:val="28"/>
@@ -4519,7 +4700,21 @@
                 <w:sz w:val="28"/>
                 <w:szCs w:val="28"/>
               </w:rPr>
-              <w:t>id_concessionaria</w:t>
+              <w:t>id</w:t>
+            </w:r>
+            <w:r>
+              <w:rPr>
+                <w:sz w:val="28"/>
+                <w:szCs w:val="28"/>
+              </w:rPr>
+              <w:t>C</w:t>
+            </w:r>
+            <w:r>
+              <w:rPr>
+                <w:sz w:val="28"/>
+                <w:szCs w:val="28"/>
+              </w:rPr>
+              <w:t>oncessionaria</w:t>
             </w:r>
             <w:proofErr w:type="spellEnd"/>
             <w:r>
@@ -4527,7 +4722,7 @@
                 <w:sz w:val="28"/>
                 <w:szCs w:val="28"/>
               </w:rPr>
-              <w:t>) ``</w:t>
+              <w:t xml:space="preserve">) </w:t>
             </w:r>
           </w:p>
         </w:tc>
@@ -4576,7 +4771,14 @@
                 <w:sz w:val="28"/>
                 <w:szCs w:val="28"/>
               </w:rPr>
-              <w:t>id_modelo</w:t>
+              <w:t>id</w:t>
+            </w:r>
+            <w:r>
+              <w:rPr>
+                <w:sz w:val="28"/>
+                <w:szCs w:val="28"/>
+              </w:rPr>
+              <w:t>Modelo</w:t>
             </w:r>
             <w:proofErr w:type="spellEnd"/>
           </w:p>
@@ -4738,6 +4940,7 @@
               </w:rPr>
             </w:pPr>
             <w:proofErr w:type="spellStart"/>
+            <w:proofErr w:type="gramStart"/>
             <w:r>
               <w:rPr>
                 <w:sz w:val="28"/>
@@ -4746,6 +4949,7 @@
               <w:t>Referencia</w:t>
             </w:r>
             <w:proofErr w:type="spellEnd"/>
+            <w:proofErr w:type="gramEnd"/>
             <w:r>
               <w:rPr>
                 <w:sz w:val="28"/>
@@ -4759,7 +4963,21 @@
                 <w:sz w:val="28"/>
                 <w:szCs w:val="28"/>
               </w:rPr>
-              <w:t>id_modelo</w:t>
+              <w:t>id</w:t>
+            </w:r>
+            <w:r>
+              <w:rPr>
+                <w:sz w:val="28"/>
+                <w:szCs w:val="28"/>
+              </w:rPr>
+              <w:t>M</w:t>
+            </w:r>
+            <w:r>
+              <w:rPr>
+                <w:sz w:val="28"/>
+                <w:szCs w:val="28"/>
+              </w:rPr>
+              <w:t>odelo</w:t>
             </w:r>
             <w:proofErr w:type="spellEnd"/>
             <w:r>
@@ -4767,7 +4985,7 @@
                 <w:sz w:val="28"/>
                 <w:szCs w:val="28"/>
               </w:rPr>
-              <w:t>) ``</w:t>
+              <w:t xml:space="preserve">) </w:t>
             </w:r>
           </w:p>
         </w:tc>
@@ -5115,13 +5333,6 @@
                 <w:szCs w:val="28"/>
               </w:rPr>
             </w:pPr>
-            <w:r>
-              <w:rPr>
-                <w:sz w:val="28"/>
-                <w:szCs w:val="28"/>
-              </w:rPr>
-              <w:t>``</w:t>
-            </w:r>
           </w:p>
         </w:tc>
       </w:tr>
@@ -5442,13 +5653,6 @@
                 <w:szCs w:val="28"/>
               </w:rPr>
             </w:pPr>
-            <w:r>
-              <w:rPr>
-                <w:sz w:val="28"/>
-                <w:szCs w:val="28"/>
-              </w:rPr>
-              <w:t>``</w:t>
-            </w:r>
           </w:p>
         </w:tc>
       </w:tr>
@@ -5490,13 +5694,15 @@
                 <w:szCs w:val="28"/>
               </w:rPr>
             </w:pPr>
-            <w:r>
-              <w:rPr>
-                <w:sz w:val="28"/>
-                <w:szCs w:val="28"/>
-              </w:rPr>
-              <w:t>opcionais</w:t>
-            </w:r>
+            <w:proofErr w:type="spellStart"/>
+            <w:r>
+              <w:rPr>
+                <w:sz w:val="28"/>
+                <w:szCs w:val="28"/>
+              </w:rPr>
+              <w:t>renavam</w:t>
+            </w:r>
+            <w:proofErr w:type="spellEnd"/>
           </w:p>
         </w:tc>
         <w:tc>
@@ -5609,13 +5815,6 @@
                 <w:szCs w:val="28"/>
               </w:rPr>
             </w:pPr>
-            <w:r>
-              <w:rPr>
-                <w:sz w:val="28"/>
-                <w:szCs w:val="28"/>
-              </w:rPr>
-              <w:t>``</w:t>
-            </w:r>
           </w:p>
         </w:tc>
       </w:tr>
@@ -5662,7 +5861,7 @@
                 <w:sz w:val="28"/>
                 <w:szCs w:val="28"/>
               </w:rPr>
-              <w:t>fotos</w:t>
+              <w:t>cor</w:t>
             </w:r>
           </w:p>
         </w:tc>
@@ -5690,7 +5889,7 @@
                 <w:sz w:val="28"/>
                 <w:szCs w:val="28"/>
               </w:rPr>
-              <w:t>Text</w:t>
+              <w:t>Varchar</w:t>
             </w:r>
             <w:proofErr w:type="spellEnd"/>
           </w:p>
@@ -5776,13 +5975,6 @@
                 <w:szCs w:val="28"/>
               </w:rPr>
             </w:pPr>
-            <w:r>
-              <w:rPr>
-                <w:sz w:val="28"/>
-                <w:szCs w:val="28"/>
-              </w:rPr>
-              <w:t>``</w:t>
-            </w:r>
           </w:p>
         </w:tc>
       </w:tr>
@@ -5831,7 +6023,21 @@
                 <w:sz w:val="28"/>
                 <w:szCs w:val="28"/>
               </w:rPr>
-              <w:t>status_venda</w:t>
+              <w:t>status</w:t>
+            </w:r>
+            <w:r>
+              <w:rPr>
+                <w:sz w:val="28"/>
+                <w:szCs w:val="28"/>
+              </w:rPr>
+              <w:t>V</w:t>
+            </w:r>
+            <w:r>
+              <w:rPr>
+                <w:sz w:val="28"/>
+                <w:szCs w:val="28"/>
+              </w:rPr>
+              <w:t>enda</w:t>
             </w:r>
             <w:proofErr w:type="spellEnd"/>
           </w:p>
@@ -5965,7 +6171,7 @@
                 <w:sz w:val="28"/>
                 <w:szCs w:val="28"/>
               </w:rPr>
-              <w:t>Disponível', 'Vendido' ``</w:t>
+              <w:t xml:space="preserve">Disponível', 'Vendido' </w:t>
             </w:r>
           </w:p>
         </w:tc>
@@ -5989,6 +6195,7 @@
                 <w:szCs w:val="28"/>
               </w:rPr>
             </w:pPr>
+            <w:proofErr w:type="gramStart"/>
             <w:r>
               <w:rPr>
                 <w:sz w:val="28"/>
@@ -5996,6 +6203,7 @@
               </w:rPr>
               <w:t>Anuncio</w:t>
             </w:r>
+            <w:proofErr w:type="gramEnd"/>
           </w:p>
           <w:p>
             <w:pPr>
@@ -6062,7 +6270,21 @@
                 <w:sz w:val="28"/>
                 <w:szCs w:val="28"/>
               </w:rPr>
-              <w:t>id_anuncio</w:t>
+              <w:t>i</w:t>
+            </w:r>
+            <w:r>
+              <w:rPr>
+                <w:sz w:val="28"/>
+                <w:szCs w:val="28"/>
+              </w:rPr>
+              <w:t>d</w:t>
+            </w:r>
+            <w:r>
+              <w:rPr>
+                <w:sz w:val="28"/>
+                <w:szCs w:val="28"/>
+              </w:rPr>
+              <w:t>Anuncio</w:t>
             </w:r>
             <w:proofErr w:type="spellEnd"/>
           </w:p>
@@ -6236,7 +6458,14 @@
                 <w:sz w:val="28"/>
                 <w:szCs w:val="28"/>
               </w:rPr>
-              <w:t>id_veiculo</w:t>
+              <w:t>id</w:t>
+            </w:r>
+            <w:r>
+              <w:rPr>
+                <w:sz w:val="28"/>
+                <w:szCs w:val="28"/>
+              </w:rPr>
+              <w:t>Veiculo</w:t>
             </w:r>
             <w:proofErr w:type="spellEnd"/>
           </w:p>
@@ -6398,6 +6627,7 @@
               </w:rPr>
             </w:pPr>
             <w:proofErr w:type="spellStart"/>
+            <w:proofErr w:type="gramStart"/>
             <w:r>
               <w:rPr>
                 <w:sz w:val="28"/>
@@ -6406,12 +6636,29 @@
               <w:t>Referencia</w:t>
             </w:r>
             <w:proofErr w:type="spellEnd"/>
-            <w:r>
-              <w:rPr>
-                <w:sz w:val="28"/>
-                <w:szCs w:val="28"/>
-              </w:rPr>
-              <w:t xml:space="preserve"> Veiculo(</w:t>
+            <w:proofErr w:type="gramEnd"/>
+            <w:r>
+              <w:rPr>
+                <w:sz w:val="28"/>
+                <w:szCs w:val="28"/>
+              </w:rPr>
+              <w:t xml:space="preserve"> </w:t>
+            </w:r>
+            <w:proofErr w:type="gramStart"/>
+            <w:r>
+              <w:rPr>
+                <w:sz w:val="28"/>
+                <w:szCs w:val="28"/>
+              </w:rPr>
+              <w:t>Veiculo</w:t>
+            </w:r>
+            <w:proofErr w:type="gramEnd"/>
+            <w:r>
+              <w:rPr>
+                <w:sz w:val="28"/>
+                <w:szCs w:val="28"/>
+              </w:rPr>
+              <w:t>(</w:t>
             </w:r>
             <w:proofErr w:type="spellStart"/>
             <w:r>
@@ -6419,7 +6666,21 @@
                 <w:sz w:val="28"/>
                 <w:szCs w:val="28"/>
               </w:rPr>
-              <w:t>id_veiculo</w:t>
+              <w:t>id</w:t>
+            </w:r>
+            <w:r>
+              <w:rPr>
+                <w:sz w:val="28"/>
+                <w:szCs w:val="28"/>
+              </w:rPr>
+              <w:t>V</w:t>
+            </w:r>
+            <w:r>
+              <w:rPr>
+                <w:sz w:val="28"/>
+                <w:szCs w:val="28"/>
+              </w:rPr>
+              <w:t>eiculo</w:t>
             </w:r>
             <w:proofErr w:type="spellEnd"/>
             <w:r>
@@ -6427,7 +6688,7 @@
                 <w:sz w:val="28"/>
                 <w:szCs w:val="28"/>
               </w:rPr>
-              <w:t>) ``</w:t>
+              <w:t xml:space="preserve">) </w:t>
             </w:r>
           </w:p>
         </w:tc>
@@ -6476,7 +6737,21 @@
                 <w:sz w:val="28"/>
                 <w:szCs w:val="28"/>
               </w:rPr>
-              <w:t>data_publicacao</w:t>
+              <w:t>data</w:t>
+            </w:r>
+            <w:r>
+              <w:rPr>
+                <w:sz w:val="28"/>
+                <w:szCs w:val="28"/>
+              </w:rPr>
+              <w:t>P</w:t>
+            </w:r>
+            <w:r>
+              <w:rPr>
+                <w:sz w:val="28"/>
+                <w:szCs w:val="28"/>
+              </w:rPr>
+              <w:t>ublicacao</w:t>
             </w:r>
             <w:proofErr w:type="spellEnd"/>
           </w:p>
@@ -6645,7 +6920,21 @@
                 <w:sz w:val="28"/>
                 <w:szCs w:val="28"/>
               </w:rPr>
-              <w:t>status_anuncio</w:t>
+              <w:t>status</w:t>
+            </w:r>
+            <w:r>
+              <w:rPr>
+                <w:sz w:val="28"/>
+                <w:szCs w:val="28"/>
+              </w:rPr>
+              <w:t>A</w:t>
+            </w:r>
+            <w:r>
+              <w:rPr>
+                <w:sz w:val="28"/>
+                <w:szCs w:val="28"/>
+              </w:rPr>
+              <w:t>nuncio</w:t>
             </w:r>
             <w:proofErr w:type="spellEnd"/>
           </w:p>
@@ -6955,2665 +7244,6 @@
                 <w:szCs w:val="28"/>
               </w:rPr>
             </w:pPr>
-          </w:p>
-        </w:tc>
-        <w:tc>
-          <w:tcPr>
-            <w:tcW w:w="1984" w:type="dxa"/>
-            <w:tcBorders>
-              <w:top w:val="single" w:sz="4" w:space="0" w:color="auto"/>
-              <w:left w:val="single" w:sz="4" w:space="0" w:color="auto"/>
-              <w:bottom w:val="single" w:sz="4" w:space="0" w:color="auto"/>
-              <w:right w:val="single" w:sz="4" w:space="0" w:color="auto"/>
-            </w:tcBorders>
-            <w:vAlign w:val="bottom"/>
-          </w:tcPr>
-          <w:p>
-            <w:pPr>
-              <w:rPr>
-                <w:sz w:val="28"/>
-                <w:szCs w:val="28"/>
-              </w:rPr>
-            </w:pPr>
-            <w:r>
-              <w:rPr>
-                <w:sz w:val="28"/>
-                <w:szCs w:val="28"/>
-              </w:rPr>
-              <w:t>``</w:t>
-            </w:r>
-          </w:p>
-        </w:tc>
-      </w:tr>
-      <w:tr>
-        <w:tc>
-          <w:tcPr>
-            <w:tcW w:w="2084" w:type="dxa"/>
-            <w:vMerge/>
-            <w:tcBorders>
-              <w:left w:val="single" w:sz="4" w:space="0" w:color="auto"/>
-              <w:right w:val="single" w:sz="4" w:space="0" w:color="auto"/>
-            </w:tcBorders>
-            <w:vAlign w:val="bottom"/>
-          </w:tcPr>
-          <w:p>
-            <w:pPr>
-              <w:rPr>
-                <w:sz w:val="28"/>
-                <w:szCs w:val="28"/>
-              </w:rPr>
-            </w:pPr>
-          </w:p>
-        </w:tc>
-        <w:tc>
-          <w:tcPr>
-            <w:tcW w:w="1985" w:type="dxa"/>
-            <w:tcBorders>
-              <w:top w:val="single" w:sz="4" w:space="0" w:color="auto"/>
-              <w:left w:val="single" w:sz="4" w:space="0" w:color="auto"/>
-              <w:bottom w:val="single" w:sz="4" w:space="0" w:color="auto"/>
-              <w:right w:val="single" w:sz="4" w:space="0" w:color="auto"/>
-            </w:tcBorders>
-            <w:vAlign w:val="bottom"/>
-          </w:tcPr>
-          <w:p>
-            <w:pPr>
-              <w:rPr>
-                <w:sz w:val="28"/>
-                <w:szCs w:val="28"/>
-              </w:rPr>
-            </w:pPr>
-            <w:proofErr w:type="spellStart"/>
-            <w:r>
-              <w:rPr>
-                <w:sz w:val="28"/>
-                <w:szCs w:val="28"/>
-              </w:rPr>
-              <w:t>interacoes</w:t>
-            </w:r>
-            <w:proofErr w:type="spellEnd"/>
-          </w:p>
-        </w:tc>
-        <w:tc>
-          <w:tcPr>
-            <w:tcW w:w="1134" w:type="dxa"/>
-            <w:tcBorders>
-              <w:top w:val="single" w:sz="4" w:space="0" w:color="auto"/>
-              <w:left w:val="single" w:sz="4" w:space="0" w:color="auto"/>
-              <w:bottom w:val="single" w:sz="4" w:space="0" w:color="auto"/>
-              <w:right w:val="single" w:sz="4" w:space="0" w:color="auto"/>
-            </w:tcBorders>
-            <w:vAlign w:val="bottom"/>
-          </w:tcPr>
-          <w:p>
-            <w:pPr>
-              <w:rPr>
-                <w:sz w:val="28"/>
-                <w:szCs w:val="28"/>
-              </w:rPr>
-            </w:pPr>
-            <w:r>
-              <w:rPr>
-                <w:sz w:val="28"/>
-                <w:szCs w:val="28"/>
-              </w:rPr>
-              <w:t>Inteiro</w:t>
-            </w:r>
-          </w:p>
-        </w:tc>
-        <w:tc>
-          <w:tcPr>
-            <w:tcW w:w="1417" w:type="dxa"/>
-            <w:tcBorders>
-              <w:top w:val="single" w:sz="4" w:space="0" w:color="auto"/>
-              <w:left w:val="single" w:sz="4" w:space="0" w:color="auto"/>
-              <w:bottom w:val="single" w:sz="4" w:space="0" w:color="auto"/>
-              <w:right w:val="single" w:sz="4" w:space="0" w:color="auto"/>
-            </w:tcBorders>
-            <w:vAlign w:val="bottom"/>
-          </w:tcPr>
-          <w:p>
-            <w:pPr>
-              <w:jc w:val="center"/>
-              <w:rPr>
-                <w:sz w:val="28"/>
-                <w:szCs w:val="28"/>
-              </w:rPr>
-            </w:pPr>
-          </w:p>
-        </w:tc>
-        <w:tc>
-          <w:tcPr>
-            <w:tcW w:w="1070" w:type="dxa"/>
-            <w:tcBorders>
-              <w:top w:val="single" w:sz="4" w:space="0" w:color="auto"/>
-              <w:left w:val="single" w:sz="4" w:space="0" w:color="auto"/>
-              <w:bottom w:val="single" w:sz="4" w:space="0" w:color="auto"/>
-              <w:right w:val="single" w:sz="4" w:space="0" w:color="auto"/>
-            </w:tcBorders>
-            <w:vAlign w:val="bottom"/>
-          </w:tcPr>
-          <w:p>
-            <w:pPr>
-              <w:jc w:val="center"/>
-              <w:rPr>
-                <w:sz w:val="28"/>
-                <w:szCs w:val="28"/>
-              </w:rPr>
-            </w:pPr>
-          </w:p>
-        </w:tc>
-        <w:tc>
-          <w:tcPr>
-            <w:tcW w:w="915" w:type="dxa"/>
-            <w:tcBorders>
-              <w:top w:val="single" w:sz="4" w:space="0" w:color="auto"/>
-              <w:left w:val="single" w:sz="4" w:space="0" w:color="auto"/>
-              <w:bottom w:val="single" w:sz="4" w:space="0" w:color="auto"/>
-              <w:right w:val="single" w:sz="4" w:space="0" w:color="auto"/>
-            </w:tcBorders>
-            <w:vAlign w:val="bottom"/>
-          </w:tcPr>
-          <w:p>
-            <w:pPr>
-              <w:jc w:val="center"/>
-              <w:rPr>
-                <w:sz w:val="28"/>
-                <w:szCs w:val="28"/>
-              </w:rPr>
-            </w:pPr>
-          </w:p>
-        </w:tc>
-        <w:tc>
-          <w:tcPr>
-            <w:tcW w:w="1984" w:type="dxa"/>
-            <w:tcBorders>
-              <w:top w:val="single" w:sz="4" w:space="0" w:color="auto"/>
-              <w:left w:val="single" w:sz="4" w:space="0" w:color="auto"/>
-              <w:bottom w:val="single" w:sz="4" w:space="0" w:color="auto"/>
-              <w:right w:val="single" w:sz="4" w:space="0" w:color="auto"/>
-            </w:tcBorders>
-            <w:vAlign w:val="bottom"/>
-          </w:tcPr>
-          <w:p>
-            <w:pPr>
-              <w:rPr>
-                <w:sz w:val="28"/>
-                <w:szCs w:val="28"/>
-              </w:rPr>
-            </w:pPr>
-            <w:r>
-              <w:rPr>
-                <w:sz w:val="28"/>
-                <w:szCs w:val="28"/>
-              </w:rPr>
-              <w:t>``</w:t>
-            </w:r>
-          </w:p>
-        </w:tc>
-      </w:tr>
-      <w:tr>
-        <w:tc>
-          <w:tcPr>
-            <w:tcW w:w="2084" w:type="dxa"/>
-            <w:vMerge w:val="restart"/>
-            <w:tcBorders>
-              <w:left w:val="single" w:sz="4" w:space="0" w:color="auto"/>
-              <w:right w:val="single" w:sz="4" w:space="0" w:color="auto"/>
-            </w:tcBorders>
-            <w:vAlign w:val="bottom"/>
-          </w:tcPr>
-          <w:p>
-            <w:pPr>
-              <w:rPr>
-                <w:sz w:val="28"/>
-                <w:szCs w:val="28"/>
-              </w:rPr>
-            </w:pPr>
-            <w:proofErr w:type="spellStart"/>
-            <w:r>
-              <w:rPr>
-                <w:sz w:val="28"/>
-                <w:szCs w:val="28"/>
-              </w:rPr>
-              <w:t>Avaliacao</w:t>
-            </w:r>
-            <w:proofErr w:type="spellEnd"/>
-          </w:p>
-          <w:p>
-            <w:pPr>
-              <w:rPr>
-                <w:sz w:val="28"/>
-                <w:szCs w:val="28"/>
-              </w:rPr>
-            </w:pPr>
-          </w:p>
-          <w:p>
-            <w:pPr>
-              <w:rPr>
-                <w:sz w:val="28"/>
-                <w:szCs w:val="28"/>
-              </w:rPr>
-            </w:pPr>
-          </w:p>
-          <w:p>
-            <w:pPr>
-              <w:rPr>
-                <w:sz w:val="28"/>
-                <w:szCs w:val="28"/>
-              </w:rPr>
-            </w:pPr>
-          </w:p>
-          <w:p>
-            <w:pPr>
-              <w:rPr>
-                <w:sz w:val="28"/>
-                <w:szCs w:val="28"/>
-              </w:rPr>
-            </w:pPr>
-          </w:p>
-          <w:p>
-            <w:pPr>
-              <w:rPr>
-                <w:sz w:val="28"/>
-                <w:szCs w:val="28"/>
-              </w:rPr>
-            </w:pPr>
-          </w:p>
-        </w:tc>
-        <w:tc>
-          <w:tcPr>
-            <w:tcW w:w="1985" w:type="dxa"/>
-            <w:tcBorders>
-              <w:top w:val="single" w:sz="4" w:space="0" w:color="auto"/>
-              <w:left w:val="single" w:sz="4" w:space="0" w:color="auto"/>
-              <w:bottom w:val="single" w:sz="4" w:space="0" w:color="auto"/>
-              <w:right w:val="single" w:sz="4" w:space="0" w:color="auto"/>
-            </w:tcBorders>
-            <w:vAlign w:val="bottom"/>
-          </w:tcPr>
-          <w:p>
-            <w:pPr>
-              <w:rPr>
-                <w:sz w:val="28"/>
-                <w:szCs w:val="28"/>
-              </w:rPr>
-            </w:pPr>
-            <w:proofErr w:type="spellStart"/>
-            <w:r>
-              <w:rPr>
-                <w:sz w:val="28"/>
-                <w:szCs w:val="28"/>
-              </w:rPr>
-              <w:t>id_avaliacao</w:t>
-            </w:r>
-            <w:proofErr w:type="spellEnd"/>
-          </w:p>
-        </w:tc>
-        <w:tc>
-          <w:tcPr>
-            <w:tcW w:w="1134" w:type="dxa"/>
-            <w:tcBorders>
-              <w:top w:val="single" w:sz="4" w:space="0" w:color="auto"/>
-              <w:left w:val="single" w:sz="4" w:space="0" w:color="auto"/>
-              <w:bottom w:val="single" w:sz="4" w:space="0" w:color="auto"/>
-              <w:right w:val="single" w:sz="4" w:space="0" w:color="auto"/>
-            </w:tcBorders>
-            <w:vAlign w:val="bottom"/>
-          </w:tcPr>
-          <w:p>
-            <w:pPr>
-              <w:rPr>
-                <w:sz w:val="28"/>
-                <w:szCs w:val="28"/>
-              </w:rPr>
-            </w:pPr>
-            <w:r>
-              <w:rPr>
-                <w:sz w:val="28"/>
-                <w:szCs w:val="28"/>
-              </w:rPr>
-              <w:t>Inteiro</w:t>
-            </w:r>
-          </w:p>
-        </w:tc>
-        <w:tc>
-          <w:tcPr>
-            <w:tcW w:w="1417" w:type="dxa"/>
-            <w:tcBorders>
-              <w:top w:val="single" w:sz="4" w:space="0" w:color="auto"/>
-              <w:left w:val="single" w:sz="4" w:space="0" w:color="auto"/>
-              <w:bottom w:val="single" w:sz="4" w:space="0" w:color="auto"/>
-              <w:right w:val="single" w:sz="4" w:space="0" w:color="auto"/>
-            </w:tcBorders>
-            <w:vAlign w:val="bottom"/>
-          </w:tcPr>
-          <w:p>
-            <w:pPr>
-              <w:jc w:val="center"/>
-              <w:rPr>
-                <w:sz w:val="28"/>
-                <w:szCs w:val="28"/>
-              </w:rPr>
-            </w:pPr>
-          </w:p>
-        </w:tc>
-        <w:tc>
-          <w:tcPr>
-            <w:tcW w:w="1070" w:type="dxa"/>
-            <w:tcBorders>
-              <w:top w:val="single" w:sz="4" w:space="0" w:color="auto"/>
-              <w:left w:val="single" w:sz="4" w:space="0" w:color="auto"/>
-              <w:bottom w:val="single" w:sz="4" w:space="0" w:color="auto"/>
-              <w:right w:val="single" w:sz="4" w:space="0" w:color="auto"/>
-            </w:tcBorders>
-            <w:vAlign w:val="bottom"/>
-          </w:tcPr>
-          <w:p>
-            <w:pPr>
-              <w:jc w:val="center"/>
-              <w:rPr>
-                <w:sz w:val="28"/>
-                <w:szCs w:val="28"/>
-              </w:rPr>
-            </w:pPr>
-            <w:r>
-              <w:rPr>
-                <w:sz w:val="28"/>
-                <w:szCs w:val="28"/>
-              </w:rPr>
-              <w:t>* (PK)</w:t>
-            </w:r>
-          </w:p>
-        </w:tc>
-        <w:tc>
-          <w:tcPr>
-            <w:tcW w:w="915" w:type="dxa"/>
-            <w:tcBorders>
-              <w:top w:val="single" w:sz="4" w:space="0" w:color="auto"/>
-              <w:left w:val="single" w:sz="4" w:space="0" w:color="auto"/>
-              <w:bottom w:val="single" w:sz="4" w:space="0" w:color="auto"/>
-              <w:right w:val="single" w:sz="4" w:space="0" w:color="auto"/>
-            </w:tcBorders>
-            <w:vAlign w:val="bottom"/>
-          </w:tcPr>
-          <w:p>
-            <w:pPr>
-              <w:jc w:val="center"/>
-              <w:rPr>
-                <w:sz w:val="28"/>
-                <w:szCs w:val="28"/>
-              </w:rPr>
-            </w:pPr>
-            <w:r>
-              <w:rPr>
-                <w:sz w:val="28"/>
-                <w:szCs w:val="28"/>
-              </w:rPr>
-              <w:t>*</w:t>
-            </w:r>
-          </w:p>
-        </w:tc>
-        <w:tc>
-          <w:tcPr>
-            <w:tcW w:w="1984" w:type="dxa"/>
-            <w:tcBorders>
-              <w:top w:val="single" w:sz="4" w:space="0" w:color="auto"/>
-              <w:left w:val="single" w:sz="4" w:space="0" w:color="auto"/>
-              <w:bottom w:val="single" w:sz="4" w:space="0" w:color="auto"/>
-              <w:right w:val="single" w:sz="4" w:space="0" w:color="auto"/>
-            </w:tcBorders>
-            <w:vAlign w:val="bottom"/>
-          </w:tcPr>
-          <w:p>
-            <w:pPr>
-              <w:rPr>
-                <w:sz w:val="28"/>
-                <w:szCs w:val="28"/>
-              </w:rPr>
-            </w:pPr>
-          </w:p>
-        </w:tc>
-      </w:tr>
-      <w:tr>
-        <w:tc>
-          <w:tcPr>
-            <w:tcW w:w="2084" w:type="dxa"/>
-            <w:vMerge/>
-            <w:tcBorders>
-              <w:left w:val="single" w:sz="4" w:space="0" w:color="auto"/>
-              <w:right w:val="single" w:sz="4" w:space="0" w:color="auto"/>
-            </w:tcBorders>
-            <w:vAlign w:val="bottom"/>
-          </w:tcPr>
-          <w:p>
-            <w:pPr>
-              <w:rPr>
-                <w:sz w:val="28"/>
-                <w:szCs w:val="28"/>
-              </w:rPr>
-            </w:pPr>
-          </w:p>
-        </w:tc>
-        <w:tc>
-          <w:tcPr>
-            <w:tcW w:w="1985" w:type="dxa"/>
-            <w:tcBorders>
-              <w:top w:val="single" w:sz="4" w:space="0" w:color="auto"/>
-              <w:left w:val="single" w:sz="4" w:space="0" w:color="auto"/>
-              <w:bottom w:val="single" w:sz="4" w:space="0" w:color="auto"/>
-              <w:right w:val="single" w:sz="4" w:space="0" w:color="auto"/>
-            </w:tcBorders>
-            <w:vAlign w:val="bottom"/>
-          </w:tcPr>
-          <w:p>
-            <w:pPr>
-              <w:rPr>
-                <w:sz w:val="28"/>
-                <w:szCs w:val="28"/>
-              </w:rPr>
-            </w:pPr>
-            <w:proofErr w:type="spellStart"/>
-            <w:r>
-              <w:rPr>
-                <w:sz w:val="28"/>
-                <w:szCs w:val="28"/>
-              </w:rPr>
-              <w:t>id_concessionaria</w:t>
-            </w:r>
-            <w:proofErr w:type="spellEnd"/>
-          </w:p>
-          <w:p>
-            <w:pPr>
-              <w:rPr>
-                <w:sz w:val="28"/>
-                <w:szCs w:val="28"/>
-              </w:rPr>
-            </w:pPr>
-          </w:p>
-        </w:tc>
-        <w:tc>
-          <w:tcPr>
-            <w:tcW w:w="1134" w:type="dxa"/>
-            <w:tcBorders>
-              <w:top w:val="single" w:sz="4" w:space="0" w:color="auto"/>
-              <w:left w:val="single" w:sz="4" w:space="0" w:color="auto"/>
-              <w:bottom w:val="single" w:sz="4" w:space="0" w:color="auto"/>
-              <w:right w:val="single" w:sz="4" w:space="0" w:color="auto"/>
-            </w:tcBorders>
-            <w:vAlign w:val="bottom"/>
-          </w:tcPr>
-          <w:p>
-            <w:pPr>
-              <w:rPr>
-                <w:sz w:val="28"/>
-                <w:szCs w:val="28"/>
-              </w:rPr>
-            </w:pPr>
-            <w:r>
-              <w:rPr>
-                <w:sz w:val="28"/>
-                <w:szCs w:val="28"/>
-              </w:rPr>
-              <w:t>Inteiro</w:t>
-            </w:r>
-          </w:p>
-          <w:p>
-            <w:pPr>
-              <w:rPr>
-                <w:sz w:val="28"/>
-                <w:szCs w:val="28"/>
-              </w:rPr>
-            </w:pPr>
-          </w:p>
-          <w:p>
-            <w:pPr>
-              <w:rPr>
-                <w:sz w:val="28"/>
-                <w:szCs w:val="28"/>
-              </w:rPr>
-            </w:pPr>
-          </w:p>
-        </w:tc>
-        <w:tc>
-          <w:tcPr>
-            <w:tcW w:w="1417" w:type="dxa"/>
-            <w:tcBorders>
-              <w:top w:val="single" w:sz="4" w:space="0" w:color="auto"/>
-              <w:left w:val="single" w:sz="4" w:space="0" w:color="auto"/>
-              <w:bottom w:val="single" w:sz="4" w:space="0" w:color="auto"/>
-              <w:right w:val="single" w:sz="4" w:space="0" w:color="auto"/>
-            </w:tcBorders>
-            <w:vAlign w:val="bottom"/>
-          </w:tcPr>
-          <w:p>
-            <w:pPr>
-              <w:jc w:val="center"/>
-              <w:rPr>
-                <w:sz w:val="28"/>
-                <w:szCs w:val="28"/>
-              </w:rPr>
-            </w:pPr>
-          </w:p>
-        </w:tc>
-        <w:tc>
-          <w:tcPr>
-            <w:tcW w:w="1070" w:type="dxa"/>
-            <w:tcBorders>
-              <w:top w:val="single" w:sz="4" w:space="0" w:color="auto"/>
-              <w:left w:val="single" w:sz="4" w:space="0" w:color="auto"/>
-              <w:bottom w:val="single" w:sz="4" w:space="0" w:color="auto"/>
-              <w:right w:val="single" w:sz="4" w:space="0" w:color="auto"/>
-            </w:tcBorders>
-            <w:vAlign w:val="bottom"/>
-          </w:tcPr>
-          <w:p>
-            <w:pPr>
-              <w:jc w:val="center"/>
-              <w:rPr>
-                <w:sz w:val="28"/>
-                <w:szCs w:val="28"/>
-              </w:rPr>
-            </w:pPr>
-            <w:r>
-              <w:rPr>
-                <w:sz w:val="28"/>
-                <w:szCs w:val="28"/>
-              </w:rPr>
-              <w:t>* (FK)</w:t>
-            </w:r>
-          </w:p>
-          <w:p>
-            <w:pPr>
-              <w:jc w:val="center"/>
-              <w:rPr>
-                <w:sz w:val="28"/>
-                <w:szCs w:val="28"/>
-              </w:rPr>
-            </w:pPr>
-          </w:p>
-          <w:p>
-            <w:pPr>
-              <w:jc w:val="center"/>
-              <w:rPr>
-                <w:sz w:val="28"/>
-                <w:szCs w:val="28"/>
-              </w:rPr>
-            </w:pPr>
-          </w:p>
-        </w:tc>
-        <w:tc>
-          <w:tcPr>
-            <w:tcW w:w="915" w:type="dxa"/>
-            <w:tcBorders>
-              <w:top w:val="single" w:sz="4" w:space="0" w:color="auto"/>
-              <w:left w:val="single" w:sz="4" w:space="0" w:color="auto"/>
-              <w:bottom w:val="single" w:sz="4" w:space="0" w:color="auto"/>
-              <w:right w:val="single" w:sz="4" w:space="0" w:color="auto"/>
-            </w:tcBorders>
-            <w:vAlign w:val="bottom"/>
-          </w:tcPr>
-          <w:p>
-            <w:pPr>
-              <w:jc w:val="center"/>
-              <w:rPr>
-                <w:sz w:val="28"/>
-                <w:szCs w:val="28"/>
-              </w:rPr>
-            </w:pPr>
-            <w:r>
-              <w:rPr>
-                <w:sz w:val="28"/>
-                <w:szCs w:val="28"/>
-              </w:rPr>
-              <w:t>*</w:t>
-            </w:r>
-          </w:p>
-          <w:p>
-            <w:pPr>
-              <w:jc w:val="center"/>
-              <w:rPr>
-                <w:sz w:val="28"/>
-                <w:szCs w:val="28"/>
-              </w:rPr>
-            </w:pPr>
-          </w:p>
-          <w:p>
-            <w:pPr>
-              <w:jc w:val="center"/>
-              <w:rPr>
-                <w:sz w:val="28"/>
-                <w:szCs w:val="28"/>
-              </w:rPr>
-            </w:pPr>
-          </w:p>
-        </w:tc>
-        <w:tc>
-          <w:tcPr>
-            <w:tcW w:w="1984" w:type="dxa"/>
-            <w:tcBorders>
-              <w:top w:val="single" w:sz="4" w:space="0" w:color="auto"/>
-              <w:left w:val="single" w:sz="4" w:space="0" w:color="auto"/>
-              <w:bottom w:val="single" w:sz="4" w:space="0" w:color="auto"/>
-              <w:right w:val="single" w:sz="4" w:space="0" w:color="auto"/>
-            </w:tcBorders>
-            <w:vAlign w:val="bottom"/>
-          </w:tcPr>
-          <w:p>
-            <w:pPr>
-              <w:rPr>
-                <w:sz w:val="28"/>
-                <w:szCs w:val="28"/>
-              </w:rPr>
-            </w:pPr>
-            <w:proofErr w:type="spellStart"/>
-            <w:r>
-              <w:rPr>
-                <w:sz w:val="28"/>
-                <w:szCs w:val="28"/>
-              </w:rPr>
-              <w:t>Referencia</w:t>
-            </w:r>
-            <w:proofErr w:type="spellEnd"/>
-            <w:r>
-              <w:rPr>
-                <w:sz w:val="28"/>
-                <w:szCs w:val="28"/>
-              </w:rPr>
-              <w:t xml:space="preserve"> Concessionaria(</w:t>
-            </w:r>
-            <w:proofErr w:type="spellStart"/>
-            <w:r>
-              <w:rPr>
-                <w:sz w:val="28"/>
-                <w:szCs w:val="28"/>
-              </w:rPr>
-              <w:t>id_concessionaria</w:t>
-            </w:r>
-            <w:proofErr w:type="spellEnd"/>
-            <w:r>
-              <w:rPr>
-                <w:sz w:val="28"/>
-                <w:szCs w:val="28"/>
-              </w:rPr>
-              <w:t>) ``</w:t>
-            </w:r>
-          </w:p>
-        </w:tc>
-      </w:tr>
-      <w:tr>
-        <w:tc>
-          <w:tcPr>
-            <w:tcW w:w="2084" w:type="dxa"/>
-            <w:vMerge/>
-            <w:tcBorders>
-              <w:left w:val="single" w:sz="4" w:space="0" w:color="auto"/>
-              <w:right w:val="single" w:sz="4" w:space="0" w:color="auto"/>
-            </w:tcBorders>
-            <w:vAlign w:val="bottom"/>
-          </w:tcPr>
-          <w:p>
-            <w:pPr>
-              <w:rPr>
-                <w:sz w:val="28"/>
-                <w:szCs w:val="28"/>
-              </w:rPr>
-            </w:pPr>
-          </w:p>
-        </w:tc>
-        <w:tc>
-          <w:tcPr>
-            <w:tcW w:w="1985" w:type="dxa"/>
-            <w:tcBorders>
-              <w:top w:val="single" w:sz="4" w:space="0" w:color="auto"/>
-              <w:left w:val="single" w:sz="4" w:space="0" w:color="auto"/>
-              <w:bottom w:val="single" w:sz="4" w:space="0" w:color="auto"/>
-              <w:right w:val="single" w:sz="4" w:space="0" w:color="auto"/>
-            </w:tcBorders>
-            <w:vAlign w:val="bottom"/>
-          </w:tcPr>
-          <w:p>
-            <w:pPr>
-              <w:rPr>
-                <w:sz w:val="28"/>
-                <w:szCs w:val="28"/>
-              </w:rPr>
-            </w:pPr>
-            <w:proofErr w:type="spellStart"/>
-            <w:r>
-              <w:rPr>
-                <w:sz w:val="28"/>
-                <w:szCs w:val="28"/>
-              </w:rPr>
-              <w:t>id_cliente</w:t>
-            </w:r>
-            <w:proofErr w:type="spellEnd"/>
-          </w:p>
-          <w:p>
-            <w:pPr>
-              <w:rPr>
-                <w:sz w:val="28"/>
-                <w:szCs w:val="28"/>
-              </w:rPr>
-            </w:pPr>
-          </w:p>
-        </w:tc>
-        <w:tc>
-          <w:tcPr>
-            <w:tcW w:w="1134" w:type="dxa"/>
-            <w:tcBorders>
-              <w:top w:val="single" w:sz="4" w:space="0" w:color="auto"/>
-              <w:left w:val="single" w:sz="4" w:space="0" w:color="auto"/>
-              <w:bottom w:val="single" w:sz="4" w:space="0" w:color="auto"/>
-              <w:right w:val="single" w:sz="4" w:space="0" w:color="auto"/>
-            </w:tcBorders>
-            <w:vAlign w:val="bottom"/>
-          </w:tcPr>
-          <w:p>
-            <w:pPr>
-              <w:rPr>
-                <w:sz w:val="28"/>
-                <w:szCs w:val="28"/>
-              </w:rPr>
-            </w:pPr>
-            <w:r>
-              <w:rPr>
-                <w:sz w:val="28"/>
-                <w:szCs w:val="28"/>
-              </w:rPr>
-              <w:t>Inteiro</w:t>
-            </w:r>
-          </w:p>
-          <w:p>
-            <w:pPr>
-              <w:rPr>
-                <w:sz w:val="28"/>
-                <w:szCs w:val="28"/>
-              </w:rPr>
-            </w:pPr>
-          </w:p>
-        </w:tc>
-        <w:tc>
-          <w:tcPr>
-            <w:tcW w:w="1417" w:type="dxa"/>
-            <w:tcBorders>
-              <w:top w:val="single" w:sz="4" w:space="0" w:color="auto"/>
-              <w:left w:val="single" w:sz="4" w:space="0" w:color="auto"/>
-              <w:bottom w:val="single" w:sz="4" w:space="0" w:color="auto"/>
-              <w:right w:val="single" w:sz="4" w:space="0" w:color="auto"/>
-            </w:tcBorders>
-            <w:vAlign w:val="bottom"/>
-          </w:tcPr>
-          <w:p>
-            <w:pPr>
-              <w:jc w:val="center"/>
-              <w:rPr>
-                <w:sz w:val="28"/>
-                <w:szCs w:val="28"/>
-              </w:rPr>
-            </w:pPr>
-          </w:p>
-        </w:tc>
-        <w:tc>
-          <w:tcPr>
-            <w:tcW w:w="1070" w:type="dxa"/>
-            <w:tcBorders>
-              <w:top w:val="single" w:sz="4" w:space="0" w:color="auto"/>
-              <w:left w:val="single" w:sz="4" w:space="0" w:color="auto"/>
-              <w:bottom w:val="single" w:sz="4" w:space="0" w:color="auto"/>
-              <w:right w:val="single" w:sz="4" w:space="0" w:color="auto"/>
-            </w:tcBorders>
-            <w:vAlign w:val="bottom"/>
-          </w:tcPr>
-          <w:p>
-            <w:pPr>
-              <w:jc w:val="center"/>
-              <w:rPr>
-                <w:sz w:val="28"/>
-                <w:szCs w:val="28"/>
-              </w:rPr>
-            </w:pPr>
-            <w:r>
-              <w:rPr>
-                <w:sz w:val="28"/>
-                <w:szCs w:val="28"/>
-              </w:rPr>
-              <w:t>* (FK)</w:t>
-            </w:r>
-          </w:p>
-          <w:p>
-            <w:pPr>
-              <w:jc w:val="center"/>
-              <w:rPr>
-                <w:sz w:val="28"/>
-                <w:szCs w:val="28"/>
-              </w:rPr>
-            </w:pPr>
-          </w:p>
-        </w:tc>
-        <w:tc>
-          <w:tcPr>
-            <w:tcW w:w="915" w:type="dxa"/>
-            <w:tcBorders>
-              <w:top w:val="single" w:sz="4" w:space="0" w:color="auto"/>
-              <w:left w:val="single" w:sz="4" w:space="0" w:color="auto"/>
-              <w:bottom w:val="single" w:sz="4" w:space="0" w:color="auto"/>
-              <w:right w:val="single" w:sz="4" w:space="0" w:color="auto"/>
-            </w:tcBorders>
-            <w:vAlign w:val="bottom"/>
-          </w:tcPr>
-          <w:p>
-            <w:pPr>
-              <w:jc w:val="center"/>
-              <w:rPr>
-                <w:sz w:val="28"/>
-                <w:szCs w:val="28"/>
-              </w:rPr>
-            </w:pPr>
-            <w:r>
-              <w:rPr>
-                <w:sz w:val="28"/>
-                <w:szCs w:val="28"/>
-              </w:rPr>
-              <w:t>*</w:t>
-            </w:r>
-          </w:p>
-          <w:p>
-            <w:pPr>
-              <w:jc w:val="center"/>
-              <w:rPr>
-                <w:sz w:val="28"/>
-                <w:szCs w:val="28"/>
-              </w:rPr>
-            </w:pPr>
-          </w:p>
-        </w:tc>
-        <w:tc>
-          <w:tcPr>
-            <w:tcW w:w="1984" w:type="dxa"/>
-            <w:tcBorders>
-              <w:top w:val="single" w:sz="4" w:space="0" w:color="auto"/>
-              <w:left w:val="single" w:sz="4" w:space="0" w:color="auto"/>
-              <w:bottom w:val="single" w:sz="4" w:space="0" w:color="auto"/>
-              <w:right w:val="single" w:sz="4" w:space="0" w:color="auto"/>
-            </w:tcBorders>
-            <w:vAlign w:val="bottom"/>
-          </w:tcPr>
-          <w:p>
-            <w:pPr>
-              <w:rPr>
-                <w:sz w:val="28"/>
-                <w:szCs w:val="28"/>
-              </w:rPr>
-            </w:pPr>
-            <w:r>
-              <w:rPr>
-                <w:sz w:val="28"/>
-                <w:szCs w:val="28"/>
-              </w:rPr>
-              <w:t>Referencia Usuario(</w:t>
-            </w:r>
-            <w:proofErr w:type="spellStart"/>
-            <w:r>
-              <w:rPr>
-                <w:sz w:val="28"/>
-                <w:szCs w:val="28"/>
-              </w:rPr>
-              <w:t>id_usuario</w:t>
-            </w:r>
-            <w:proofErr w:type="spellEnd"/>
-            <w:r>
-              <w:rPr>
-                <w:sz w:val="28"/>
-                <w:szCs w:val="28"/>
-              </w:rPr>
-              <w:t>)</w:t>
-            </w:r>
-          </w:p>
-        </w:tc>
-      </w:tr>
-      <w:tr>
-        <w:tc>
-          <w:tcPr>
-            <w:tcW w:w="2084" w:type="dxa"/>
-            <w:vMerge/>
-            <w:tcBorders>
-              <w:left w:val="single" w:sz="4" w:space="0" w:color="auto"/>
-              <w:right w:val="single" w:sz="4" w:space="0" w:color="auto"/>
-            </w:tcBorders>
-            <w:vAlign w:val="bottom"/>
-          </w:tcPr>
-          <w:p>
-            <w:pPr>
-              <w:rPr>
-                <w:sz w:val="28"/>
-                <w:szCs w:val="28"/>
-              </w:rPr>
-            </w:pPr>
-          </w:p>
-        </w:tc>
-        <w:tc>
-          <w:tcPr>
-            <w:tcW w:w="1985" w:type="dxa"/>
-            <w:tcBorders>
-              <w:top w:val="single" w:sz="4" w:space="0" w:color="auto"/>
-              <w:left w:val="single" w:sz="4" w:space="0" w:color="auto"/>
-              <w:bottom w:val="single" w:sz="4" w:space="0" w:color="auto"/>
-              <w:right w:val="single" w:sz="4" w:space="0" w:color="auto"/>
-            </w:tcBorders>
-            <w:vAlign w:val="bottom"/>
-          </w:tcPr>
-          <w:p>
-            <w:pPr>
-              <w:rPr>
-                <w:sz w:val="28"/>
-                <w:szCs w:val="28"/>
-              </w:rPr>
-            </w:pPr>
-            <w:r>
-              <w:rPr>
-                <w:sz w:val="28"/>
-                <w:szCs w:val="28"/>
-              </w:rPr>
-              <w:t>nota</w:t>
-            </w:r>
-          </w:p>
-        </w:tc>
-        <w:tc>
-          <w:tcPr>
-            <w:tcW w:w="1134" w:type="dxa"/>
-            <w:tcBorders>
-              <w:top w:val="single" w:sz="4" w:space="0" w:color="auto"/>
-              <w:left w:val="single" w:sz="4" w:space="0" w:color="auto"/>
-              <w:bottom w:val="single" w:sz="4" w:space="0" w:color="auto"/>
-              <w:right w:val="single" w:sz="4" w:space="0" w:color="auto"/>
-            </w:tcBorders>
-            <w:vAlign w:val="bottom"/>
-          </w:tcPr>
-          <w:p>
-            <w:pPr>
-              <w:rPr>
-                <w:sz w:val="28"/>
-                <w:szCs w:val="28"/>
-              </w:rPr>
-            </w:pPr>
-            <w:r>
-              <w:rPr>
-                <w:sz w:val="28"/>
-                <w:szCs w:val="28"/>
-              </w:rPr>
-              <w:t>Inteiro</w:t>
-            </w:r>
-          </w:p>
-        </w:tc>
-        <w:tc>
-          <w:tcPr>
-            <w:tcW w:w="1417" w:type="dxa"/>
-            <w:tcBorders>
-              <w:top w:val="single" w:sz="4" w:space="0" w:color="auto"/>
-              <w:left w:val="single" w:sz="4" w:space="0" w:color="auto"/>
-              <w:bottom w:val="single" w:sz="4" w:space="0" w:color="auto"/>
-              <w:right w:val="single" w:sz="4" w:space="0" w:color="auto"/>
-            </w:tcBorders>
-            <w:vAlign w:val="bottom"/>
-          </w:tcPr>
-          <w:p>
-            <w:pPr>
-              <w:jc w:val="center"/>
-              <w:rPr>
-                <w:sz w:val="28"/>
-                <w:szCs w:val="28"/>
-              </w:rPr>
-            </w:pPr>
-            <w:r>
-              <w:rPr>
-                <w:sz w:val="28"/>
-                <w:szCs w:val="28"/>
-              </w:rPr>
-              <w:t>1</w:t>
-            </w:r>
-          </w:p>
-        </w:tc>
-        <w:tc>
-          <w:tcPr>
-            <w:tcW w:w="1070" w:type="dxa"/>
-            <w:tcBorders>
-              <w:top w:val="single" w:sz="4" w:space="0" w:color="auto"/>
-              <w:left w:val="single" w:sz="4" w:space="0" w:color="auto"/>
-              <w:bottom w:val="single" w:sz="4" w:space="0" w:color="auto"/>
-              <w:right w:val="single" w:sz="4" w:space="0" w:color="auto"/>
-            </w:tcBorders>
-            <w:vAlign w:val="bottom"/>
-          </w:tcPr>
-          <w:p>
-            <w:pPr>
-              <w:jc w:val="center"/>
-              <w:rPr>
-                <w:sz w:val="28"/>
-                <w:szCs w:val="28"/>
-              </w:rPr>
-            </w:pPr>
-          </w:p>
-        </w:tc>
-        <w:tc>
-          <w:tcPr>
-            <w:tcW w:w="915" w:type="dxa"/>
-            <w:tcBorders>
-              <w:top w:val="single" w:sz="4" w:space="0" w:color="auto"/>
-              <w:left w:val="single" w:sz="4" w:space="0" w:color="auto"/>
-              <w:bottom w:val="single" w:sz="4" w:space="0" w:color="auto"/>
-              <w:right w:val="single" w:sz="4" w:space="0" w:color="auto"/>
-            </w:tcBorders>
-            <w:vAlign w:val="bottom"/>
-          </w:tcPr>
-          <w:p>
-            <w:pPr>
-              <w:jc w:val="center"/>
-              <w:rPr>
-                <w:sz w:val="28"/>
-                <w:szCs w:val="28"/>
-              </w:rPr>
-            </w:pPr>
-            <w:r>
-              <w:rPr>
-                <w:sz w:val="28"/>
-                <w:szCs w:val="28"/>
-              </w:rPr>
-              <w:t>*</w:t>
-            </w:r>
-          </w:p>
-        </w:tc>
-        <w:tc>
-          <w:tcPr>
-            <w:tcW w:w="1984" w:type="dxa"/>
-            <w:tcBorders>
-              <w:top w:val="single" w:sz="4" w:space="0" w:color="auto"/>
-              <w:left w:val="single" w:sz="4" w:space="0" w:color="auto"/>
-              <w:bottom w:val="single" w:sz="4" w:space="0" w:color="auto"/>
-              <w:right w:val="single" w:sz="4" w:space="0" w:color="auto"/>
-            </w:tcBorders>
-            <w:vAlign w:val="bottom"/>
-          </w:tcPr>
-          <w:p>
-            <w:pPr>
-              <w:rPr>
-                <w:sz w:val="28"/>
-                <w:szCs w:val="28"/>
-              </w:rPr>
-            </w:pPr>
-            <w:r>
-              <w:rPr>
-                <w:sz w:val="28"/>
-                <w:szCs w:val="28"/>
-              </w:rPr>
-              <w:t>1 a 5 ``</w:t>
-            </w:r>
-          </w:p>
-        </w:tc>
-      </w:tr>
-      <w:tr>
-        <w:tc>
-          <w:tcPr>
-            <w:tcW w:w="2084" w:type="dxa"/>
-            <w:vMerge/>
-            <w:tcBorders>
-              <w:left w:val="single" w:sz="4" w:space="0" w:color="auto"/>
-              <w:right w:val="single" w:sz="4" w:space="0" w:color="auto"/>
-            </w:tcBorders>
-            <w:vAlign w:val="bottom"/>
-          </w:tcPr>
-          <w:p>
-            <w:pPr>
-              <w:rPr>
-                <w:sz w:val="28"/>
-                <w:szCs w:val="28"/>
-              </w:rPr>
-            </w:pPr>
-          </w:p>
-        </w:tc>
-        <w:tc>
-          <w:tcPr>
-            <w:tcW w:w="1985" w:type="dxa"/>
-            <w:tcBorders>
-              <w:top w:val="single" w:sz="4" w:space="0" w:color="auto"/>
-              <w:left w:val="single" w:sz="4" w:space="0" w:color="auto"/>
-              <w:bottom w:val="single" w:sz="4" w:space="0" w:color="auto"/>
-              <w:right w:val="single" w:sz="4" w:space="0" w:color="auto"/>
-            </w:tcBorders>
-            <w:vAlign w:val="bottom"/>
-          </w:tcPr>
-          <w:p>
-            <w:pPr>
-              <w:rPr>
-                <w:sz w:val="28"/>
-                <w:szCs w:val="28"/>
-              </w:rPr>
-            </w:pPr>
-            <w:proofErr w:type="spellStart"/>
-            <w:r>
-              <w:rPr>
-                <w:sz w:val="28"/>
-                <w:szCs w:val="28"/>
-              </w:rPr>
-              <w:t>comentario</w:t>
-            </w:r>
-            <w:proofErr w:type="spellEnd"/>
-          </w:p>
-        </w:tc>
-        <w:tc>
-          <w:tcPr>
-            <w:tcW w:w="1134" w:type="dxa"/>
-            <w:tcBorders>
-              <w:top w:val="single" w:sz="4" w:space="0" w:color="auto"/>
-              <w:left w:val="single" w:sz="4" w:space="0" w:color="auto"/>
-              <w:bottom w:val="single" w:sz="4" w:space="0" w:color="auto"/>
-              <w:right w:val="single" w:sz="4" w:space="0" w:color="auto"/>
-            </w:tcBorders>
-            <w:vAlign w:val="bottom"/>
-          </w:tcPr>
-          <w:p>
-            <w:pPr>
-              <w:rPr>
-                <w:sz w:val="28"/>
-                <w:szCs w:val="28"/>
-              </w:rPr>
-            </w:pPr>
-            <w:proofErr w:type="spellStart"/>
-            <w:r>
-              <w:rPr>
-                <w:sz w:val="28"/>
-                <w:szCs w:val="28"/>
-              </w:rPr>
-              <w:t>Text</w:t>
-            </w:r>
-            <w:proofErr w:type="spellEnd"/>
-          </w:p>
-        </w:tc>
-        <w:tc>
-          <w:tcPr>
-            <w:tcW w:w="1417" w:type="dxa"/>
-            <w:tcBorders>
-              <w:top w:val="single" w:sz="4" w:space="0" w:color="auto"/>
-              <w:left w:val="single" w:sz="4" w:space="0" w:color="auto"/>
-              <w:bottom w:val="single" w:sz="4" w:space="0" w:color="auto"/>
-              <w:right w:val="single" w:sz="4" w:space="0" w:color="auto"/>
-            </w:tcBorders>
-            <w:vAlign w:val="bottom"/>
-          </w:tcPr>
-          <w:p>
-            <w:pPr>
-              <w:jc w:val="center"/>
-              <w:rPr>
-                <w:sz w:val="28"/>
-                <w:szCs w:val="28"/>
-              </w:rPr>
-            </w:pPr>
-          </w:p>
-        </w:tc>
-        <w:tc>
-          <w:tcPr>
-            <w:tcW w:w="1070" w:type="dxa"/>
-            <w:tcBorders>
-              <w:top w:val="single" w:sz="4" w:space="0" w:color="auto"/>
-              <w:left w:val="single" w:sz="4" w:space="0" w:color="auto"/>
-              <w:bottom w:val="single" w:sz="4" w:space="0" w:color="auto"/>
-              <w:right w:val="single" w:sz="4" w:space="0" w:color="auto"/>
-            </w:tcBorders>
-            <w:vAlign w:val="bottom"/>
-          </w:tcPr>
-          <w:p>
-            <w:pPr>
-              <w:jc w:val="center"/>
-              <w:rPr>
-                <w:sz w:val="28"/>
-                <w:szCs w:val="28"/>
-              </w:rPr>
-            </w:pPr>
-          </w:p>
-        </w:tc>
-        <w:tc>
-          <w:tcPr>
-            <w:tcW w:w="915" w:type="dxa"/>
-            <w:tcBorders>
-              <w:top w:val="single" w:sz="4" w:space="0" w:color="auto"/>
-              <w:left w:val="single" w:sz="4" w:space="0" w:color="auto"/>
-              <w:bottom w:val="single" w:sz="4" w:space="0" w:color="auto"/>
-              <w:right w:val="single" w:sz="4" w:space="0" w:color="auto"/>
-            </w:tcBorders>
-            <w:vAlign w:val="bottom"/>
-          </w:tcPr>
-          <w:p>
-            <w:pPr>
-              <w:jc w:val="center"/>
-              <w:rPr>
-                <w:sz w:val="28"/>
-                <w:szCs w:val="28"/>
-              </w:rPr>
-            </w:pPr>
-          </w:p>
-        </w:tc>
-        <w:tc>
-          <w:tcPr>
-            <w:tcW w:w="1984" w:type="dxa"/>
-            <w:tcBorders>
-              <w:top w:val="single" w:sz="4" w:space="0" w:color="auto"/>
-              <w:left w:val="single" w:sz="4" w:space="0" w:color="auto"/>
-              <w:bottom w:val="single" w:sz="4" w:space="0" w:color="auto"/>
-              <w:right w:val="single" w:sz="4" w:space="0" w:color="auto"/>
-            </w:tcBorders>
-            <w:vAlign w:val="bottom"/>
-          </w:tcPr>
-          <w:p>
-            <w:pPr>
-              <w:rPr>
-                <w:sz w:val="28"/>
-                <w:szCs w:val="28"/>
-              </w:rPr>
-            </w:pPr>
-            <w:r>
-              <w:rPr>
-                <w:sz w:val="28"/>
-                <w:szCs w:val="28"/>
-              </w:rPr>
-              <w:t>``</w:t>
-            </w:r>
-          </w:p>
-        </w:tc>
-      </w:tr>
-      <w:tr>
-        <w:tc>
-          <w:tcPr>
-            <w:tcW w:w="2084" w:type="dxa"/>
-            <w:vMerge/>
-            <w:tcBorders>
-              <w:left w:val="single" w:sz="4" w:space="0" w:color="auto"/>
-              <w:right w:val="single" w:sz="4" w:space="0" w:color="auto"/>
-            </w:tcBorders>
-            <w:vAlign w:val="bottom"/>
-          </w:tcPr>
-          <w:p>
-            <w:pPr>
-              <w:rPr>
-                <w:sz w:val="28"/>
-                <w:szCs w:val="28"/>
-              </w:rPr>
-            </w:pPr>
-          </w:p>
-        </w:tc>
-        <w:tc>
-          <w:tcPr>
-            <w:tcW w:w="1985" w:type="dxa"/>
-            <w:tcBorders>
-              <w:top w:val="single" w:sz="4" w:space="0" w:color="auto"/>
-              <w:left w:val="single" w:sz="4" w:space="0" w:color="auto"/>
-              <w:bottom w:val="single" w:sz="4" w:space="0" w:color="auto"/>
-              <w:right w:val="single" w:sz="4" w:space="0" w:color="auto"/>
-            </w:tcBorders>
-            <w:vAlign w:val="bottom"/>
-          </w:tcPr>
-          <w:p>
-            <w:pPr>
-              <w:rPr>
-                <w:sz w:val="28"/>
-                <w:szCs w:val="28"/>
-              </w:rPr>
-            </w:pPr>
-            <w:proofErr w:type="spellStart"/>
-            <w:r>
-              <w:rPr>
-                <w:sz w:val="28"/>
-                <w:szCs w:val="28"/>
-              </w:rPr>
-              <w:t>data_avaliacao</w:t>
-            </w:r>
-            <w:proofErr w:type="spellEnd"/>
-          </w:p>
-        </w:tc>
-        <w:tc>
-          <w:tcPr>
-            <w:tcW w:w="1134" w:type="dxa"/>
-            <w:tcBorders>
-              <w:top w:val="single" w:sz="4" w:space="0" w:color="auto"/>
-              <w:left w:val="single" w:sz="4" w:space="0" w:color="auto"/>
-              <w:bottom w:val="single" w:sz="4" w:space="0" w:color="auto"/>
-              <w:right w:val="single" w:sz="4" w:space="0" w:color="auto"/>
-            </w:tcBorders>
-            <w:vAlign w:val="bottom"/>
-          </w:tcPr>
-          <w:p>
-            <w:pPr>
-              <w:rPr>
-                <w:sz w:val="28"/>
-                <w:szCs w:val="28"/>
-              </w:rPr>
-            </w:pPr>
-            <w:proofErr w:type="spellStart"/>
-            <w:r>
-              <w:rPr>
-                <w:sz w:val="28"/>
-                <w:szCs w:val="28"/>
-              </w:rPr>
-              <w:t>Timestamp</w:t>
-            </w:r>
-            <w:proofErr w:type="spellEnd"/>
-          </w:p>
-        </w:tc>
-        <w:tc>
-          <w:tcPr>
-            <w:tcW w:w="1417" w:type="dxa"/>
-            <w:tcBorders>
-              <w:top w:val="single" w:sz="4" w:space="0" w:color="auto"/>
-              <w:left w:val="single" w:sz="4" w:space="0" w:color="auto"/>
-              <w:bottom w:val="single" w:sz="4" w:space="0" w:color="auto"/>
-              <w:right w:val="single" w:sz="4" w:space="0" w:color="auto"/>
-            </w:tcBorders>
-            <w:vAlign w:val="bottom"/>
-          </w:tcPr>
-          <w:p>
-            <w:pPr>
-              <w:jc w:val="center"/>
-              <w:rPr>
-                <w:sz w:val="28"/>
-                <w:szCs w:val="28"/>
-              </w:rPr>
-            </w:pPr>
-          </w:p>
-        </w:tc>
-        <w:tc>
-          <w:tcPr>
-            <w:tcW w:w="1070" w:type="dxa"/>
-            <w:tcBorders>
-              <w:top w:val="single" w:sz="4" w:space="0" w:color="auto"/>
-              <w:left w:val="single" w:sz="4" w:space="0" w:color="auto"/>
-              <w:bottom w:val="single" w:sz="4" w:space="0" w:color="auto"/>
-              <w:right w:val="single" w:sz="4" w:space="0" w:color="auto"/>
-            </w:tcBorders>
-            <w:vAlign w:val="bottom"/>
-          </w:tcPr>
-          <w:p>
-            <w:pPr>
-              <w:jc w:val="center"/>
-              <w:rPr>
-                <w:sz w:val="28"/>
-                <w:szCs w:val="28"/>
-              </w:rPr>
-            </w:pPr>
-          </w:p>
-        </w:tc>
-        <w:tc>
-          <w:tcPr>
-            <w:tcW w:w="915" w:type="dxa"/>
-            <w:tcBorders>
-              <w:top w:val="single" w:sz="4" w:space="0" w:color="auto"/>
-              <w:left w:val="single" w:sz="4" w:space="0" w:color="auto"/>
-              <w:bottom w:val="single" w:sz="4" w:space="0" w:color="auto"/>
-              <w:right w:val="single" w:sz="4" w:space="0" w:color="auto"/>
-            </w:tcBorders>
-            <w:vAlign w:val="bottom"/>
-          </w:tcPr>
-          <w:p>
-            <w:pPr>
-              <w:jc w:val="center"/>
-              <w:rPr>
-                <w:sz w:val="28"/>
-                <w:szCs w:val="28"/>
-              </w:rPr>
-            </w:pPr>
-            <w:r>
-              <w:rPr>
-                <w:sz w:val="28"/>
-                <w:szCs w:val="28"/>
-              </w:rPr>
-              <w:t>*</w:t>
-            </w:r>
-          </w:p>
-        </w:tc>
-        <w:tc>
-          <w:tcPr>
-            <w:tcW w:w="1984" w:type="dxa"/>
-            <w:tcBorders>
-              <w:top w:val="single" w:sz="4" w:space="0" w:color="auto"/>
-              <w:left w:val="single" w:sz="4" w:space="0" w:color="auto"/>
-              <w:bottom w:val="single" w:sz="4" w:space="0" w:color="auto"/>
-              <w:right w:val="single" w:sz="4" w:space="0" w:color="auto"/>
-            </w:tcBorders>
-            <w:vAlign w:val="bottom"/>
-          </w:tcPr>
-          <w:p>
-            <w:pPr>
-              <w:rPr>
-                <w:sz w:val="28"/>
-                <w:szCs w:val="28"/>
-              </w:rPr>
-            </w:pPr>
-          </w:p>
-        </w:tc>
-      </w:tr>
-      <w:tr>
-        <w:tc>
-          <w:tcPr>
-            <w:tcW w:w="2084" w:type="dxa"/>
-            <w:vMerge w:val="restart"/>
-            <w:tcBorders>
-              <w:left w:val="single" w:sz="4" w:space="0" w:color="auto"/>
-              <w:right w:val="single" w:sz="4" w:space="0" w:color="auto"/>
-            </w:tcBorders>
-            <w:vAlign w:val="bottom"/>
-          </w:tcPr>
-          <w:p>
-            <w:pPr>
-              <w:rPr>
-                <w:sz w:val="28"/>
-                <w:szCs w:val="28"/>
-              </w:rPr>
-            </w:pPr>
-            <w:proofErr w:type="spellStart"/>
-            <w:r>
-              <w:rPr>
-                <w:sz w:val="28"/>
-                <w:szCs w:val="28"/>
-              </w:rPr>
-              <w:t>ChatMensagem</w:t>
-            </w:r>
-            <w:proofErr w:type="spellEnd"/>
-          </w:p>
-          <w:p>
-            <w:pPr>
-              <w:rPr>
-                <w:sz w:val="28"/>
-                <w:szCs w:val="28"/>
-              </w:rPr>
-            </w:pPr>
-          </w:p>
-          <w:p>
-            <w:pPr>
-              <w:rPr>
-                <w:sz w:val="28"/>
-                <w:szCs w:val="28"/>
-              </w:rPr>
-            </w:pPr>
-          </w:p>
-          <w:p>
-            <w:pPr>
-              <w:rPr>
-                <w:sz w:val="28"/>
-                <w:szCs w:val="28"/>
-              </w:rPr>
-            </w:pPr>
-          </w:p>
-        </w:tc>
-        <w:tc>
-          <w:tcPr>
-            <w:tcW w:w="1985" w:type="dxa"/>
-            <w:tcBorders>
-              <w:top w:val="single" w:sz="4" w:space="0" w:color="auto"/>
-              <w:left w:val="single" w:sz="4" w:space="0" w:color="auto"/>
-              <w:bottom w:val="single" w:sz="4" w:space="0" w:color="auto"/>
-              <w:right w:val="single" w:sz="4" w:space="0" w:color="auto"/>
-            </w:tcBorders>
-            <w:vAlign w:val="bottom"/>
-          </w:tcPr>
-          <w:p>
-            <w:pPr>
-              <w:rPr>
-                <w:sz w:val="28"/>
-                <w:szCs w:val="28"/>
-              </w:rPr>
-            </w:pPr>
-            <w:proofErr w:type="spellStart"/>
-            <w:r>
-              <w:rPr>
-                <w:sz w:val="28"/>
-                <w:szCs w:val="28"/>
-              </w:rPr>
-              <w:t>id_mensagem</w:t>
-            </w:r>
-            <w:proofErr w:type="spellEnd"/>
-          </w:p>
-        </w:tc>
-        <w:tc>
-          <w:tcPr>
-            <w:tcW w:w="1134" w:type="dxa"/>
-            <w:tcBorders>
-              <w:top w:val="single" w:sz="4" w:space="0" w:color="auto"/>
-              <w:left w:val="single" w:sz="4" w:space="0" w:color="auto"/>
-              <w:bottom w:val="single" w:sz="4" w:space="0" w:color="auto"/>
-              <w:right w:val="single" w:sz="4" w:space="0" w:color="auto"/>
-            </w:tcBorders>
-            <w:vAlign w:val="bottom"/>
-          </w:tcPr>
-          <w:p>
-            <w:pPr>
-              <w:rPr>
-                <w:sz w:val="28"/>
-                <w:szCs w:val="28"/>
-              </w:rPr>
-            </w:pPr>
-            <w:r>
-              <w:rPr>
-                <w:sz w:val="28"/>
-                <w:szCs w:val="28"/>
-              </w:rPr>
-              <w:t>Inteiro</w:t>
-            </w:r>
-          </w:p>
-        </w:tc>
-        <w:tc>
-          <w:tcPr>
-            <w:tcW w:w="1417" w:type="dxa"/>
-            <w:tcBorders>
-              <w:top w:val="single" w:sz="4" w:space="0" w:color="auto"/>
-              <w:left w:val="single" w:sz="4" w:space="0" w:color="auto"/>
-              <w:bottom w:val="single" w:sz="4" w:space="0" w:color="auto"/>
-              <w:right w:val="single" w:sz="4" w:space="0" w:color="auto"/>
-            </w:tcBorders>
-            <w:vAlign w:val="bottom"/>
-          </w:tcPr>
-          <w:p>
-            <w:pPr>
-              <w:jc w:val="center"/>
-              <w:rPr>
-                <w:sz w:val="28"/>
-                <w:szCs w:val="28"/>
-              </w:rPr>
-            </w:pPr>
-          </w:p>
-        </w:tc>
-        <w:tc>
-          <w:tcPr>
-            <w:tcW w:w="1070" w:type="dxa"/>
-            <w:tcBorders>
-              <w:top w:val="single" w:sz="4" w:space="0" w:color="auto"/>
-              <w:left w:val="single" w:sz="4" w:space="0" w:color="auto"/>
-              <w:bottom w:val="single" w:sz="4" w:space="0" w:color="auto"/>
-              <w:right w:val="single" w:sz="4" w:space="0" w:color="auto"/>
-            </w:tcBorders>
-            <w:vAlign w:val="bottom"/>
-          </w:tcPr>
-          <w:p>
-            <w:pPr>
-              <w:jc w:val="center"/>
-              <w:rPr>
-                <w:sz w:val="28"/>
-                <w:szCs w:val="28"/>
-              </w:rPr>
-            </w:pPr>
-            <w:r>
-              <w:rPr>
-                <w:sz w:val="28"/>
-                <w:szCs w:val="28"/>
-              </w:rPr>
-              <w:t>* (PK)</w:t>
-            </w:r>
-          </w:p>
-        </w:tc>
-        <w:tc>
-          <w:tcPr>
-            <w:tcW w:w="915" w:type="dxa"/>
-            <w:tcBorders>
-              <w:top w:val="single" w:sz="4" w:space="0" w:color="auto"/>
-              <w:left w:val="single" w:sz="4" w:space="0" w:color="auto"/>
-              <w:bottom w:val="single" w:sz="4" w:space="0" w:color="auto"/>
-              <w:right w:val="single" w:sz="4" w:space="0" w:color="auto"/>
-            </w:tcBorders>
-            <w:vAlign w:val="bottom"/>
-          </w:tcPr>
-          <w:p>
-            <w:pPr>
-              <w:jc w:val="center"/>
-              <w:rPr>
-                <w:sz w:val="28"/>
-                <w:szCs w:val="28"/>
-              </w:rPr>
-            </w:pPr>
-            <w:r>
-              <w:rPr>
-                <w:sz w:val="28"/>
-                <w:szCs w:val="28"/>
-              </w:rPr>
-              <w:t>*</w:t>
-            </w:r>
-          </w:p>
-        </w:tc>
-        <w:tc>
-          <w:tcPr>
-            <w:tcW w:w="1984" w:type="dxa"/>
-            <w:tcBorders>
-              <w:top w:val="single" w:sz="4" w:space="0" w:color="auto"/>
-              <w:left w:val="single" w:sz="4" w:space="0" w:color="auto"/>
-              <w:bottom w:val="single" w:sz="4" w:space="0" w:color="auto"/>
-              <w:right w:val="single" w:sz="4" w:space="0" w:color="auto"/>
-            </w:tcBorders>
-            <w:vAlign w:val="bottom"/>
-          </w:tcPr>
-          <w:p>
-            <w:pPr>
-              <w:rPr>
-                <w:sz w:val="28"/>
-                <w:szCs w:val="28"/>
-              </w:rPr>
-            </w:pPr>
-          </w:p>
-        </w:tc>
-      </w:tr>
-      <w:tr>
-        <w:tc>
-          <w:tcPr>
-            <w:tcW w:w="2084" w:type="dxa"/>
-            <w:vMerge/>
-            <w:tcBorders>
-              <w:left w:val="single" w:sz="4" w:space="0" w:color="auto"/>
-              <w:right w:val="single" w:sz="4" w:space="0" w:color="auto"/>
-            </w:tcBorders>
-            <w:vAlign w:val="bottom"/>
-          </w:tcPr>
-          <w:p>
-            <w:pPr>
-              <w:rPr>
-                <w:sz w:val="28"/>
-                <w:szCs w:val="28"/>
-              </w:rPr>
-            </w:pPr>
-          </w:p>
-        </w:tc>
-        <w:tc>
-          <w:tcPr>
-            <w:tcW w:w="1985" w:type="dxa"/>
-            <w:tcBorders>
-              <w:top w:val="single" w:sz="4" w:space="0" w:color="auto"/>
-              <w:left w:val="single" w:sz="4" w:space="0" w:color="auto"/>
-              <w:bottom w:val="single" w:sz="4" w:space="0" w:color="auto"/>
-              <w:right w:val="single" w:sz="4" w:space="0" w:color="auto"/>
-            </w:tcBorders>
-            <w:vAlign w:val="bottom"/>
-          </w:tcPr>
-          <w:p>
-            <w:pPr>
-              <w:rPr>
-                <w:sz w:val="28"/>
-                <w:szCs w:val="28"/>
-              </w:rPr>
-            </w:pPr>
-            <w:proofErr w:type="spellStart"/>
-            <w:r>
-              <w:rPr>
-                <w:sz w:val="28"/>
-                <w:szCs w:val="28"/>
-              </w:rPr>
-              <w:t>id_anuncio</w:t>
-            </w:r>
-            <w:proofErr w:type="spellEnd"/>
-          </w:p>
-          <w:p>
-            <w:pPr>
-              <w:rPr>
-                <w:sz w:val="28"/>
-                <w:szCs w:val="28"/>
-              </w:rPr>
-            </w:pPr>
-          </w:p>
-        </w:tc>
-        <w:tc>
-          <w:tcPr>
-            <w:tcW w:w="1134" w:type="dxa"/>
-            <w:tcBorders>
-              <w:top w:val="single" w:sz="4" w:space="0" w:color="auto"/>
-              <w:left w:val="single" w:sz="4" w:space="0" w:color="auto"/>
-              <w:bottom w:val="single" w:sz="4" w:space="0" w:color="auto"/>
-              <w:right w:val="single" w:sz="4" w:space="0" w:color="auto"/>
-            </w:tcBorders>
-            <w:vAlign w:val="bottom"/>
-          </w:tcPr>
-          <w:p>
-            <w:pPr>
-              <w:rPr>
-                <w:sz w:val="28"/>
-                <w:szCs w:val="28"/>
-              </w:rPr>
-            </w:pPr>
-            <w:r>
-              <w:rPr>
-                <w:sz w:val="28"/>
-                <w:szCs w:val="28"/>
-              </w:rPr>
-              <w:t>Inteiro</w:t>
-            </w:r>
-          </w:p>
-          <w:p>
-            <w:pPr>
-              <w:rPr>
-                <w:sz w:val="28"/>
-                <w:szCs w:val="28"/>
-              </w:rPr>
-            </w:pPr>
-          </w:p>
-        </w:tc>
-        <w:tc>
-          <w:tcPr>
-            <w:tcW w:w="1417" w:type="dxa"/>
-            <w:tcBorders>
-              <w:top w:val="single" w:sz="4" w:space="0" w:color="auto"/>
-              <w:left w:val="single" w:sz="4" w:space="0" w:color="auto"/>
-              <w:bottom w:val="single" w:sz="4" w:space="0" w:color="auto"/>
-              <w:right w:val="single" w:sz="4" w:space="0" w:color="auto"/>
-            </w:tcBorders>
-            <w:vAlign w:val="bottom"/>
-          </w:tcPr>
-          <w:p>
-            <w:pPr>
-              <w:jc w:val="center"/>
-              <w:rPr>
-                <w:sz w:val="28"/>
-                <w:szCs w:val="28"/>
-              </w:rPr>
-            </w:pPr>
-          </w:p>
-        </w:tc>
-        <w:tc>
-          <w:tcPr>
-            <w:tcW w:w="1070" w:type="dxa"/>
-            <w:tcBorders>
-              <w:top w:val="single" w:sz="4" w:space="0" w:color="auto"/>
-              <w:left w:val="single" w:sz="4" w:space="0" w:color="auto"/>
-              <w:bottom w:val="single" w:sz="4" w:space="0" w:color="auto"/>
-              <w:right w:val="single" w:sz="4" w:space="0" w:color="auto"/>
-            </w:tcBorders>
-            <w:vAlign w:val="bottom"/>
-          </w:tcPr>
-          <w:p>
-            <w:pPr>
-              <w:jc w:val="center"/>
-              <w:rPr>
-                <w:sz w:val="28"/>
-                <w:szCs w:val="28"/>
-              </w:rPr>
-            </w:pPr>
-            <w:r>
-              <w:rPr>
-                <w:sz w:val="28"/>
-                <w:szCs w:val="28"/>
-              </w:rPr>
-              <w:t>* (FK)</w:t>
-            </w:r>
-          </w:p>
-          <w:p>
-            <w:pPr>
-              <w:jc w:val="center"/>
-              <w:rPr>
-                <w:sz w:val="28"/>
-                <w:szCs w:val="28"/>
-              </w:rPr>
-            </w:pPr>
-          </w:p>
-        </w:tc>
-        <w:tc>
-          <w:tcPr>
-            <w:tcW w:w="915" w:type="dxa"/>
-            <w:tcBorders>
-              <w:top w:val="single" w:sz="4" w:space="0" w:color="auto"/>
-              <w:left w:val="single" w:sz="4" w:space="0" w:color="auto"/>
-              <w:bottom w:val="single" w:sz="4" w:space="0" w:color="auto"/>
-              <w:right w:val="single" w:sz="4" w:space="0" w:color="auto"/>
-            </w:tcBorders>
-            <w:vAlign w:val="bottom"/>
-          </w:tcPr>
-          <w:p>
-            <w:pPr>
-              <w:jc w:val="center"/>
-              <w:rPr>
-                <w:sz w:val="28"/>
-                <w:szCs w:val="28"/>
-              </w:rPr>
-            </w:pPr>
-            <w:r>
-              <w:rPr>
-                <w:sz w:val="28"/>
-                <w:szCs w:val="28"/>
-              </w:rPr>
-              <w:t>*</w:t>
-            </w:r>
-          </w:p>
-          <w:p>
-            <w:pPr>
-              <w:jc w:val="center"/>
-              <w:rPr>
-                <w:sz w:val="28"/>
-                <w:szCs w:val="28"/>
-              </w:rPr>
-            </w:pPr>
-          </w:p>
-        </w:tc>
-        <w:tc>
-          <w:tcPr>
-            <w:tcW w:w="1984" w:type="dxa"/>
-            <w:tcBorders>
-              <w:top w:val="single" w:sz="4" w:space="0" w:color="auto"/>
-              <w:left w:val="single" w:sz="4" w:space="0" w:color="auto"/>
-              <w:bottom w:val="single" w:sz="4" w:space="0" w:color="auto"/>
-              <w:right w:val="single" w:sz="4" w:space="0" w:color="auto"/>
-            </w:tcBorders>
-            <w:vAlign w:val="bottom"/>
-          </w:tcPr>
-          <w:p>
-            <w:pPr>
-              <w:rPr>
-                <w:sz w:val="28"/>
-                <w:szCs w:val="28"/>
-              </w:rPr>
-            </w:pPr>
-            <w:proofErr w:type="spellStart"/>
-            <w:r>
-              <w:rPr>
-                <w:sz w:val="28"/>
-                <w:szCs w:val="28"/>
-              </w:rPr>
-              <w:t>Referencia</w:t>
-            </w:r>
-            <w:proofErr w:type="spellEnd"/>
-            <w:r>
-              <w:rPr>
-                <w:sz w:val="28"/>
-                <w:szCs w:val="28"/>
-              </w:rPr>
-              <w:t xml:space="preserve"> Anuncio(</w:t>
-            </w:r>
-            <w:proofErr w:type="spellStart"/>
-            <w:r>
-              <w:rPr>
-                <w:sz w:val="28"/>
-                <w:szCs w:val="28"/>
-              </w:rPr>
-              <w:t>id_anuncio</w:t>
-            </w:r>
-            <w:proofErr w:type="spellEnd"/>
-            <w:r>
-              <w:rPr>
-                <w:sz w:val="28"/>
-                <w:szCs w:val="28"/>
-              </w:rPr>
-              <w:t>)</w:t>
-            </w:r>
-          </w:p>
-        </w:tc>
-      </w:tr>
-      <w:tr>
-        <w:tc>
-          <w:tcPr>
-            <w:tcW w:w="2084" w:type="dxa"/>
-            <w:vMerge/>
-            <w:tcBorders>
-              <w:left w:val="single" w:sz="4" w:space="0" w:color="auto"/>
-              <w:right w:val="single" w:sz="4" w:space="0" w:color="auto"/>
-            </w:tcBorders>
-            <w:vAlign w:val="bottom"/>
-          </w:tcPr>
-          <w:p>
-            <w:pPr>
-              <w:rPr>
-                <w:sz w:val="28"/>
-                <w:szCs w:val="28"/>
-              </w:rPr>
-            </w:pPr>
-          </w:p>
-        </w:tc>
-        <w:tc>
-          <w:tcPr>
-            <w:tcW w:w="1985" w:type="dxa"/>
-            <w:tcBorders>
-              <w:top w:val="single" w:sz="4" w:space="0" w:color="auto"/>
-              <w:left w:val="single" w:sz="4" w:space="0" w:color="auto"/>
-              <w:bottom w:val="single" w:sz="4" w:space="0" w:color="auto"/>
-              <w:right w:val="single" w:sz="4" w:space="0" w:color="auto"/>
-            </w:tcBorders>
-            <w:vAlign w:val="bottom"/>
-          </w:tcPr>
-          <w:p>
-            <w:pPr>
-              <w:rPr>
-                <w:sz w:val="28"/>
-                <w:szCs w:val="28"/>
-              </w:rPr>
-            </w:pPr>
-            <w:proofErr w:type="spellStart"/>
-            <w:r>
-              <w:rPr>
-                <w:sz w:val="28"/>
-                <w:szCs w:val="28"/>
-              </w:rPr>
-              <w:t>id_remetente</w:t>
-            </w:r>
-            <w:proofErr w:type="spellEnd"/>
-          </w:p>
-          <w:p>
-            <w:pPr>
-              <w:rPr>
-                <w:sz w:val="28"/>
-                <w:szCs w:val="28"/>
-              </w:rPr>
-            </w:pPr>
-          </w:p>
-        </w:tc>
-        <w:tc>
-          <w:tcPr>
-            <w:tcW w:w="1134" w:type="dxa"/>
-            <w:tcBorders>
-              <w:top w:val="single" w:sz="4" w:space="0" w:color="auto"/>
-              <w:left w:val="single" w:sz="4" w:space="0" w:color="auto"/>
-              <w:bottom w:val="single" w:sz="4" w:space="0" w:color="auto"/>
-              <w:right w:val="single" w:sz="4" w:space="0" w:color="auto"/>
-            </w:tcBorders>
-            <w:vAlign w:val="bottom"/>
-          </w:tcPr>
-          <w:p>
-            <w:pPr>
-              <w:rPr>
-                <w:sz w:val="28"/>
-                <w:szCs w:val="28"/>
-              </w:rPr>
-            </w:pPr>
-            <w:r>
-              <w:rPr>
-                <w:sz w:val="28"/>
-                <w:szCs w:val="28"/>
-              </w:rPr>
-              <w:t>Inteiro</w:t>
-            </w:r>
-          </w:p>
-          <w:p>
-            <w:pPr>
-              <w:rPr>
-                <w:sz w:val="28"/>
-                <w:szCs w:val="28"/>
-              </w:rPr>
-            </w:pPr>
-          </w:p>
-        </w:tc>
-        <w:tc>
-          <w:tcPr>
-            <w:tcW w:w="1417" w:type="dxa"/>
-            <w:tcBorders>
-              <w:top w:val="single" w:sz="4" w:space="0" w:color="auto"/>
-              <w:left w:val="single" w:sz="4" w:space="0" w:color="auto"/>
-              <w:bottom w:val="single" w:sz="4" w:space="0" w:color="auto"/>
-              <w:right w:val="single" w:sz="4" w:space="0" w:color="auto"/>
-            </w:tcBorders>
-            <w:vAlign w:val="bottom"/>
-          </w:tcPr>
-          <w:p>
-            <w:pPr>
-              <w:jc w:val="center"/>
-              <w:rPr>
-                <w:sz w:val="28"/>
-                <w:szCs w:val="28"/>
-              </w:rPr>
-            </w:pPr>
-          </w:p>
-        </w:tc>
-        <w:tc>
-          <w:tcPr>
-            <w:tcW w:w="1070" w:type="dxa"/>
-            <w:tcBorders>
-              <w:top w:val="single" w:sz="4" w:space="0" w:color="auto"/>
-              <w:left w:val="single" w:sz="4" w:space="0" w:color="auto"/>
-              <w:bottom w:val="single" w:sz="4" w:space="0" w:color="auto"/>
-              <w:right w:val="single" w:sz="4" w:space="0" w:color="auto"/>
-            </w:tcBorders>
-            <w:vAlign w:val="bottom"/>
-          </w:tcPr>
-          <w:p>
-            <w:pPr>
-              <w:jc w:val="center"/>
-              <w:rPr>
-                <w:sz w:val="28"/>
-                <w:szCs w:val="28"/>
-              </w:rPr>
-            </w:pPr>
-            <w:r>
-              <w:rPr>
-                <w:sz w:val="28"/>
-                <w:szCs w:val="28"/>
-              </w:rPr>
-              <w:t>* (FK)</w:t>
-            </w:r>
-          </w:p>
-          <w:p>
-            <w:pPr>
-              <w:jc w:val="center"/>
-              <w:rPr>
-                <w:sz w:val="28"/>
-                <w:szCs w:val="28"/>
-              </w:rPr>
-            </w:pPr>
-          </w:p>
-        </w:tc>
-        <w:tc>
-          <w:tcPr>
-            <w:tcW w:w="915" w:type="dxa"/>
-            <w:tcBorders>
-              <w:top w:val="single" w:sz="4" w:space="0" w:color="auto"/>
-              <w:left w:val="single" w:sz="4" w:space="0" w:color="auto"/>
-              <w:bottom w:val="single" w:sz="4" w:space="0" w:color="auto"/>
-              <w:right w:val="single" w:sz="4" w:space="0" w:color="auto"/>
-            </w:tcBorders>
-            <w:vAlign w:val="bottom"/>
-          </w:tcPr>
-          <w:p>
-            <w:pPr>
-              <w:jc w:val="center"/>
-              <w:rPr>
-                <w:sz w:val="28"/>
-                <w:szCs w:val="28"/>
-              </w:rPr>
-            </w:pPr>
-            <w:r>
-              <w:rPr>
-                <w:sz w:val="28"/>
-                <w:szCs w:val="28"/>
-              </w:rPr>
-              <w:t>*</w:t>
-            </w:r>
-          </w:p>
-          <w:p>
-            <w:pPr>
-              <w:jc w:val="center"/>
-              <w:rPr>
-                <w:sz w:val="28"/>
-                <w:szCs w:val="28"/>
-              </w:rPr>
-            </w:pPr>
-          </w:p>
-        </w:tc>
-        <w:tc>
-          <w:tcPr>
-            <w:tcW w:w="1984" w:type="dxa"/>
-            <w:tcBorders>
-              <w:top w:val="single" w:sz="4" w:space="0" w:color="auto"/>
-              <w:left w:val="single" w:sz="4" w:space="0" w:color="auto"/>
-              <w:bottom w:val="single" w:sz="4" w:space="0" w:color="auto"/>
-              <w:right w:val="single" w:sz="4" w:space="0" w:color="auto"/>
-            </w:tcBorders>
-            <w:vAlign w:val="bottom"/>
-          </w:tcPr>
-          <w:p>
-            <w:pPr>
-              <w:rPr>
-                <w:sz w:val="28"/>
-                <w:szCs w:val="28"/>
-              </w:rPr>
-            </w:pPr>
-            <w:r>
-              <w:rPr>
-                <w:sz w:val="28"/>
-                <w:szCs w:val="28"/>
-              </w:rPr>
-              <w:t>Referencia Usuario(</w:t>
-            </w:r>
-            <w:proofErr w:type="spellStart"/>
-            <w:r>
-              <w:rPr>
-                <w:sz w:val="28"/>
-                <w:szCs w:val="28"/>
-              </w:rPr>
-              <w:t>id_usuario</w:t>
-            </w:r>
-            <w:proofErr w:type="spellEnd"/>
-            <w:r>
-              <w:rPr>
-                <w:sz w:val="28"/>
-                <w:szCs w:val="28"/>
-              </w:rPr>
-              <w:t>) ``</w:t>
-            </w:r>
-          </w:p>
-        </w:tc>
-      </w:tr>
-      <w:tr>
-        <w:tc>
-          <w:tcPr>
-            <w:tcW w:w="2084" w:type="dxa"/>
-            <w:vMerge/>
-            <w:tcBorders>
-              <w:left w:val="single" w:sz="4" w:space="0" w:color="auto"/>
-              <w:right w:val="single" w:sz="4" w:space="0" w:color="auto"/>
-            </w:tcBorders>
-            <w:vAlign w:val="bottom"/>
-          </w:tcPr>
-          <w:p>
-            <w:pPr>
-              <w:rPr>
-                <w:sz w:val="28"/>
-                <w:szCs w:val="28"/>
-              </w:rPr>
-            </w:pPr>
-          </w:p>
-        </w:tc>
-        <w:tc>
-          <w:tcPr>
-            <w:tcW w:w="1985" w:type="dxa"/>
-            <w:tcBorders>
-              <w:top w:val="single" w:sz="4" w:space="0" w:color="auto"/>
-              <w:left w:val="single" w:sz="4" w:space="0" w:color="auto"/>
-              <w:bottom w:val="single" w:sz="4" w:space="0" w:color="auto"/>
-              <w:right w:val="single" w:sz="4" w:space="0" w:color="auto"/>
-            </w:tcBorders>
-            <w:vAlign w:val="bottom"/>
-          </w:tcPr>
-          <w:p>
-            <w:pPr>
-              <w:rPr>
-                <w:sz w:val="28"/>
-                <w:szCs w:val="28"/>
-              </w:rPr>
-            </w:pPr>
-            <w:proofErr w:type="spellStart"/>
-            <w:r>
-              <w:rPr>
-                <w:sz w:val="28"/>
-                <w:szCs w:val="28"/>
-              </w:rPr>
-              <w:t>id_destinatario</w:t>
-            </w:r>
-            <w:proofErr w:type="spellEnd"/>
-          </w:p>
-          <w:p>
-            <w:pPr>
-              <w:rPr>
-                <w:sz w:val="28"/>
-                <w:szCs w:val="28"/>
-              </w:rPr>
-            </w:pPr>
-          </w:p>
-        </w:tc>
-        <w:tc>
-          <w:tcPr>
-            <w:tcW w:w="1134" w:type="dxa"/>
-            <w:tcBorders>
-              <w:top w:val="single" w:sz="4" w:space="0" w:color="auto"/>
-              <w:left w:val="single" w:sz="4" w:space="0" w:color="auto"/>
-              <w:bottom w:val="single" w:sz="4" w:space="0" w:color="auto"/>
-              <w:right w:val="single" w:sz="4" w:space="0" w:color="auto"/>
-            </w:tcBorders>
-            <w:vAlign w:val="bottom"/>
-          </w:tcPr>
-          <w:p>
-            <w:pPr>
-              <w:rPr>
-                <w:sz w:val="28"/>
-                <w:szCs w:val="28"/>
-              </w:rPr>
-            </w:pPr>
-            <w:r>
-              <w:rPr>
-                <w:sz w:val="28"/>
-                <w:szCs w:val="28"/>
-              </w:rPr>
-              <w:t>Inteiro</w:t>
-            </w:r>
-          </w:p>
-          <w:p>
-            <w:pPr>
-              <w:rPr>
-                <w:sz w:val="28"/>
-                <w:szCs w:val="28"/>
-              </w:rPr>
-            </w:pPr>
-          </w:p>
-        </w:tc>
-        <w:tc>
-          <w:tcPr>
-            <w:tcW w:w="1417" w:type="dxa"/>
-            <w:tcBorders>
-              <w:top w:val="single" w:sz="4" w:space="0" w:color="auto"/>
-              <w:left w:val="single" w:sz="4" w:space="0" w:color="auto"/>
-              <w:bottom w:val="single" w:sz="4" w:space="0" w:color="auto"/>
-              <w:right w:val="single" w:sz="4" w:space="0" w:color="auto"/>
-            </w:tcBorders>
-            <w:vAlign w:val="bottom"/>
-          </w:tcPr>
-          <w:p>
-            <w:pPr>
-              <w:jc w:val="center"/>
-              <w:rPr>
-                <w:sz w:val="28"/>
-                <w:szCs w:val="28"/>
-              </w:rPr>
-            </w:pPr>
-          </w:p>
-        </w:tc>
-        <w:tc>
-          <w:tcPr>
-            <w:tcW w:w="1070" w:type="dxa"/>
-            <w:tcBorders>
-              <w:top w:val="single" w:sz="4" w:space="0" w:color="auto"/>
-              <w:left w:val="single" w:sz="4" w:space="0" w:color="auto"/>
-              <w:bottom w:val="single" w:sz="4" w:space="0" w:color="auto"/>
-              <w:right w:val="single" w:sz="4" w:space="0" w:color="auto"/>
-            </w:tcBorders>
-            <w:vAlign w:val="bottom"/>
-          </w:tcPr>
-          <w:p>
-            <w:pPr>
-              <w:jc w:val="center"/>
-              <w:rPr>
-                <w:sz w:val="28"/>
-                <w:szCs w:val="28"/>
-              </w:rPr>
-            </w:pPr>
-            <w:r>
-              <w:rPr>
-                <w:sz w:val="28"/>
-                <w:szCs w:val="28"/>
-              </w:rPr>
-              <w:t>* (FK)</w:t>
-            </w:r>
-          </w:p>
-          <w:p>
-            <w:pPr>
-              <w:jc w:val="center"/>
-              <w:rPr>
-                <w:sz w:val="28"/>
-                <w:szCs w:val="28"/>
-              </w:rPr>
-            </w:pPr>
-          </w:p>
-        </w:tc>
-        <w:tc>
-          <w:tcPr>
-            <w:tcW w:w="915" w:type="dxa"/>
-            <w:tcBorders>
-              <w:top w:val="single" w:sz="4" w:space="0" w:color="auto"/>
-              <w:left w:val="single" w:sz="4" w:space="0" w:color="auto"/>
-              <w:bottom w:val="single" w:sz="4" w:space="0" w:color="auto"/>
-              <w:right w:val="single" w:sz="4" w:space="0" w:color="auto"/>
-            </w:tcBorders>
-            <w:vAlign w:val="bottom"/>
-          </w:tcPr>
-          <w:p>
-            <w:pPr>
-              <w:jc w:val="center"/>
-              <w:rPr>
-                <w:sz w:val="28"/>
-                <w:szCs w:val="28"/>
-              </w:rPr>
-            </w:pPr>
-            <w:r>
-              <w:rPr>
-                <w:sz w:val="28"/>
-                <w:szCs w:val="28"/>
-              </w:rPr>
-              <w:t>*</w:t>
-            </w:r>
-          </w:p>
-          <w:p>
-            <w:pPr>
-              <w:jc w:val="center"/>
-              <w:rPr>
-                <w:sz w:val="28"/>
-                <w:szCs w:val="28"/>
-              </w:rPr>
-            </w:pPr>
-          </w:p>
-        </w:tc>
-        <w:tc>
-          <w:tcPr>
-            <w:tcW w:w="1984" w:type="dxa"/>
-            <w:tcBorders>
-              <w:top w:val="single" w:sz="4" w:space="0" w:color="auto"/>
-              <w:left w:val="single" w:sz="4" w:space="0" w:color="auto"/>
-              <w:bottom w:val="single" w:sz="4" w:space="0" w:color="auto"/>
-              <w:right w:val="single" w:sz="4" w:space="0" w:color="auto"/>
-            </w:tcBorders>
-            <w:vAlign w:val="bottom"/>
-          </w:tcPr>
-          <w:p>
-            <w:pPr>
-              <w:rPr>
-                <w:sz w:val="28"/>
-                <w:szCs w:val="28"/>
-              </w:rPr>
-            </w:pPr>
-            <w:r>
-              <w:rPr>
-                <w:sz w:val="28"/>
-                <w:szCs w:val="28"/>
-              </w:rPr>
-              <w:t>Referencia Usuario(</w:t>
-            </w:r>
-            <w:proofErr w:type="spellStart"/>
-            <w:r>
-              <w:rPr>
-                <w:sz w:val="28"/>
-                <w:szCs w:val="28"/>
-              </w:rPr>
-              <w:t>id_usuario</w:t>
-            </w:r>
-            <w:proofErr w:type="spellEnd"/>
-            <w:r>
-              <w:rPr>
-                <w:sz w:val="28"/>
-                <w:szCs w:val="28"/>
-              </w:rPr>
-              <w:t>) ``</w:t>
-            </w:r>
-          </w:p>
-        </w:tc>
-      </w:tr>
-      <w:tr>
-        <w:tc>
-          <w:tcPr>
-            <w:tcW w:w="2084" w:type="dxa"/>
-            <w:vMerge/>
-            <w:tcBorders>
-              <w:left w:val="single" w:sz="4" w:space="0" w:color="auto"/>
-              <w:right w:val="single" w:sz="4" w:space="0" w:color="auto"/>
-            </w:tcBorders>
-            <w:vAlign w:val="bottom"/>
-          </w:tcPr>
-          <w:p>
-            <w:pPr>
-              <w:rPr>
-                <w:sz w:val="28"/>
-                <w:szCs w:val="28"/>
-              </w:rPr>
-            </w:pPr>
-          </w:p>
-        </w:tc>
-        <w:tc>
-          <w:tcPr>
-            <w:tcW w:w="1985" w:type="dxa"/>
-            <w:tcBorders>
-              <w:top w:val="single" w:sz="4" w:space="0" w:color="auto"/>
-              <w:left w:val="single" w:sz="4" w:space="0" w:color="auto"/>
-              <w:bottom w:val="single" w:sz="4" w:space="0" w:color="auto"/>
-              <w:right w:val="single" w:sz="4" w:space="0" w:color="auto"/>
-            </w:tcBorders>
-            <w:vAlign w:val="bottom"/>
-          </w:tcPr>
-          <w:p>
-            <w:pPr>
-              <w:rPr>
-                <w:sz w:val="28"/>
-                <w:szCs w:val="28"/>
-              </w:rPr>
-            </w:pPr>
-            <w:proofErr w:type="spellStart"/>
-            <w:r>
-              <w:rPr>
-                <w:sz w:val="28"/>
-                <w:szCs w:val="28"/>
-              </w:rPr>
-              <w:t>conteudo</w:t>
-            </w:r>
-            <w:proofErr w:type="spellEnd"/>
-          </w:p>
-        </w:tc>
-        <w:tc>
-          <w:tcPr>
-            <w:tcW w:w="1134" w:type="dxa"/>
-            <w:tcBorders>
-              <w:top w:val="single" w:sz="4" w:space="0" w:color="auto"/>
-              <w:left w:val="single" w:sz="4" w:space="0" w:color="auto"/>
-              <w:bottom w:val="single" w:sz="4" w:space="0" w:color="auto"/>
-              <w:right w:val="single" w:sz="4" w:space="0" w:color="auto"/>
-            </w:tcBorders>
-            <w:vAlign w:val="bottom"/>
-          </w:tcPr>
-          <w:p>
-            <w:pPr>
-              <w:rPr>
-                <w:sz w:val="28"/>
-                <w:szCs w:val="28"/>
-              </w:rPr>
-            </w:pPr>
-            <w:proofErr w:type="spellStart"/>
-            <w:r>
-              <w:rPr>
-                <w:sz w:val="28"/>
-                <w:szCs w:val="28"/>
-              </w:rPr>
-              <w:t>Text</w:t>
-            </w:r>
-            <w:proofErr w:type="spellEnd"/>
-          </w:p>
-        </w:tc>
-        <w:tc>
-          <w:tcPr>
-            <w:tcW w:w="1417" w:type="dxa"/>
-            <w:tcBorders>
-              <w:top w:val="single" w:sz="4" w:space="0" w:color="auto"/>
-              <w:left w:val="single" w:sz="4" w:space="0" w:color="auto"/>
-              <w:bottom w:val="single" w:sz="4" w:space="0" w:color="auto"/>
-              <w:right w:val="single" w:sz="4" w:space="0" w:color="auto"/>
-            </w:tcBorders>
-            <w:vAlign w:val="bottom"/>
-          </w:tcPr>
-          <w:p>
-            <w:pPr>
-              <w:jc w:val="center"/>
-              <w:rPr>
-                <w:sz w:val="28"/>
-                <w:szCs w:val="28"/>
-              </w:rPr>
-            </w:pPr>
-          </w:p>
-        </w:tc>
-        <w:tc>
-          <w:tcPr>
-            <w:tcW w:w="1070" w:type="dxa"/>
-            <w:tcBorders>
-              <w:top w:val="single" w:sz="4" w:space="0" w:color="auto"/>
-              <w:left w:val="single" w:sz="4" w:space="0" w:color="auto"/>
-              <w:bottom w:val="single" w:sz="4" w:space="0" w:color="auto"/>
-              <w:right w:val="single" w:sz="4" w:space="0" w:color="auto"/>
-            </w:tcBorders>
-            <w:vAlign w:val="bottom"/>
-          </w:tcPr>
-          <w:p>
-            <w:pPr>
-              <w:jc w:val="center"/>
-              <w:rPr>
-                <w:sz w:val="28"/>
-                <w:szCs w:val="28"/>
-              </w:rPr>
-            </w:pPr>
-          </w:p>
-        </w:tc>
-        <w:tc>
-          <w:tcPr>
-            <w:tcW w:w="915" w:type="dxa"/>
-            <w:tcBorders>
-              <w:top w:val="single" w:sz="4" w:space="0" w:color="auto"/>
-              <w:left w:val="single" w:sz="4" w:space="0" w:color="auto"/>
-              <w:bottom w:val="single" w:sz="4" w:space="0" w:color="auto"/>
-              <w:right w:val="single" w:sz="4" w:space="0" w:color="auto"/>
-            </w:tcBorders>
-            <w:vAlign w:val="bottom"/>
-          </w:tcPr>
-          <w:p>
-            <w:pPr>
-              <w:jc w:val="center"/>
-              <w:rPr>
-                <w:sz w:val="28"/>
-                <w:szCs w:val="28"/>
-              </w:rPr>
-            </w:pPr>
-            <w:r>
-              <w:rPr>
-                <w:sz w:val="28"/>
-                <w:szCs w:val="28"/>
-              </w:rPr>
-              <w:t>*</w:t>
-            </w:r>
-          </w:p>
-        </w:tc>
-        <w:tc>
-          <w:tcPr>
-            <w:tcW w:w="1984" w:type="dxa"/>
-            <w:tcBorders>
-              <w:top w:val="single" w:sz="4" w:space="0" w:color="auto"/>
-              <w:left w:val="single" w:sz="4" w:space="0" w:color="auto"/>
-              <w:bottom w:val="single" w:sz="4" w:space="0" w:color="auto"/>
-              <w:right w:val="single" w:sz="4" w:space="0" w:color="auto"/>
-            </w:tcBorders>
-            <w:vAlign w:val="bottom"/>
-          </w:tcPr>
-          <w:p>
-            <w:pPr>
-              <w:rPr>
-                <w:sz w:val="28"/>
-                <w:szCs w:val="28"/>
-              </w:rPr>
-            </w:pPr>
-          </w:p>
-        </w:tc>
-      </w:tr>
-      <w:tr>
-        <w:tc>
-          <w:tcPr>
-            <w:tcW w:w="2084" w:type="dxa"/>
-            <w:vMerge/>
-            <w:tcBorders>
-              <w:left w:val="single" w:sz="4" w:space="0" w:color="auto"/>
-              <w:bottom w:val="single" w:sz="4" w:space="0" w:color="auto"/>
-              <w:right w:val="single" w:sz="4" w:space="0" w:color="auto"/>
-            </w:tcBorders>
-            <w:vAlign w:val="bottom"/>
-          </w:tcPr>
-          <w:p>
-            <w:pPr>
-              <w:rPr>
-                <w:sz w:val="28"/>
-                <w:szCs w:val="28"/>
-              </w:rPr>
-            </w:pPr>
-          </w:p>
-        </w:tc>
-        <w:tc>
-          <w:tcPr>
-            <w:tcW w:w="1985" w:type="dxa"/>
-            <w:tcBorders>
-              <w:top w:val="single" w:sz="4" w:space="0" w:color="auto"/>
-              <w:left w:val="single" w:sz="4" w:space="0" w:color="auto"/>
-              <w:bottom w:val="single" w:sz="4" w:space="0" w:color="auto"/>
-              <w:right w:val="single" w:sz="4" w:space="0" w:color="auto"/>
-            </w:tcBorders>
-            <w:vAlign w:val="bottom"/>
-          </w:tcPr>
-          <w:p>
-            <w:pPr>
-              <w:rPr>
-                <w:sz w:val="28"/>
-                <w:szCs w:val="28"/>
-              </w:rPr>
-            </w:pPr>
-            <w:proofErr w:type="spellStart"/>
-            <w:r>
-              <w:rPr>
-                <w:sz w:val="28"/>
-                <w:szCs w:val="28"/>
-              </w:rPr>
-              <w:t>data_envio</w:t>
-            </w:r>
-            <w:proofErr w:type="spellEnd"/>
-          </w:p>
-        </w:tc>
-        <w:tc>
-          <w:tcPr>
-            <w:tcW w:w="1134" w:type="dxa"/>
-            <w:tcBorders>
-              <w:top w:val="single" w:sz="4" w:space="0" w:color="auto"/>
-              <w:left w:val="single" w:sz="4" w:space="0" w:color="auto"/>
-              <w:bottom w:val="single" w:sz="4" w:space="0" w:color="auto"/>
-              <w:right w:val="single" w:sz="4" w:space="0" w:color="auto"/>
-            </w:tcBorders>
-            <w:vAlign w:val="bottom"/>
-          </w:tcPr>
-          <w:p>
-            <w:pPr>
-              <w:rPr>
-                <w:sz w:val="28"/>
-                <w:szCs w:val="28"/>
-              </w:rPr>
-            </w:pPr>
-            <w:proofErr w:type="spellStart"/>
-            <w:r>
-              <w:rPr>
-                <w:sz w:val="28"/>
-                <w:szCs w:val="28"/>
-              </w:rPr>
-              <w:t>Timestamp</w:t>
-            </w:r>
-            <w:proofErr w:type="spellEnd"/>
-          </w:p>
-        </w:tc>
-        <w:tc>
-          <w:tcPr>
-            <w:tcW w:w="1417" w:type="dxa"/>
-            <w:tcBorders>
-              <w:top w:val="single" w:sz="4" w:space="0" w:color="auto"/>
-              <w:left w:val="single" w:sz="4" w:space="0" w:color="auto"/>
-              <w:bottom w:val="single" w:sz="4" w:space="0" w:color="auto"/>
-              <w:right w:val="single" w:sz="4" w:space="0" w:color="auto"/>
-            </w:tcBorders>
-            <w:vAlign w:val="bottom"/>
-          </w:tcPr>
-          <w:p>
-            <w:pPr>
-              <w:jc w:val="center"/>
-              <w:rPr>
-                <w:sz w:val="28"/>
-                <w:szCs w:val="28"/>
-              </w:rPr>
-            </w:pPr>
-          </w:p>
-        </w:tc>
-        <w:tc>
-          <w:tcPr>
-            <w:tcW w:w="1070" w:type="dxa"/>
-            <w:tcBorders>
-              <w:top w:val="single" w:sz="4" w:space="0" w:color="auto"/>
-              <w:left w:val="single" w:sz="4" w:space="0" w:color="auto"/>
-              <w:bottom w:val="single" w:sz="4" w:space="0" w:color="auto"/>
-              <w:right w:val="single" w:sz="4" w:space="0" w:color="auto"/>
-            </w:tcBorders>
-            <w:vAlign w:val="bottom"/>
-          </w:tcPr>
-          <w:p>
-            <w:pPr>
-              <w:jc w:val="center"/>
-              <w:rPr>
-                <w:sz w:val="28"/>
-                <w:szCs w:val="28"/>
-              </w:rPr>
-            </w:pPr>
-          </w:p>
-        </w:tc>
-        <w:tc>
-          <w:tcPr>
-            <w:tcW w:w="915" w:type="dxa"/>
-            <w:tcBorders>
-              <w:top w:val="single" w:sz="4" w:space="0" w:color="auto"/>
-              <w:left w:val="single" w:sz="4" w:space="0" w:color="auto"/>
-              <w:bottom w:val="single" w:sz="4" w:space="0" w:color="auto"/>
-              <w:right w:val="single" w:sz="4" w:space="0" w:color="auto"/>
-            </w:tcBorders>
-            <w:vAlign w:val="bottom"/>
-          </w:tcPr>
-          <w:p>
-            <w:pPr>
-              <w:jc w:val="center"/>
-              <w:rPr>
-                <w:sz w:val="28"/>
-                <w:szCs w:val="28"/>
-              </w:rPr>
-            </w:pPr>
-            <w:r>
-              <w:rPr>
-                <w:sz w:val="28"/>
-                <w:szCs w:val="28"/>
-              </w:rPr>
-              <w:t>*</w:t>
-            </w:r>
           </w:p>
         </w:tc>
         <w:tc>
@@ -9652,6 +7282,7 @@
         </w:rPr>
       </w:pPr>
     </w:p>
+    <w:p/>
     <w:p/>
     <w:sectPr>
       <w:pgSz w:w="11906" w:h="16838"/>
@@ -10063,7 +7694,7 @@
   <w:style w:type="paragraph" w:default="1" w:styleId="Normal">
     <w:name w:val="Normal"/>
     <w:qFormat/>
-    <w:rsid w:val="00694786"/>
+    <w:rsid w:val="00671D11"/>
     <w:pPr>
       <w:spacing w:after="0" w:line="240" w:lineRule="auto"/>
     </w:pPr>
@@ -10081,7 +7712,7 @@
     <w:link w:val="Ttulo1Char"/>
     <w:uiPriority w:val="9"/>
     <w:qFormat/>
-    <w:rsid w:val="00694786"/>
+    <w:rsid w:val="00671D11"/>
     <w:pPr>
       <w:keepNext/>
       <w:keepLines/>
@@ -10107,7 +7738,7 @@
     <w:semiHidden/>
     <w:unhideWhenUsed/>
     <w:qFormat/>
-    <w:rsid w:val="00694786"/>
+    <w:rsid w:val="00671D11"/>
     <w:pPr>
       <w:keepNext/>
       <w:keepLines/>
@@ -10133,7 +7764,7 @@
     <w:semiHidden/>
     <w:unhideWhenUsed/>
     <w:qFormat/>
-    <w:rsid w:val="00694786"/>
+    <w:rsid w:val="00671D11"/>
     <w:pPr>
       <w:keepNext/>
       <w:keepLines/>
@@ -10159,7 +7790,7 @@
     <w:semiHidden/>
     <w:unhideWhenUsed/>
     <w:qFormat/>
-    <w:rsid w:val="00694786"/>
+    <w:rsid w:val="00671D11"/>
     <w:pPr>
       <w:keepNext/>
       <w:keepLines/>
@@ -10185,7 +7816,7 @@
     <w:semiHidden/>
     <w:unhideWhenUsed/>
     <w:qFormat/>
-    <w:rsid w:val="00694786"/>
+    <w:rsid w:val="00671D11"/>
     <w:pPr>
       <w:keepNext/>
       <w:keepLines/>
@@ -10209,7 +7840,7 @@
     <w:semiHidden/>
     <w:unhideWhenUsed/>
     <w:qFormat/>
-    <w:rsid w:val="00694786"/>
+    <w:rsid w:val="00671D11"/>
     <w:pPr>
       <w:keepNext/>
       <w:keepLines/>
@@ -10235,7 +7866,7 @@
     <w:semiHidden/>
     <w:unhideWhenUsed/>
     <w:qFormat/>
-    <w:rsid w:val="00694786"/>
+    <w:rsid w:val="00671D11"/>
     <w:pPr>
       <w:keepNext/>
       <w:keepLines/>
@@ -10259,7 +7890,7 @@
     <w:semiHidden/>
     <w:unhideWhenUsed/>
     <w:qFormat/>
-    <w:rsid w:val="00694786"/>
+    <w:rsid w:val="00671D11"/>
     <w:pPr>
       <w:keepNext/>
       <w:keepLines/>
@@ -10285,7 +7916,7 @@
     <w:semiHidden/>
     <w:unhideWhenUsed/>
     <w:qFormat/>
-    <w:rsid w:val="00694786"/>
+    <w:rsid w:val="00671D11"/>
     <w:pPr>
       <w:keepNext/>
       <w:keepLines/>
@@ -10332,7 +7963,7 @@
     <w:basedOn w:val="Fontepargpadro"/>
     <w:link w:val="Ttulo1"/>
     <w:uiPriority w:val="9"/>
-    <w:rsid w:val="00694786"/>
+    <w:rsid w:val="00671D11"/>
     <w:rPr>
       <w:rFonts w:asciiTheme="majorHAnsi" w:eastAsiaTheme="majorEastAsia" w:hAnsiTheme="majorHAnsi" w:cstheme="majorBidi"/>
       <w:color w:val="0F4761" w:themeColor="accent1" w:themeShade="BF"/>
@@ -10346,7 +7977,7 @@
     <w:link w:val="Ttulo2"/>
     <w:uiPriority w:val="9"/>
     <w:semiHidden/>
-    <w:rsid w:val="00694786"/>
+    <w:rsid w:val="00671D11"/>
     <w:rPr>
       <w:rFonts w:asciiTheme="majorHAnsi" w:eastAsiaTheme="majorEastAsia" w:hAnsiTheme="majorHAnsi" w:cstheme="majorBidi"/>
       <w:color w:val="0F4761" w:themeColor="accent1" w:themeShade="BF"/>
@@ -10360,7 +7991,7 @@
     <w:link w:val="Ttulo3"/>
     <w:uiPriority w:val="9"/>
     <w:semiHidden/>
-    <w:rsid w:val="00694786"/>
+    <w:rsid w:val="00671D11"/>
     <w:rPr>
       <w:rFonts w:eastAsiaTheme="majorEastAsia" w:cstheme="majorBidi"/>
       <w:color w:val="0F4761" w:themeColor="accent1" w:themeShade="BF"/>
@@ -10374,7 +8005,7 @@
     <w:link w:val="Ttulo4"/>
     <w:uiPriority w:val="9"/>
     <w:semiHidden/>
-    <w:rsid w:val="00694786"/>
+    <w:rsid w:val="00671D11"/>
     <w:rPr>
       <w:rFonts w:eastAsiaTheme="majorEastAsia" w:cstheme="majorBidi"/>
       <w:i/>
@@ -10388,7 +8019,7 @@
     <w:link w:val="Ttulo5"/>
     <w:uiPriority w:val="9"/>
     <w:semiHidden/>
-    <w:rsid w:val="00694786"/>
+    <w:rsid w:val="00671D11"/>
     <w:rPr>
       <w:rFonts w:eastAsiaTheme="majorEastAsia" w:cstheme="majorBidi"/>
       <w:color w:val="0F4761" w:themeColor="accent1" w:themeShade="BF"/>
@@ -10400,7 +8031,7 @@
     <w:link w:val="Ttulo6"/>
     <w:uiPriority w:val="9"/>
     <w:semiHidden/>
-    <w:rsid w:val="00694786"/>
+    <w:rsid w:val="00671D11"/>
     <w:rPr>
       <w:rFonts w:eastAsiaTheme="majorEastAsia" w:cstheme="majorBidi"/>
       <w:i/>
@@ -10414,7 +8045,7 @@
     <w:link w:val="Ttulo7"/>
     <w:uiPriority w:val="9"/>
     <w:semiHidden/>
-    <w:rsid w:val="00694786"/>
+    <w:rsid w:val="00671D11"/>
     <w:rPr>
       <w:rFonts w:eastAsiaTheme="majorEastAsia" w:cstheme="majorBidi"/>
       <w:color w:val="595959" w:themeColor="text1" w:themeTint="A6"/>
@@ -10426,7 +8057,7 @@
     <w:link w:val="Ttulo8"/>
     <w:uiPriority w:val="9"/>
     <w:semiHidden/>
-    <w:rsid w:val="00694786"/>
+    <w:rsid w:val="00671D11"/>
     <w:rPr>
       <w:rFonts w:eastAsiaTheme="majorEastAsia" w:cstheme="majorBidi"/>
       <w:i/>
@@ -10440,7 +8071,7 @@
     <w:link w:val="Ttulo9"/>
     <w:uiPriority w:val="9"/>
     <w:semiHidden/>
-    <w:rsid w:val="00694786"/>
+    <w:rsid w:val="00671D11"/>
     <w:rPr>
       <w:rFonts w:eastAsiaTheme="majorEastAsia" w:cstheme="majorBidi"/>
       <w:color w:val="272727" w:themeColor="text1" w:themeTint="D8"/>
@@ -10453,7 +8084,7 @@
     <w:link w:val="TtuloChar"/>
     <w:uiPriority w:val="10"/>
     <w:qFormat/>
-    <w:rsid w:val="00694786"/>
+    <w:rsid w:val="00671D11"/>
     <w:pPr>
       <w:spacing w:after="80"/>
       <w:contextualSpacing/>
@@ -10473,7 +8104,7 @@
     <w:basedOn w:val="Fontepargpadro"/>
     <w:link w:val="Ttulo"/>
     <w:uiPriority w:val="10"/>
-    <w:rsid w:val="00694786"/>
+    <w:rsid w:val="00671D11"/>
     <w:rPr>
       <w:rFonts w:asciiTheme="majorHAnsi" w:eastAsiaTheme="majorEastAsia" w:hAnsiTheme="majorHAnsi" w:cstheme="majorBidi"/>
       <w:spacing w:val="-10"/>
@@ -10489,18 +8120,22 @@
     <w:link w:val="SubttuloChar"/>
     <w:uiPriority w:val="11"/>
     <w:qFormat/>
-    <w:rsid w:val="00694786"/>
+    <w:rsid w:val="00671D11"/>
     <w:pPr>
       <w:numPr>
         <w:ilvl w:val="1"/>
       </w:numPr>
+      <w:spacing w:after="160" w:line="278" w:lineRule="auto"/>
     </w:pPr>
     <w:rPr>
-      <w:rFonts w:eastAsiaTheme="majorEastAsia" w:cstheme="majorBidi"/>
+      <w:rFonts w:asciiTheme="minorHAnsi" w:eastAsiaTheme="majorEastAsia" w:hAnsiTheme="minorHAnsi" w:cstheme="majorBidi"/>
       <w:color w:val="595959" w:themeColor="text1" w:themeTint="A6"/>
       <w:spacing w:val="15"/>
+      <w:kern w:val="2"/>
       <w:sz w:val="28"/>
       <w:szCs w:val="28"/>
+      <w:lang w:eastAsia="en-US"/>
+      <w14:ligatures w14:val="standardContextual"/>
     </w:rPr>
   </w:style>
   <w:style w:type="character" w:customStyle="1" w:styleId="SubttuloChar">
@@ -10508,7 +8143,7 @@
     <w:basedOn w:val="Fontepargpadro"/>
     <w:link w:val="Subttulo"/>
     <w:uiPriority w:val="11"/>
-    <w:rsid w:val="00694786"/>
+    <w:rsid w:val="00671D11"/>
     <w:rPr>
       <w:rFonts w:eastAsiaTheme="majorEastAsia" w:cstheme="majorBidi"/>
       <w:color w:val="595959" w:themeColor="text1" w:themeTint="A6"/>
@@ -10524,15 +8159,19 @@
     <w:link w:val="CitaoChar"/>
     <w:uiPriority w:val="29"/>
     <w:qFormat/>
-    <w:rsid w:val="00694786"/>
+    <w:rsid w:val="00671D11"/>
     <w:pPr>
-      <w:spacing w:before="160"/>
+      <w:spacing w:before="160" w:after="160" w:line="278" w:lineRule="auto"/>
       <w:jc w:val="center"/>
     </w:pPr>
     <w:rPr>
+      <w:rFonts w:asciiTheme="minorHAnsi" w:eastAsiaTheme="minorHAnsi" w:hAnsiTheme="minorHAnsi" w:cstheme="minorBidi"/>
       <w:i/>
       <w:iCs/>
       <w:color w:val="404040" w:themeColor="text1" w:themeTint="BF"/>
+      <w:kern w:val="2"/>
+      <w:lang w:eastAsia="en-US"/>
+      <w14:ligatures w14:val="standardContextual"/>
     </w:rPr>
   </w:style>
   <w:style w:type="character" w:customStyle="1" w:styleId="CitaoChar">
@@ -10540,7 +8179,7 @@
     <w:basedOn w:val="Fontepargpadro"/>
     <w:link w:val="Citao"/>
     <w:uiPriority w:val="29"/>
-    <w:rsid w:val="00694786"/>
+    <w:rsid w:val="00671D11"/>
     <w:rPr>
       <w:i/>
       <w:iCs/>
@@ -10552,18 +8191,25 @@
     <w:basedOn w:val="Normal"/>
     <w:uiPriority w:val="34"/>
     <w:qFormat/>
-    <w:rsid w:val="00694786"/>
+    <w:rsid w:val="00671D11"/>
     <w:pPr>
+      <w:spacing w:after="160" w:line="278" w:lineRule="auto"/>
       <w:ind w:left="720"/>
       <w:contextualSpacing/>
     </w:pPr>
+    <w:rPr>
+      <w:rFonts w:asciiTheme="minorHAnsi" w:eastAsiaTheme="minorHAnsi" w:hAnsiTheme="minorHAnsi" w:cstheme="minorBidi"/>
+      <w:kern w:val="2"/>
+      <w:lang w:eastAsia="en-US"/>
+      <w14:ligatures w14:val="standardContextual"/>
+    </w:rPr>
   </w:style>
   <w:style w:type="character" w:styleId="nfaseIntensa">
     <w:name w:val="Intense Emphasis"/>
     <w:basedOn w:val="Fontepargpadro"/>
     <w:uiPriority w:val="21"/>
     <w:qFormat/>
-    <w:rsid w:val="00694786"/>
+    <w:rsid w:val="00671D11"/>
     <w:rPr>
       <w:i/>
       <w:iCs/>
@@ -10577,20 +8223,24 @@
     <w:link w:val="CitaoIntensaChar"/>
     <w:uiPriority w:val="30"/>
     <w:qFormat/>
-    <w:rsid w:val="00694786"/>
+    <w:rsid w:val="00671D11"/>
     <w:pPr>
       <w:pBdr>
         <w:top w:val="single" w:sz="4" w:space="10" w:color="0F4761" w:themeColor="accent1" w:themeShade="BF"/>
         <w:bottom w:val="single" w:sz="4" w:space="10" w:color="0F4761" w:themeColor="accent1" w:themeShade="BF"/>
       </w:pBdr>
-      <w:spacing w:before="360" w:after="360"/>
+      <w:spacing w:before="360" w:after="360" w:line="278" w:lineRule="auto"/>
       <w:ind w:left="864" w:right="864"/>
       <w:jc w:val="center"/>
     </w:pPr>
     <w:rPr>
+      <w:rFonts w:asciiTheme="minorHAnsi" w:eastAsiaTheme="minorHAnsi" w:hAnsiTheme="minorHAnsi" w:cstheme="minorBidi"/>
       <w:i/>
       <w:iCs/>
       <w:color w:val="0F4761" w:themeColor="accent1" w:themeShade="BF"/>
+      <w:kern w:val="2"/>
+      <w:lang w:eastAsia="en-US"/>
+      <w14:ligatures w14:val="standardContextual"/>
     </w:rPr>
   </w:style>
   <w:style w:type="character" w:customStyle="1" w:styleId="CitaoIntensaChar">
@@ -10598,7 +8248,7 @@
     <w:basedOn w:val="Fontepargpadro"/>
     <w:link w:val="CitaoIntensa"/>
     <w:uiPriority w:val="30"/>
-    <w:rsid w:val="00694786"/>
+    <w:rsid w:val="00671D11"/>
     <w:rPr>
       <w:i/>
       <w:iCs/>
@@ -10610,7 +8260,7 @@
     <w:basedOn w:val="Fontepargpadro"/>
     <w:uiPriority w:val="32"/>
     <w:qFormat/>
-    <w:rsid w:val="00694786"/>
+    <w:rsid w:val="00671D11"/>
     <w:rPr>
       <w:b/>
       <w:bCs/>
@@ -10622,7 +8272,7 @@
   <w:style w:type="table" w:styleId="Tabelacomgrade">
     <w:name w:val="Table Grid"/>
     <w:basedOn w:val="Tabelanormal"/>
-    <w:rsid w:val="00694786"/>
+    <w:rsid w:val="00671D11"/>
     <w:pPr>
       <w:spacing w:after="0" w:line="240" w:lineRule="auto"/>
     </w:pPr>

</xml_diff>